<commit_message>
Updated action map after feedback
</commit_message>
<xml_diff>
--- a/action_map.docx
+++ b/action_map.docx
@@ -37,8 +37,19 @@
           <w:szCs w:val="32"/>
           <w:lang w:val="en-US"/>
         </w:rPr>
-        <w:t xml:space="preserve"> soundcloud</w:t>
-      </w:r>
+        <w:t xml:space="preserve"> </w:t>
+      </w:r>
+      <w:proofErr w:type="spellStart"/>
+      <w:r>
+        <w:rPr>
+          <w:b/>
+          <w:sz w:val="32"/>
+          <w:szCs w:val="32"/>
+          <w:lang w:val="en-US"/>
+        </w:rPr>
+        <w:t>soundcloud</w:t>
+      </w:r>
+      <w:proofErr w:type="spellEnd"/>
     </w:p>
     <w:p>
       <w:pPr>
@@ -81,25 +92,30 @@
           <w:bCs/>
           <w:sz w:val="36"/>
           <w:szCs w:val="36"/>
-          <w:lang w:val="en-US"/>
-        </w:rPr>
-      </w:pPr>
+          <w:highlight w:val="yellow"/>
+          <w:lang w:val="en-US"/>
+        </w:rPr>
+      </w:pPr>
+      <w:proofErr w:type="spellStart"/>
       <w:r>
         <w:rPr>
           <w:b/>
           <w:bCs/>
           <w:sz w:val="36"/>
           <w:szCs w:val="36"/>
+          <w:highlight w:val="yellow"/>
           <w:lang w:val="en-US"/>
         </w:rPr>
         <w:t>UserController</w:t>
       </w:r>
+      <w:proofErr w:type="spellEnd"/>
       <w:r>
         <w:rPr>
           <w:b/>
           <w:bCs/>
           <w:sz w:val="36"/>
           <w:szCs w:val="36"/>
+          <w:highlight w:val="yellow"/>
           <w:lang w:val="en-US"/>
         </w:rPr>
         <w:t xml:space="preserve"> – </w:t>
@@ -110,10 +126,31 @@
           <w:bCs/>
           <w:sz w:val="36"/>
           <w:szCs w:val="36"/>
-          <w:lang w:val="en-US"/>
-        </w:rPr>
-        <w:t>11</w:t>
-      </w:r>
+          <w:highlight w:val="yellow"/>
+          <w:lang w:val="en-US"/>
+        </w:rPr>
+        <w:t>1</w:t>
+      </w:r>
+      <w:r>
+        <w:rPr>
+          <w:b/>
+          <w:bCs/>
+          <w:sz w:val="36"/>
+          <w:szCs w:val="36"/>
+          <w:highlight w:val="yellow"/>
+          <w:lang w:val="en-US"/>
+        </w:rPr>
+        <w:t>2</w:t>
+      </w:r>
+    </w:p>
+    <w:p>
+      <w:pPr>
+        <w:rPr>
+          <w:b/>
+          <w:bCs/>
+          <w:lang w:val="en-US"/>
+        </w:rPr>
+      </w:pPr>
     </w:p>
     <w:p>
       <w:pPr>
@@ -153,7 +190,7 @@
           <w:bCs/>
           <w:lang w:val="en-US"/>
         </w:rPr>
-        <w:t>4</w:t>
+        <w:t>5</w:t>
       </w:r>
     </w:p>
     <w:p>
@@ -190,8 +227,16 @@
         <w:rPr>
           <w:lang w:val="en-US"/>
         </w:rPr>
-        <w:t xml:space="preserve"> LoginDTO</w:t>
-      </w:r>
+        <w:t xml:space="preserve"> </w:t>
+      </w:r>
+      <w:proofErr w:type="spellStart"/>
+      <w:r>
+        <w:rPr>
+          <w:lang w:val="en-US"/>
+        </w:rPr>
+        <w:t>LoginDTO</w:t>
+      </w:r>
+      <w:proofErr w:type="spellEnd"/>
       <w:r>
         <w:rPr>
           <w:lang w:val="en-US"/>
@@ -246,7 +291,21 @@
         <w:rPr>
           <w:lang w:val="en-US"/>
         </w:rPr>
-        <w:t xml:space="preserve"> – RegisterDTO)</w:t>
+        <w:t xml:space="preserve"> – </w:t>
+      </w:r>
+      <w:proofErr w:type="spellStart"/>
+      <w:r>
+        <w:rPr>
+          <w:lang w:val="en-US"/>
+        </w:rPr>
+        <w:t>RegisterDTO</w:t>
+      </w:r>
+      <w:proofErr w:type="spellEnd"/>
+      <w:r>
+        <w:rPr>
+          <w:lang w:val="en-US"/>
+        </w:rPr>
+        <w:t>)</w:t>
       </w:r>
     </w:p>
     <w:p>
@@ -313,6 +372,68 @@
     <w:p>
       <w:pPr>
         <w:rPr>
+          <w:lang w:val="en-US"/>
+        </w:rPr>
+      </w:pPr>
+      <w:r>
+        <w:rPr>
+          <w:lang w:val="en-US"/>
+        </w:rPr>
+        <w:t>@/filter-</w:t>
+      </w:r>
+      <w:r>
+        <w:rPr>
+          <w:lang w:val="en-US"/>
+        </w:rPr>
+        <w:t>users</w:t>
+      </w:r>
+      <w:r>
+        <w:rPr>
+          <w:lang w:val="en-US"/>
+        </w:rPr>
+        <w:t xml:space="preserve"> (body -</w:t>
+      </w:r>
+      <w:proofErr w:type="spellStart"/>
+      <w:r>
+        <w:rPr>
+          <w:lang w:val="en-US"/>
+        </w:rPr>
+        <w:t>FilterUserRequestDTO</w:t>
+      </w:r>
+      <w:proofErr w:type="spellEnd"/>
+      <w:r>
+        <w:rPr>
+          <w:lang w:val="en-US"/>
+        </w:rPr>
+        <w:t>)  -&gt; List&lt;</w:t>
+      </w:r>
+      <w:proofErr w:type="spellStart"/>
+      <w:r>
+        <w:rPr>
+          <w:lang w:val="en-US"/>
+        </w:rPr>
+        <w:t>UserResponseDTO</w:t>
+      </w:r>
+      <w:proofErr w:type="spellEnd"/>
+      <w:r>
+        <w:rPr>
+          <w:lang w:val="en-US"/>
+        </w:rPr>
+        <w:t>&gt; results</w:t>
+      </w:r>
+    </w:p>
+    <w:p>
+      <w:pPr>
+        <w:pStyle w:val="ListParagraph"/>
+        <w:jc w:val="both"/>
+        <w:rPr>
+          <w:lang w:val="en-US"/>
+        </w:rPr>
+      </w:pPr>
+    </w:p>
+    <w:p>
+      <w:pPr>
+        <w:rPr>
           <w:b/>
           <w:bCs/>
           <w:lang w:val="en-US"/>
@@ -326,6 +447,7 @@
         </w:rPr>
         <w:t xml:space="preserve">DELETE – </w:t>
       </w:r>
+      <w:proofErr w:type="gramStart"/>
       <w:r>
         <w:rPr>
           <w:b/>
@@ -334,6 +456,7 @@
         </w:rPr>
         <w:t>2</w:t>
       </w:r>
+      <w:proofErr w:type="gramEnd"/>
     </w:p>
     <w:p>
       <w:pPr>
@@ -457,6 +580,13 @@
     <w:p>
       <w:pPr>
         <w:rPr>
+          <w:lang w:val="en-US"/>
+        </w:rPr>
+      </w:pPr>
+    </w:p>
+    <w:p>
+      <w:pPr>
+        <w:rPr>
           <w:b/>
           <w:bCs/>
           <w:lang w:val="en-US"/>
@@ -486,6 +616,7 @@
         </w:rPr>
         <w:t xml:space="preserve"> </w:t>
       </w:r>
+      <w:proofErr w:type="gramStart"/>
       <w:r>
         <w:rPr>
           <w:b/>
@@ -494,18 +625,31 @@
         </w:rPr>
         <w:t>3</w:t>
       </w:r>
-    </w:p>
-    <w:p>
-      <w:pPr>
-        <w:rPr>
-          <w:lang w:val="en-US"/>
-        </w:rPr>
-      </w:pPr>
-      <w:r>
-        <w:rPr>
-          <w:lang w:val="en-US"/>
-        </w:rPr>
-        <w:t>@/my-profile (user from session)</w:t>
+      <w:proofErr w:type="gramEnd"/>
+    </w:p>
+    <w:p>
+      <w:pPr>
+        <w:rPr>
+          <w:lang w:val="en-US"/>
+        </w:rPr>
+      </w:pPr>
+      <w:r>
+        <w:rPr>
+          <w:lang w:val="en-US"/>
+        </w:rPr>
+        <w:t>@/</w:t>
+      </w:r>
+      <w:r>
+        <w:rPr>
+          <w:lang w:val="en-US"/>
+        </w:rPr>
+        <w:t>my</w:t>
+      </w:r>
+      <w:r>
+        <w:rPr>
+          <w:lang w:val="en-US"/>
+        </w:rPr>
+        <w:t>-profile (user from session)</w:t>
       </w:r>
     </w:p>
     <w:p>
@@ -585,339 +729,11 @@
         <w:rPr>
           <w:lang w:val="en-US"/>
         </w:rPr>
-        <w:t>@/users</w:t>
-      </w:r>
-    </w:p>
-    <w:p>
-      <w:pPr>
-        <w:pStyle w:val="ListParagraph"/>
-        <w:numPr>
-          <w:ilvl w:val="0"/>
-          <w:numId w:val="1"/>
-        </w:numPr>
-        <w:rPr>
-          <w:lang w:val="en-US"/>
-        </w:rPr>
-      </w:pPr>
-      <w:r>
-        <w:rPr>
-          <w:lang w:val="en-US"/>
-        </w:rPr>
-        <w:t>// Return list of all users</w:t>
-      </w:r>
-      <w:r>
-        <w:rPr>
-          <w:lang w:val="en-US"/>
-        </w:rPr>
-        <w:t xml:space="preserve"> with no parameters, or search using @/users?</w:t>
-      </w:r>
-      <w:r>
-        <w:rPr>
-          <w:b/>
-          <w:bCs/>
-          <w:lang w:val="en-US"/>
-        </w:rPr>
-        <w:t>query</w:t>
-      </w:r>
-      <w:r>
-        <w:rPr>
-          <w:lang w:val="en-US"/>
-        </w:rPr>
-        <w:t>=”</w:t>
-      </w:r>
-      <w:r>
-        <w:rPr>
-          <w:b/>
-          <w:bCs/>
-          <w:lang w:val="en-US"/>
-        </w:rPr>
-        <w:t>USERNAME</w:t>
-      </w:r>
-      <w:r>
-        <w:rPr>
-          <w:lang w:val="en-US"/>
-        </w:rPr>
-        <w:t>”</w:t>
-      </w:r>
-    </w:p>
-    <w:p>
-      <w:pPr>
-        <w:pStyle w:val="ListParagraph"/>
-        <w:numPr>
-          <w:ilvl w:val="0"/>
-          <w:numId w:val="1"/>
-        </w:numPr>
-        <w:jc w:val="both"/>
-        <w:rPr>
-          <w:lang w:val="en-US"/>
-        </w:rPr>
-      </w:pPr>
-      <w:r>
-        <w:rPr>
-          <w:lang w:val="en-US"/>
-        </w:rPr>
-        <w:t>[</w:t>
-      </w:r>
-      <w:r>
-        <w:rPr>
-          <w:lang w:val="en-US"/>
-        </w:rPr>
-        <w:t>https://</w:t>
-      </w:r>
-      <w:r>
-        <w:rPr>
-          <w:lang w:val="en-US"/>
-        </w:rPr>
-        <w:t>@/users?</w:t>
-      </w:r>
-      <w:r>
-        <w:rPr>
-          <w:b/>
-          <w:bCs/>
-          <w:lang w:val="en-US"/>
-        </w:rPr>
-        <w:t>sort-</w:t>
-      </w:r>
-      <w:r>
-        <w:rPr>
-          <w:b/>
-          <w:bCs/>
-          <w:lang w:val="en-US"/>
-        </w:rPr>
-        <w:t>param</w:t>
-      </w:r>
-      <w:r>
-        <w:rPr>
-          <w:lang w:val="en-US"/>
-        </w:rPr>
-        <w:t>=</w:t>
-      </w:r>
-      <w:r>
-        <w:rPr>
-          <w:b/>
-          <w:bCs/>
-          <w:lang w:val="en-US"/>
-        </w:rPr>
-        <w:t>value</w:t>
-      </w:r>
-      <w:r>
-        <w:rPr>
-          <w:lang w:val="en-US"/>
-        </w:rPr>
-        <w:t xml:space="preserve">] Returns list sorted by </w:t>
-      </w:r>
-      <w:r>
-        <w:rPr>
-          <w:b/>
-          <w:bCs/>
-          <w:lang w:val="en-US"/>
-        </w:rPr>
-        <w:t>sort-</w:t>
-      </w:r>
-      <w:r>
-        <w:rPr>
-          <w:b/>
-          <w:bCs/>
-          <w:lang w:val="en-US"/>
-        </w:rPr>
-        <w:t>param</w:t>
-      </w:r>
-      <w:r>
-        <w:rPr>
-          <w:lang w:val="en-US"/>
-        </w:rPr>
-        <w:t xml:space="preserve"> according to </w:t>
-      </w:r>
-      <w:r>
-        <w:rPr>
-          <w:b/>
-          <w:bCs/>
-          <w:lang w:val="en-US"/>
-        </w:rPr>
-        <w:t>value</w:t>
-      </w:r>
-      <w:r>
-        <w:rPr>
-          <w:lang w:val="en-US"/>
-        </w:rPr>
-        <w:t xml:space="preserve"> (</w:t>
-      </w:r>
-      <w:r>
-        <w:rPr>
-          <w:b/>
-          <w:bCs/>
-          <w:lang w:val="en-US"/>
-        </w:rPr>
-        <w:t>DESC/ASC</w:t>
-      </w:r>
-      <w:r>
-        <w:rPr>
-          <w:lang w:val="en-US"/>
-        </w:rPr>
-        <w:t>)</w:t>
-      </w:r>
-    </w:p>
-    <w:p>
-      <w:pPr>
-        <w:pStyle w:val="ListParagraph"/>
-        <w:numPr>
-          <w:ilvl w:val="0"/>
-          <w:numId w:val="1"/>
-        </w:numPr>
-        <w:rPr>
-          <w:lang w:val="en-US"/>
-        </w:rPr>
-      </w:pPr>
-      <w:r>
-        <w:rPr>
-          <w:lang w:val="en-US"/>
-        </w:rPr>
-        <w:t xml:space="preserve">@RequestParam(required = false) String </w:t>
-      </w:r>
-      <w:r>
-        <w:rPr>
-          <w:b/>
-          <w:bCs/>
-          <w:lang w:val="en-US"/>
-        </w:rPr>
-        <w:t>query</w:t>
-      </w:r>
-    </w:p>
-    <w:p>
-      <w:pPr>
-        <w:pStyle w:val="ListParagraph"/>
-        <w:numPr>
-          <w:ilvl w:val="0"/>
-          <w:numId w:val="1"/>
-        </w:numPr>
-        <w:rPr>
-          <w:lang w:val="en-US"/>
-        </w:rPr>
-      </w:pPr>
-      <w:r>
-        <w:rPr>
-          <w:lang w:val="en-US"/>
-        </w:rPr>
-        <w:t>@</w:t>
-      </w:r>
-      <w:r>
-        <w:rPr>
-          <w:lang w:val="en-US"/>
-        </w:rPr>
-        <w:t xml:space="preserve">RequestParam(required = false) String </w:t>
-      </w:r>
-      <w:r>
-        <w:rPr>
-          <w:b/>
-          <w:bCs/>
-          <w:lang w:val="en-US"/>
-        </w:rPr>
-        <w:t>byFollowers</w:t>
-      </w:r>
-    </w:p>
-    <w:p>
-      <w:pPr>
-        <w:pStyle w:val="ListParagraph"/>
-        <w:numPr>
-          <w:ilvl w:val="0"/>
-          <w:numId w:val="1"/>
-        </w:numPr>
-        <w:rPr>
-          <w:lang w:val="en-US"/>
-        </w:rPr>
-      </w:pPr>
-      <w:r>
-        <w:rPr>
-          <w:lang w:val="en-US"/>
-        </w:rPr>
-        <w:t>@</w:t>
-      </w:r>
-      <w:r>
-        <w:rPr>
-          <w:lang w:val="en-US"/>
-        </w:rPr>
-        <w:t xml:space="preserve">RequestParam(required = false) String </w:t>
-      </w:r>
-      <w:r>
-        <w:rPr>
-          <w:b/>
-          <w:bCs/>
-          <w:lang w:val="en-US"/>
-        </w:rPr>
-        <w:t>bySongs</w:t>
-      </w:r>
-    </w:p>
-    <w:p>
-      <w:pPr>
-        <w:pStyle w:val="ListParagraph"/>
-        <w:numPr>
-          <w:ilvl w:val="0"/>
-          <w:numId w:val="1"/>
-        </w:numPr>
-        <w:rPr>
-          <w:lang w:val="en-US"/>
-        </w:rPr>
-      </w:pPr>
-      <w:r>
-        <w:rPr>
-          <w:lang w:val="en-US"/>
-        </w:rPr>
-        <w:t>@</w:t>
-      </w:r>
-      <w:r>
-        <w:rPr>
-          <w:lang w:val="en-US"/>
-        </w:rPr>
-        <w:t xml:space="preserve">RequestParam(required = false) String </w:t>
-      </w:r>
-      <w:r>
-        <w:rPr>
-          <w:b/>
-          <w:bCs/>
-          <w:lang w:val="en-US"/>
-        </w:rPr>
-        <w:t>byComments</w:t>
-      </w:r>
-    </w:p>
-    <w:p>
-      <w:pPr>
-        <w:pStyle w:val="ListParagraph"/>
-        <w:numPr>
-          <w:ilvl w:val="0"/>
-          <w:numId w:val="1"/>
-        </w:numPr>
-        <w:rPr>
-          <w:lang w:val="en-US"/>
-        </w:rPr>
-      </w:pPr>
-      <w:r>
-        <w:rPr>
-          <w:lang w:val="en-US"/>
-        </w:rPr>
-        <w:t>@</w:t>
-      </w:r>
-      <w:r>
-        <w:rPr>
-          <w:lang w:val="en-US"/>
-        </w:rPr>
-        <w:t xml:space="preserve">RequestParam(required = false) String </w:t>
-      </w:r>
-      <w:r>
-        <w:rPr>
-          <w:b/>
-          <w:bCs/>
-          <w:lang w:val="en-US"/>
-        </w:rPr>
-        <w:t>byKarma</w:t>
-      </w:r>
-    </w:p>
-    <w:p>
-      <w:pPr>
-        <w:pStyle w:val="ListParagraph"/>
-        <w:numPr>
-          <w:ilvl w:val="0"/>
-          <w:numId w:val="1"/>
-        </w:numPr>
+        <w:t>@/users/{username}/download-picture</w:t>
+      </w:r>
+    </w:p>
+    <w:p>
+      <w:pPr>
         <w:rPr>
           <w:lang w:val="en-US"/>
         </w:rPr>
@@ -939,6 +755,7 @@
         </w:rPr>
         <w:t xml:space="preserve">PUT – </w:t>
       </w:r>
+      <w:proofErr w:type="gramStart"/>
       <w:r>
         <w:rPr>
           <w:b/>
@@ -947,6 +764,7 @@
         </w:rPr>
         <w:t>2</w:t>
       </w:r>
+      <w:proofErr w:type="gramEnd"/>
     </w:p>
     <w:p>
       <w:pPr>
@@ -995,7 +813,21 @@
         <w:rPr>
           <w:lang w:val="en-US"/>
         </w:rPr>
-        <w:t>@/users/{username}/update-profile (body – UpdateDTO)</w:t>
+        <w:t xml:space="preserve">@/users/{username}/update-profile (body – </w:t>
+      </w:r>
+      <w:proofErr w:type="spellStart"/>
+      <w:r>
+        <w:rPr>
+          <w:lang w:val="en-US"/>
+        </w:rPr>
+        <w:t>UpdateDTO</w:t>
+      </w:r>
+      <w:proofErr w:type="spellEnd"/>
+      <w:r>
+        <w:rPr>
+          <w:lang w:val="en-US"/>
+        </w:rPr>
+        <w:t>)</w:t>
       </w:r>
     </w:p>
     <w:p>
@@ -1042,25 +874,31 @@
           <w:bCs/>
           <w:sz w:val="36"/>
           <w:szCs w:val="36"/>
-          <w:lang w:val="en-US"/>
-        </w:rPr>
-      </w:pPr>
+          <w:highlight w:val="green"/>
+          <w:lang w:val="en-US"/>
+        </w:rPr>
+      </w:pPr>
+      <w:proofErr w:type="spellStart"/>
       <w:r>
         <w:rPr>
           <w:b/>
           <w:bCs/>
           <w:sz w:val="36"/>
           <w:szCs w:val="36"/>
-          <w:lang w:val="en-US"/>
-        </w:rPr>
+          <w:highlight w:val="green"/>
+          <w:lang w:val="en-US"/>
+        </w:rPr>
+        <w:lastRenderedPageBreak/>
         <w:t>SongController</w:t>
       </w:r>
+      <w:proofErr w:type="spellEnd"/>
       <w:r>
         <w:rPr>
           <w:b/>
           <w:bCs/>
           <w:sz w:val="36"/>
           <w:szCs w:val="36"/>
+          <w:highlight w:val="green"/>
           <w:lang w:val="en-US"/>
         </w:rPr>
         <w:t xml:space="preserve"> - </w:t>
@@ -1071,6 +909,7 @@
           <w:bCs/>
           <w:sz w:val="36"/>
           <w:szCs w:val="36"/>
+          <w:highlight w:val="green"/>
           <w:lang w:val="en-US"/>
         </w:rPr>
         <w:t>8</w:t>
@@ -1153,8 +992,16 @@
         <w:rPr>
           <w:lang w:val="en-US"/>
         </w:rPr>
-        <w:t xml:space="preserve"> SongDTO</w:t>
-      </w:r>
+        <w:t xml:space="preserve"> </w:t>
+      </w:r>
+      <w:proofErr w:type="spellStart"/>
+      <w:r>
+        <w:rPr>
+          <w:lang w:val="en-US"/>
+        </w:rPr>
+        <w:t>SongDTO</w:t>
+      </w:r>
+      <w:proofErr w:type="spellEnd"/>
       <w:r>
         <w:rPr>
           <w:lang w:val="en-US"/>
@@ -1183,6 +1030,60 @@
     <w:p>
       <w:pPr>
         <w:rPr>
+          <w:highlight w:val="red"/>
+          <w:lang w:val="en-US"/>
+        </w:rPr>
+      </w:pPr>
+      <w:r>
+        <w:rPr>
+          <w:lang w:val="en-US"/>
+        </w:rPr>
+        <w:t>@/filter-songs</w:t>
+      </w:r>
+      <w:r>
+        <w:rPr>
+          <w:lang w:val="en-US"/>
+        </w:rPr>
+        <w:t xml:space="preserve"> (body – </w:t>
+      </w:r>
+      <w:proofErr w:type="spellStart"/>
+      <w:r>
+        <w:rPr>
+          <w:lang w:val="en-US"/>
+        </w:rPr>
+        <w:t>FilterSongRequestDTO</w:t>
+      </w:r>
+      <w:proofErr w:type="spellEnd"/>
+      <w:r>
+        <w:rPr>
+          <w:lang w:val="en-US"/>
+        </w:rPr>
+        <w:t>)</w:t>
+      </w:r>
+      <w:r>
+        <w:rPr>
+          <w:lang w:val="en-US"/>
+        </w:rPr>
+        <w:t xml:space="preserve"> -&gt; List&lt;</w:t>
+      </w:r>
+      <w:proofErr w:type="spellStart"/>
+      <w:r>
+        <w:rPr>
+          <w:lang w:val="en-US"/>
+        </w:rPr>
+        <w:t>SongResponseDTO</w:t>
+      </w:r>
+      <w:proofErr w:type="spellEnd"/>
+      <w:r>
+        <w:rPr>
+          <w:lang w:val="en-US"/>
+        </w:rPr>
+        <w:t>&gt; results</w:t>
+      </w:r>
+    </w:p>
+    <w:p>
+      <w:pPr>
+        <w:rPr>
           <w:lang w:val="en-US"/>
         </w:rPr>
       </w:pPr>
@@ -1221,12 +1122,14 @@
         </w:rPr>
         <w:t xml:space="preserve"> </w:t>
       </w:r>
+      <w:proofErr w:type="gramStart"/>
       <w:r>
         <w:rPr>
           <w:lang w:val="en-US"/>
         </w:rPr>
         <w:t>1</w:t>
       </w:r>
+      <w:proofErr w:type="gramEnd"/>
     </w:p>
     <w:p>
       <w:pPr>
@@ -1253,7 +1156,7 @@
         <w:rPr>
           <w:lang w:val="en-US"/>
         </w:rPr>
-        <w:t>songs/{ID}/remove</w:t>
+        <w:t>songs/{ID}</w:t>
       </w:r>
       <w:r>
         <w:rPr>
@@ -1285,6 +1188,7 @@
         </w:rPr>
         <w:t xml:space="preserve">GET – </w:t>
       </w:r>
+      <w:proofErr w:type="gramStart"/>
       <w:r>
         <w:rPr>
           <w:b/>
@@ -1293,18 +1197,19 @@
         </w:rPr>
         <w:t>5</w:t>
       </w:r>
-    </w:p>
-    <w:p>
-      <w:pPr>
-        <w:rPr>
-          <w:lang w:val="en-US"/>
-        </w:rPr>
-      </w:pPr>
-      <w:r>
-        <w:rPr>
-          <w:lang w:val="en-US"/>
-        </w:rPr>
-        <w:t>@/songs/{song-ID}/play</w:t>
+      <w:proofErr w:type="gramEnd"/>
+    </w:p>
+    <w:p>
+      <w:pPr>
+        <w:rPr>
+          <w:lang w:val="en-US"/>
+        </w:rPr>
+      </w:pPr>
+      <w:r>
+        <w:rPr>
+          <w:lang w:val="en-US"/>
+        </w:rPr>
+        <w:t>@/songs/{song-ID}</w:t>
       </w:r>
     </w:p>
     <w:p>
@@ -1367,6 +1272,12 @@
         </w:rPr>
         <w:t>}</w:t>
       </w:r>
+      <w:r>
+        <w:rPr>
+          <w:lang w:val="en-US"/>
+        </w:rPr>
+        <w:t>/info</w:t>
+      </w:r>
     </w:p>
     <w:p>
       <w:pPr>
@@ -1439,6 +1350,12 @@
         <w:rPr>
           <w:lang w:val="en-US"/>
         </w:rPr>
+        <w:t>/songs</w:t>
+      </w:r>
+      <w:r>
+        <w:rPr>
+          <w:lang w:val="en-US"/>
+        </w:rPr>
         <w:t>/{user</w:t>
       </w:r>
       <w:r>
@@ -1452,12 +1369,6 @@
           <w:lang w:val="en-US"/>
         </w:rPr>
         <w:t>}</w:t>
-      </w:r>
-      <w:r>
-        <w:rPr>
-          <w:lang w:val="en-US"/>
-        </w:rPr>
-        <w:t>/songs</w:t>
       </w:r>
     </w:p>
     <w:p>
@@ -1480,19 +1391,6 @@
     </w:p>
     <w:p>
       <w:pPr>
-        <w:rPr>
-          <w:lang w:val="en-US"/>
-        </w:rPr>
-      </w:pPr>
-      <w:r>
-        <w:rPr>
-          <w:lang w:val="en-US"/>
-        </w:rPr>
-        <w:t>@/songs</w:t>
-      </w:r>
-    </w:p>
-    <w:p>
-      <w:pPr>
         <w:pStyle w:val="ListParagraph"/>
         <w:numPr>
           <w:ilvl w:val="0"/>
@@ -1502,11 +1400,99 @@
           <w:lang w:val="en-US"/>
         </w:rPr>
       </w:pPr>
-      <w:r>
-        <w:rPr>
-          <w:lang w:val="en-US"/>
-        </w:rPr>
-        <w:t>// Return list of all songs with no parameters</w:t>
+    </w:p>
+    <w:p>
+      <w:pPr>
+        <w:rPr>
+          <w:b/>
+          <w:bCs/>
+          <w:lang w:val="en-US"/>
+        </w:rPr>
+      </w:pPr>
+      <w:r>
+        <w:rPr>
+          <w:b/>
+          <w:bCs/>
+          <w:lang w:val="en-US"/>
+        </w:rPr>
+        <w:t xml:space="preserve">PUT </w:t>
+      </w:r>
+      <w:r>
+        <w:rPr>
+          <w:b/>
+          <w:bCs/>
+          <w:lang w:val="en-US"/>
+        </w:rPr>
+        <w:t>–</w:t>
+      </w:r>
+      <w:r>
+        <w:rPr>
+          <w:b/>
+          <w:bCs/>
+          <w:lang w:val="en-US"/>
+        </w:rPr>
+        <w:t xml:space="preserve"> </w:t>
+      </w:r>
+      <w:proofErr w:type="gramStart"/>
+      <w:r>
+        <w:rPr>
+          <w:b/>
+          <w:bCs/>
+          <w:lang w:val="en-US"/>
+        </w:rPr>
+        <w:t>1</w:t>
+      </w:r>
+      <w:proofErr w:type="gramEnd"/>
+    </w:p>
+    <w:p>
+      <w:pPr>
+        <w:rPr>
+          <w:lang w:val="en-US"/>
+        </w:rPr>
+      </w:pPr>
+      <w:r>
+        <w:rPr>
+          <w:lang w:val="en-US"/>
+        </w:rPr>
+        <w:t>@/songs/{</w:t>
+      </w:r>
+      <w:r>
+        <w:rPr>
+          <w:lang w:val="en-US"/>
+        </w:rPr>
+        <w:t>song-</w:t>
+      </w:r>
+      <w:r>
+        <w:rPr>
+          <w:lang w:val="en-US"/>
+        </w:rPr>
+        <w:t>ID}/set-like-status?</w:t>
+      </w:r>
+      <w:r>
+        <w:rPr>
+          <w:b/>
+          <w:bCs/>
+          <w:lang w:val="en-US"/>
+        </w:rPr>
+        <w:t>value</w:t>
+      </w:r>
+      <w:r>
+        <w:rPr>
+          <w:lang w:val="en-US"/>
+        </w:rPr>
+        <w:t>=</w:t>
+      </w:r>
+      <w:r>
+        <w:rPr>
+          <w:lang w:val="en-US"/>
+        </w:rPr>
+        <w:t>&lt;1 / 0 / -1&gt;</w:t>
+      </w:r>
+      <w:r>
+        <w:rPr>
+          <w:lang w:val="en-US"/>
+        </w:rPr>
+        <w:t xml:space="preserve"> (user from session)</w:t>
       </w:r>
     </w:p>
     <w:p>
@@ -1524,35 +1510,39 @@
         <w:rPr>
           <w:lang w:val="en-US"/>
         </w:rPr>
-        <w:t>// Search using @/songs?</w:t>
-      </w:r>
-      <w:r>
-        <w:rPr>
-          <w:b/>
-          <w:bCs/>
-          <w:lang w:val="en-US"/>
-        </w:rPr>
-        <w:t>query</w:t>
-      </w:r>
-      <w:r>
-        <w:rPr>
-          <w:lang w:val="en-US"/>
-        </w:rPr>
-        <w:t>=”SONGNAME”&amp;</w:t>
-      </w:r>
-      <w:r>
-        <w:rPr>
-          <w:b/>
-          <w:bCs/>
-          <w:lang w:val="en-US"/>
-        </w:rPr>
-        <w:t>sort-param=</w:t>
-      </w:r>
-      <w:r>
-        <w:rPr>
-          <w:lang w:val="en-US"/>
-        </w:rPr>
-        <w:t>VAL</w:t>
+        <w:t xml:space="preserve">// Set the current </w:t>
+      </w:r>
+      <w:proofErr w:type="gramStart"/>
+      <w:r>
+        <w:rPr>
+          <w:lang w:val="en-US"/>
+        </w:rPr>
+        <w:t>user’s</w:t>
+      </w:r>
+      <w:proofErr w:type="gramEnd"/>
+      <w:r>
+        <w:rPr>
+          <w:lang w:val="en-US"/>
+        </w:rPr>
+        <w:t xml:space="preserve"> like status</w:t>
+      </w:r>
+      <w:r>
+        <w:rPr>
+          <w:lang w:val="en-US"/>
+        </w:rPr>
+        <w:t xml:space="preserve"> for song {ID}</w:t>
+      </w:r>
+      <w:r>
+        <w:rPr>
+          <w:lang w:val="en-US"/>
+        </w:rPr>
+        <w:t xml:space="preserve"> </w:t>
+      </w:r>
+      <w:r>
+        <w:rPr>
+          <w:lang w:val="en-US"/>
+        </w:rPr>
+        <w:t>according to the request parameter</w:t>
       </w:r>
     </w:p>
     <w:p>
@@ -1570,7 +1560,15 @@
         <w:rPr>
           <w:lang w:val="en-US"/>
         </w:rPr>
-        <w:t>// Sort using any sort parameter=value pair. ASC / DESC for sorting order</w:t>
+        <w:t xml:space="preserve">@RequestParam int </w:t>
+      </w:r>
+      <w:r>
+        <w:rPr>
+          <w:b/>
+          <w:bCs/>
+          <w:lang w:val="en-US"/>
+        </w:rPr>
+        <w:t>value</w:t>
       </w:r>
     </w:p>
     <w:p>
@@ -1586,17 +1584,17 @@
       </w:pPr>
       <w:r>
         <w:rPr>
-          <w:lang w:val="en-US"/>
-        </w:rPr>
-        <w:t xml:space="preserve">@RequestParam(required = false) String </w:t>
-      </w:r>
-      <w:r>
-        <w:rPr>
-          <w:b/>
-          <w:bCs/>
-          <w:lang w:val="en-US"/>
-        </w:rPr>
-        <w:t>query</w:t>
+          <w:b/>
+          <w:bCs/>
+          <w:lang w:val="en-US"/>
+        </w:rPr>
+        <w:t>value</w:t>
+      </w:r>
+      <w:r>
+        <w:rPr>
+          <w:lang w:val="en-US"/>
+        </w:rPr>
+        <w:t>=1 -&gt; like song</w:t>
       </w:r>
     </w:p>
     <w:p>
@@ -1612,17 +1610,17 @@
       </w:pPr>
       <w:r>
         <w:rPr>
-          <w:lang w:val="en-US"/>
-        </w:rPr>
-        <w:t xml:space="preserve">@RequestParam(required = false) String </w:t>
-      </w:r>
-      <w:r>
-        <w:rPr>
-          <w:b/>
-          <w:bCs/>
-          <w:lang w:val="en-US"/>
-        </w:rPr>
-        <w:t>byComments</w:t>
+          <w:b/>
+          <w:bCs/>
+          <w:lang w:val="en-US"/>
+        </w:rPr>
+        <w:t>value</w:t>
+      </w:r>
+      <w:r>
+        <w:rPr>
+          <w:lang w:val="en-US"/>
+        </w:rPr>
+        <w:t>=0 -&gt; set song to neutral</w:t>
       </w:r>
     </w:p>
     <w:p>
@@ -1638,17 +1636,461 @@
       </w:pPr>
       <w:r>
         <w:rPr>
-          <w:lang w:val="en-US"/>
-        </w:rPr>
-        <w:t xml:space="preserve">@RequestParam(required = false) String </w:t>
-      </w:r>
-      <w:r>
-        <w:rPr>
-          <w:b/>
-          <w:bCs/>
-          <w:lang w:val="en-US"/>
-        </w:rPr>
-        <w:t>byLikes</w:t>
+          <w:b/>
+          <w:bCs/>
+          <w:lang w:val="en-US"/>
+        </w:rPr>
+        <w:t>value</w:t>
+      </w:r>
+      <w:r>
+        <w:rPr>
+          <w:lang w:val="en-US"/>
+        </w:rPr>
+        <w:t>=-1 -&gt; unlike song</w:t>
+      </w:r>
+    </w:p>
+    <w:p>
+      <w:pPr>
+        <w:rPr>
+          <w:b/>
+          <w:bCs/>
+          <w:lang w:val="en-US"/>
+        </w:rPr>
+      </w:pPr>
+    </w:p>
+    <w:p>
+      <w:pPr>
+        <w:rPr>
+          <w:b/>
+          <w:bCs/>
+          <w:lang w:val="en-US"/>
+        </w:rPr>
+      </w:pPr>
+    </w:p>
+    <w:p>
+      <w:pPr>
+        <w:rPr>
+          <w:b/>
+          <w:bCs/>
+          <w:lang w:val="en-US"/>
+        </w:rPr>
+      </w:pPr>
+    </w:p>
+    <w:p>
+      <w:pPr>
+        <w:rPr>
+          <w:b/>
+          <w:bCs/>
+          <w:lang w:val="en-US"/>
+        </w:rPr>
+      </w:pPr>
+    </w:p>
+    <w:p>
+      <w:pPr>
+        <w:rPr>
+          <w:b/>
+          <w:bCs/>
+          <w:lang w:val="en-US"/>
+        </w:rPr>
+      </w:pPr>
+    </w:p>
+    <w:p>
+      <w:pPr>
+        <w:rPr>
+          <w:b/>
+          <w:bCs/>
+          <w:lang w:val="en-US"/>
+        </w:rPr>
+      </w:pPr>
+    </w:p>
+    <w:p>
+      <w:pPr>
+        <w:rPr>
+          <w:lang w:val="en-US"/>
+        </w:rPr>
+      </w:pPr>
+    </w:p>
+    <w:p>
+      <w:pPr>
+        <w:rPr>
+          <w:b/>
+          <w:bCs/>
+          <w:sz w:val="36"/>
+          <w:szCs w:val="36"/>
+          <w:lang w:val="en-US"/>
+        </w:rPr>
+      </w:pPr>
+      <w:r>
+        <w:rPr>
+          <w:b/>
+          <w:bCs/>
+          <w:sz w:val="36"/>
+          <w:szCs w:val="36"/>
+          <w:highlight w:val="green"/>
+          <w:lang w:val="en-US"/>
+        </w:rPr>
+        <w:lastRenderedPageBreak/>
+        <w:t>3.Comme</w:t>
+      </w:r>
+      <w:r>
+        <w:rPr>
+          <w:b/>
+          <w:bCs/>
+          <w:sz w:val="36"/>
+          <w:szCs w:val="36"/>
+          <w:highlight w:val="green"/>
+          <w:lang w:val="en-US"/>
+        </w:rPr>
+        <w:t>n</w:t>
+      </w:r>
+      <w:r>
+        <w:rPr>
+          <w:b/>
+          <w:bCs/>
+          <w:sz w:val="36"/>
+          <w:szCs w:val="36"/>
+          <w:highlight w:val="green"/>
+          <w:lang w:val="en-US"/>
+        </w:rPr>
+        <w:t>tController</w:t>
+      </w:r>
+      <w:r>
+        <w:rPr>
+          <w:b/>
+          <w:bCs/>
+          <w:sz w:val="36"/>
+          <w:szCs w:val="36"/>
+          <w:highlight w:val="green"/>
+          <w:lang w:val="en-US"/>
+        </w:rPr>
+        <w:t xml:space="preserve"> -</w:t>
+      </w:r>
+      <w:r>
+        <w:rPr>
+          <w:b/>
+          <w:bCs/>
+          <w:sz w:val="36"/>
+          <w:szCs w:val="36"/>
+          <w:highlight w:val="green"/>
+          <w:lang w:val="en-US"/>
+        </w:rPr>
+        <w:t xml:space="preserve"> 5</w:t>
+      </w:r>
+    </w:p>
+    <w:p>
+      <w:pPr>
+        <w:rPr>
+          <w:lang w:val="en-US"/>
+        </w:rPr>
+      </w:pPr>
+      <w:r>
+        <w:rPr>
+          <w:b/>
+          <w:bCs/>
+          <w:lang w:val="en-US"/>
+        </w:rPr>
+        <w:t xml:space="preserve">POST </w:t>
+      </w:r>
+      <w:r>
+        <w:rPr>
+          <w:b/>
+          <w:bCs/>
+          <w:lang w:val="en-US"/>
+        </w:rPr>
+        <w:t>–</w:t>
+      </w:r>
+      <w:r>
+        <w:rPr>
+          <w:lang w:val="en-US"/>
+        </w:rPr>
+        <w:t xml:space="preserve"> </w:t>
+      </w:r>
+      <w:r>
+        <w:rPr>
+          <w:lang w:val="en-US"/>
+        </w:rPr>
+        <w:t>1</w:t>
+      </w:r>
+    </w:p>
+    <w:p>
+      <w:pPr>
+        <w:rPr>
+          <w:lang w:val="en-US"/>
+        </w:rPr>
+      </w:pPr>
+      <w:r>
+        <w:rPr>
+          <w:lang w:val="en-US"/>
+        </w:rPr>
+        <w:t>@/comments</w:t>
+      </w:r>
+    </w:p>
+    <w:p>
+      <w:pPr>
+        <w:pStyle w:val="ListParagraph"/>
+        <w:numPr>
+          <w:ilvl w:val="0"/>
+          <w:numId w:val="11"/>
+        </w:numPr>
+        <w:rPr>
+          <w:lang w:val="en-US"/>
+        </w:rPr>
+      </w:pPr>
+      <w:r>
+        <w:rPr>
+          <w:lang w:val="en-US"/>
+        </w:rPr>
+        <w:t>song-ID</w:t>
+      </w:r>
+    </w:p>
+    <w:p>
+      <w:pPr>
+        <w:pStyle w:val="ListParagraph"/>
+        <w:numPr>
+          <w:ilvl w:val="0"/>
+          <w:numId w:val="11"/>
+        </w:numPr>
+        <w:rPr>
+          <w:lang w:val="en-US"/>
+        </w:rPr>
+      </w:pPr>
+      <w:r>
+        <w:rPr>
+          <w:lang w:val="en-US"/>
+        </w:rPr>
+        <w:t>comment body</w:t>
+      </w:r>
+    </w:p>
+    <w:p>
+      <w:pPr>
+        <w:rPr>
+          <w:lang w:val="en-US"/>
+        </w:rPr>
+      </w:pPr>
+      <w:r>
+        <w:rPr>
+          <w:b/>
+          <w:bCs/>
+          <w:lang w:val="en-US"/>
+        </w:rPr>
+        <w:t>DELETE –</w:t>
+      </w:r>
+      <w:r>
+        <w:rPr>
+          <w:lang w:val="en-US"/>
+        </w:rPr>
+        <w:t xml:space="preserve"> </w:t>
+      </w:r>
+      <w:proofErr w:type="gramStart"/>
+      <w:r>
+        <w:rPr>
+          <w:lang w:val="en-US"/>
+        </w:rPr>
+        <w:t>1</w:t>
+      </w:r>
+      <w:proofErr w:type="gramEnd"/>
+    </w:p>
+    <w:p>
+      <w:pPr>
+        <w:rPr>
+          <w:lang w:val="en-US"/>
+        </w:rPr>
+      </w:pPr>
+      <w:r>
+        <w:rPr>
+          <w:lang w:val="en-US"/>
+        </w:rPr>
+        <w:t>@/</w:t>
+      </w:r>
+      <w:r>
+        <w:rPr>
+          <w:lang w:val="en-US"/>
+        </w:rPr>
+        <w:t>comments/{comment-ID</w:t>
+      </w:r>
+      <w:r>
+        <w:rPr>
+          <w:lang w:val="en-US"/>
+        </w:rPr>
+        <w:t>}</w:t>
+      </w:r>
+      <w:r>
+        <w:rPr>
+          <w:lang w:val="en-US"/>
+        </w:rPr>
+        <w:t xml:space="preserve"> </w:t>
+      </w:r>
+      <w:r>
+        <w:rPr>
+          <w:lang w:val="en-US"/>
+        </w:rPr>
+        <w:t>(</w:t>
+      </w:r>
+      <w:r>
+        <w:rPr>
+          <w:lang w:val="en-US"/>
+        </w:rPr>
+        <w:t>user from session</w:t>
+      </w:r>
+      <w:r>
+        <w:rPr>
+          <w:lang w:val="en-US"/>
+        </w:rPr>
+        <w:t>)</w:t>
+      </w:r>
+    </w:p>
+    <w:p>
+      <w:pPr>
+        <w:rPr>
+          <w:lang w:val="en-US"/>
+        </w:rPr>
+      </w:pPr>
+    </w:p>
+    <w:p>
+      <w:pPr>
+        <w:rPr>
+          <w:lang w:val="en-US"/>
+        </w:rPr>
+      </w:pPr>
+      <w:r>
+        <w:rPr>
+          <w:b/>
+          <w:bCs/>
+          <w:lang w:val="en-US"/>
+        </w:rPr>
+        <w:t>GET –</w:t>
+      </w:r>
+      <w:r>
+        <w:rPr>
+          <w:lang w:val="en-US"/>
+        </w:rPr>
+        <w:t xml:space="preserve"> </w:t>
+      </w:r>
+      <w:proofErr w:type="gramStart"/>
+      <w:r>
+        <w:rPr>
+          <w:lang w:val="en-US"/>
+        </w:rPr>
+        <w:t>2</w:t>
+      </w:r>
+      <w:proofErr w:type="gramEnd"/>
+    </w:p>
+    <w:p>
+      <w:pPr>
+        <w:rPr>
+          <w:lang w:val="en-US"/>
+        </w:rPr>
+      </w:pPr>
+      <w:r>
+        <w:rPr>
+          <w:lang w:val="en-US"/>
+        </w:rPr>
+        <w:t>@/songs/{song-ID}/comments</w:t>
+      </w:r>
+    </w:p>
+    <w:p>
+      <w:pPr>
+        <w:rPr>
+          <w:lang w:val="en-US"/>
+        </w:rPr>
+      </w:pPr>
+      <w:r>
+        <w:rPr>
+          <w:lang w:val="en-US"/>
+        </w:rPr>
+        <w:t>@/comments/{comment-ID}</w:t>
+      </w:r>
+    </w:p>
+    <w:p>
+      <w:pPr>
+        <w:rPr>
+          <w:lang w:val="en-US"/>
+        </w:rPr>
+      </w:pPr>
+    </w:p>
+    <w:p>
+      <w:pPr>
+        <w:rPr>
+          <w:lang w:val="en-US"/>
+        </w:rPr>
+      </w:pPr>
+    </w:p>
+    <w:p>
+      <w:pPr>
+        <w:rPr>
+          <w:b/>
+          <w:bCs/>
+          <w:lang w:val="en-US"/>
+        </w:rPr>
+      </w:pPr>
+      <w:r>
+        <w:rPr>
+          <w:b/>
+          <w:bCs/>
+          <w:lang w:val="en-US"/>
+        </w:rPr>
+        <w:t xml:space="preserve">PUT </w:t>
+      </w:r>
+      <w:r>
+        <w:rPr>
+          <w:b/>
+          <w:bCs/>
+          <w:lang w:val="en-US"/>
+        </w:rPr>
+        <w:t>–</w:t>
+      </w:r>
+      <w:r>
+        <w:rPr>
+          <w:b/>
+          <w:bCs/>
+          <w:lang w:val="en-US"/>
+        </w:rPr>
+        <w:t xml:space="preserve"> </w:t>
+      </w:r>
+      <w:proofErr w:type="gramStart"/>
+      <w:r>
+        <w:rPr>
+          <w:b/>
+          <w:bCs/>
+          <w:lang w:val="en-US"/>
+        </w:rPr>
+        <w:t>1</w:t>
+      </w:r>
+      <w:proofErr w:type="gramEnd"/>
+    </w:p>
+    <w:p>
+      <w:pPr>
+        <w:rPr>
+          <w:lang w:val="en-US"/>
+        </w:rPr>
+      </w:pPr>
+      <w:r>
+        <w:rPr>
+          <w:lang w:val="en-US"/>
+        </w:rPr>
+        <w:t>@/comments/{comment-ID }/</w:t>
+      </w:r>
+      <w:proofErr w:type="spellStart"/>
+      <w:r>
+        <w:rPr>
+          <w:lang w:val="en-US"/>
+        </w:rPr>
+        <w:t>set-like-status?</w:t>
+      </w:r>
+      <w:r>
+        <w:rPr>
+          <w:b/>
+          <w:bCs/>
+          <w:lang w:val="en-US"/>
+        </w:rPr>
+        <w:t>value</w:t>
+      </w:r>
+      <w:proofErr w:type="spellEnd"/>
+      <w:r>
+        <w:rPr>
+          <w:lang w:val="en-US"/>
+        </w:rPr>
+        <w:t>=&lt;1 / 0 / -1&gt; (user from session)</w:t>
       </w:r>
     </w:p>
     <w:p>
@@ -1666,115 +2108,21 @@
         <w:rPr>
           <w:lang w:val="en-US"/>
         </w:rPr>
-        <w:t xml:space="preserve">@RequestParam(required = false) String </w:t>
-      </w:r>
-      <w:r>
-        <w:rPr>
-          <w:b/>
-          <w:bCs/>
-          <w:lang w:val="en-US"/>
-        </w:rPr>
-        <w:t>by</w:t>
-      </w:r>
-      <w:r>
-        <w:rPr>
-          <w:b/>
-          <w:bCs/>
-          <w:lang w:val="en-US"/>
-        </w:rPr>
-        <w:t>Dislikes</w:t>
-      </w:r>
-    </w:p>
-    <w:p>
-      <w:pPr>
-        <w:rPr>
-          <w:b/>
-          <w:bCs/>
-          <w:lang w:val="en-US"/>
-        </w:rPr>
-      </w:pPr>
-      <w:r>
-        <w:rPr>
-          <w:b/>
-          <w:bCs/>
-          <w:lang w:val="en-US"/>
-        </w:rPr>
-        <w:t xml:space="preserve">PUT </w:t>
-      </w:r>
-      <w:r>
-        <w:rPr>
-          <w:b/>
-          <w:bCs/>
-          <w:lang w:val="en-US"/>
-        </w:rPr>
-        <w:t>–</w:t>
-      </w:r>
-      <w:r>
-        <w:rPr>
-          <w:b/>
-          <w:bCs/>
-          <w:lang w:val="en-US"/>
-        </w:rPr>
-        <w:t xml:space="preserve"> </w:t>
-      </w:r>
-      <w:r>
-        <w:rPr>
-          <w:b/>
-          <w:bCs/>
-          <w:lang w:val="en-US"/>
-        </w:rPr>
-        <w:t>1</w:t>
-      </w:r>
-    </w:p>
-    <w:p>
-      <w:pPr>
-        <w:rPr>
-          <w:lang w:val="en-US"/>
-        </w:rPr>
-      </w:pPr>
-      <w:r>
-        <w:rPr>
-          <w:lang w:val="en-US"/>
-        </w:rPr>
-        <w:t>@/songs/{</w:t>
-      </w:r>
-      <w:r>
-        <w:rPr>
-          <w:lang w:val="en-US"/>
-        </w:rPr>
-        <w:t>song-</w:t>
-      </w:r>
-      <w:r>
-        <w:rPr>
-          <w:lang w:val="en-US"/>
-        </w:rPr>
-        <w:t>ID}/set-like-status?</w:t>
-      </w:r>
-      <w:r>
-        <w:rPr>
-          <w:b/>
-          <w:bCs/>
-          <w:lang w:val="en-US"/>
-        </w:rPr>
-        <w:t>value</w:t>
-      </w:r>
-      <w:r>
-        <w:rPr>
-          <w:lang w:val="en-US"/>
-        </w:rPr>
-        <w:t>=</w:t>
-      </w:r>
-      <w:r>
-        <w:rPr>
-          <w:lang w:val="en-US"/>
-        </w:rPr>
-        <w:t>&lt;1 / 0 / -1&gt;</w:t>
-      </w:r>
-      <w:r>
-        <w:rPr>
-          <w:lang w:val="en-US"/>
-        </w:rPr>
-        <w:t xml:space="preserve"> (user from session)</w:t>
+        <w:t xml:space="preserve">// Set the current </w:t>
+      </w:r>
+      <w:proofErr w:type="gramStart"/>
+      <w:r>
+        <w:rPr>
+          <w:lang w:val="en-US"/>
+        </w:rPr>
+        <w:t>user’s</w:t>
+      </w:r>
+      <w:proofErr w:type="gramEnd"/>
+      <w:r>
+        <w:rPr>
+          <w:lang w:val="en-US"/>
+        </w:rPr>
+        <w:t xml:space="preserve"> like status for {comment-ID} according to the request parameter</w:t>
       </w:r>
     </w:p>
     <w:p>
@@ -1792,25 +2140,15 @@
         <w:rPr>
           <w:lang w:val="en-US"/>
         </w:rPr>
-        <w:t>// Set the current user’s like status</w:t>
-      </w:r>
-      <w:r>
-        <w:rPr>
-          <w:lang w:val="en-US"/>
-        </w:rPr>
-        <w:t xml:space="preserve"> for song {ID}</w:t>
-      </w:r>
-      <w:r>
-        <w:rPr>
-          <w:lang w:val="en-US"/>
-        </w:rPr>
-        <w:t xml:space="preserve"> </w:t>
-      </w:r>
-      <w:r>
-        <w:rPr>
-          <w:lang w:val="en-US"/>
-        </w:rPr>
-        <w:t>according to the request parameter</w:t>
+        <w:t xml:space="preserve">@RequestParam int </w:t>
+      </w:r>
+      <w:r>
+        <w:rPr>
+          <w:b/>
+          <w:bCs/>
+          <w:lang w:val="en-US"/>
+        </w:rPr>
+        <w:t>value</w:t>
       </w:r>
     </w:p>
     <w:p>
@@ -1826,17 +2164,23 @@
       </w:pPr>
       <w:r>
         <w:rPr>
-          <w:lang w:val="en-US"/>
-        </w:rPr>
-        <w:t xml:space="preserve">@RequestParam int </w:t>
-      </w:r>
-      <w:r>
-        <w:rPr>
           <w:b/>
           <w:bCs/>
           <w:lang w:val="en-US"/>
         </w:rPr>
         <w:t>value</w:t>
+      </w:r>
+      <w:r>
+        <w:rPr>
+          <w:lang w:val="en-US"/>
+        </w:rPr>
+        <w:t xml:space="preserve">=1 -&gt; like </w:t>
+      </w:r>
+      <w:r>
+        <w:rPr>
+          <w:lang w:val="en-US"/>
+        </w:rPr>
+        <w:t>comment</w:t>
       </w:r>
     </w:p>
     <w:p>
@@ -1862,7 +2206,19 @@
         <w:rPr>
           <w:lang w:val="en-US"/>
         </w:rPr>
-        <w:t>=1 -&gt; like song</w:t>
+        <w:t xml:space="preserve">=0 -&gt; set </w:t>
+      </w:r>
+      <w:r>
+        <w:rPr>
+          <w:lang w:val="en-US"/>
+        </w:rPr>
+        <w:t>comment</w:t>
+      </w:r>
+      <w:r>
+        <w:rPr>
+          <w:lang w:val="en-US"/>
+        </w:rPr>
+        <w:t xml:space="preserve"> to neutral</w:t>
       </w:r>
     </w:p>
     <w:p>
@@ -1888,40 +2244,88 @@
         <w:rPr>
           <w:lang w:val="en-US"/>
         </w:rPr>
-        <w:t>=0 -&gt; set song to neutral</w:t>
-      </w:r>
-    </w:p>
-    <w:p>
-      <w:pPr>
-        <w:pStyle w:val="ListParagraph"/>
-        <w:numPr>
-          <w:ilvl w:val="0"/>
-          <w:numId w:val="8"/>
-        </w:numPr>
-        <w:rPr>
-          <w:lang w:val="en-US"/>
-        </w:rPr>
-      </w:pPr>
-      <w:r>
-        <w:rPr>
-          <w:b/>
-          <w:bCs/>
-          <w:lang w:val="en-US"/>
-        </w:rPr>
-        <w:t>value</w:t>
-      </w:r>
-      <w:r>
-        <w:rPr>
-          <w:lang w:val="en-US"/>
-        </w:rPr>
-        <w:t>=-1 -&gt; unlike song</w:t>
-      </w:r>
-    </w:p>
-    <w:p>
-      <w:pPr>
-        <w:rPr>
-          <w:b/>
-          <w:bCs/>
+        <w:t xml:space="preserve">=-1 -&gt; unlike </w:t>
+      </w:r>
+      <w:r>
+        <w:rPr>
+          <w:lang w:val="en-US"/>
+        </w:rPr>
+        <w:t>comment</w:t>
+      </w:r>
+    </w:p>
+    <w:p>
+      <w:pPr>
+        <w:rPr>
+          <w:lang w:val="en-US"/>
+        </w:rPr>
+      </w:pPr>
+    </w:p>
+    <w:p>
+      <w:pPr>
+        <w:rPr>
+          <w:lang w:val="en-US"/>
+        </w:rPr>
+      </w:pPr>
+    </w:p>
+    <w:p>
+      <w:pPr>
+        <w:rPr>
+          <w:lang w:val="en-US"/>
+        </w:rPr>
+      </w:pPr>
+    </w:p>
+    <w:p>
+      <w:pPr>
+        <w:rPr>
+          <w:lang w:val="en-US"/>
+        </w:rPr>
+      </w:pPr>
+    </w:p>
+    <w:p>
+      <w:pPr>
+        <w:rPr>
+          <w:lang w:val="en-US"/>
+        </w:rPr>
+      </w:pPr>
+    </w:p>
+    <w:p>
+      <w:pPr>
+        <w:rPr>
+          <w:lang w:val="en-US"/>
+        </w:rPr>
+      </w:pPr>
+    </w:p>
+    <w:p>
+      <w:pPr>
+        <w:rPr>
+          <w:lang w:val="en-US"/>
+        </w:rPr>
+      </w:pPr>
+    </w:p>
+    <w:p>
+      <w:pPr>
+        <w:rPr>
+          <w:lang w:val="en-US"/>
+        </w:rPr>
+      </w:pPr>
+    </w:p>
+    <w:p>
+      <w:pPr>
+        <w:rPr>
+          <w:lang w:val="en-US"/>
+        </w:rPr>
+      </w:pPr>
+    </w:p>
+    <w:p>
+      <w:pPr>
+        <w:rPr>
+          <w:lang w:val="en-US"/>
+        </w:rPr>
+      </w:pPr>
+    </w:p>
+    <w:p>
+      <w:pPr>
+        <w:rPr>
           <w:lang w:val="en-US"/>
         </w:rPr>
       </w:pPr>
@@ -1949,10 +2353,11 @@
           <w:bCs/>
           <w:sz w:val="36"/>
           <w:szCs w:val="36"/>
+          <w:highlight w:val="yellow"/>
           <w:lang w:val="en-US"/>
         </w:rPr>
         <w:lastRenderedPageBreak/>
-        <w:t>3.Comme</w:t>
+        <w:t>4.PlaylistController</w:t>
       </w:r>
       <w:r>
         <w:rPr>
@@ -1960,54 +2365,108 @@
           <w:bCs/>
           <w:sz w:val="36"/>
           <w:szCs w:val="36"/>
-          <w:lang w:val="en-US"/>
-        </w:rPr>
-        <w:t>n</w:t>
-      </w:r>
-      <w:r>
-        <w:rPr>
-          <w:b/>
-          <w:bCs/>
-          <w:sz w:val="36"/>
-          <w:szCs w:val="36"/>
-          <w:lang w:val="en-US"/>
-        </w:rPr>
-        <w:t>tController</w:t>
-      </w:r>
-      <w:r>
-        <w:rPr>
-          <w:b/>
-          <w:bCs/>
-          <w:sz w:val="36"/>
-          <w:szCs w:val="36"/>
-          <w:lang w:val="en-US"/>
-        </w:rPr>
-        <w:t xml:space="preserve"> -</w:t>
-      </w:r>
-      <w:r>
-        <w:rPr>
-          <w:b/>
-          <w:bCs/>
-          <w:sz w:val="36"/>
-          <w:szCs w:val="36"/>
-          <w:lang w:val="en-US"/>
-        </w:rPr>
-        <w:t xml:space="preserve"> 5</w:t>
-      </w:r>
-    </w:p>
-    <w:p>
-      <w:pPr>
-        <w:rPr>
-          <w:lang w:val="en-US"/>
-        </w:rPr>
-      </w:pPr>
-      <w:r>
-        <w:rPr>
-          <w:b/>
-          <w:bCs/>
-          <w:lang w:val="en-US"/>
-        </w:rPr>
-        <w:t xml:space="preserve">POST </w:t>
+          <w:highlight w:val="yellow"/>
+          <w:lang w:val="en-US"/>
+        </w:rPr>
+        <w:t xml:space="preserve"> - 7</w:t>
+      </w:r>
+    </w:p>
+    <w:p>
+      <w:pPr>
+        <w:rPr>
+          <w:lang w:val="en-US"/>
+        </w:rPr>
+      </w:pPr>
+      <w:r>
+        <w:rPr>
+          <w:b/>
+          <w:bCs/>
+          <w:lang w:val="en-US"/>
+        </w:rPr>
+        <w:t>POST –</w:t>
+      </w:r>
+      <w:r>
+        <w:rPr>
+          <w:lang w:val="en-US"/>
+        </w:rPr>
+        <w:t xml:space="preserve"> </w:t>
+      </w:r>
+      <w:r>
+        <w:rPr>
+          <w:lang w:val="en-US"/>
+        </w:rPr>
+        <w:t>1</w:t>
+      </w:r>
+    </w:p>
+    <w:p>
+      <w:pPr>
+        <w:rPr>
+          <w:lang w:val="en-US"/>
+        </w:rPr>
+      </w:pPr>
+      <w:r>
+        <w:rPr>
+          <w:lang w:val="en-US"/>
+        </w:rPr>
+        <w:t>@</w:t>
+      </w:r>
+      <w:r>
+        <w:rPr>
+          <w:lang w:val="en-US"/>
+        </w:rPr>
+        <w:t>/</w:t>
+      </w:r>
+      <w:r>
+        <w:rPr>
+          <w:lang w:val="en-US"/>
+        </w:rPr>
+        <w:t>playlists</w:t>
+      </w:r>
+      <w:r>
+        <w:rPr>
+          <w:lang w:val="en-US"/>
+        </w:rPr>
+        <w:t xml:space="preserve"> </w:t>
+      </w:r>
+      <w:r>
+        <w:rPr>
+          <w:lang w:val="en-US"/>
+        </w:rPr>
+        <w:t xml:space="preserve">(body – name, </w:t>
+      </w:r>
+      <w:r>
+        <w:rPr>
+          <w:lang w:val="en-US"/>
+        </w:rPr>
+        <w:t>user from session</w:t>
+      </w:r>
+      <w:r>
+        <w:rPr>
+          <w:lang w:val="en-US"/>
+        </w:rPr>
+        <w:t>)</w:t>
+      </w:r>
+    </w:p>
+    <w:p>
+      <w:pPr>
+        <w:rPr>
+          <w:lang w:val="en-US"/>
+        </w:rPr>
+      </w:pPr>
+    </w:p>
+    <w:p>
+      <w:pPr>
+        <w:rPr>
+          <w:lang w:val="en-US"/>
+        </w:rPr>
+      </w:pPr>
+      <w:r>
+        <w:rPr>
+          <w:b/>
+          <w:bCs/>
+          <w:lang w:val="en-US"/>
+        </w:rPr>
+        <w:t xml:space="preserve">DELETE </w:t>
       </w:r>
       <w:r>
         <w:rPr>
@@ -2023,54 +2482,81 @@
         </w:rPr>
         <w:t xml:space="preserve"> </w:t>
       </w:r>
-      <w:r>
-        <w:rPr>
-          <w:lang w:val="en-US"/>
-        </w:rPr>
-        <w:t>1</w:t>
-      </w:r>
-    </w:p>
-    <w:p>
-      <w:pPr>
-        <w:rPr>
-          <w:lang w:val="en-US"/>
-        </w:rPr>
-      </w:pPr>
-      <w:r>
-        <w:rPr>
-          <w:lang w:val="en-US"/>
-        </w:rPr>
-        <w:t>@</w:t>
-      </w:r>
-      <w:r>
-        <w:rPr>
-          <w:lang w:val="en-US"/>
-        </w:rPr>
-        <w:t>/</w:t>
-      </w:r>
-      <w:r>
-        <w:rPr>
-          <w:lang w:val="en-US"/>
-        </w:rPr>
-        <w:t>songs/{song-ID}/</w:t>
-      </w:r>
-      <w:r>
-        <w:rPr>
-          <w:lang w:val="en-US"/>
-        </w:rPr>
-        <w:t>add</w:t>
-      </w:r>
-      <w:r>
-        <w:rPr>
-          <w:lang w:val="en-US"/>
-        </w:rPr>
-        <w:t>-</w:t>
-      </w:r>
-      <w:r>
-        <w:rPr>
-          <w:lang w:val="en-US"/>
-        </w:rPr>
-        <w:t>comment</w:t>
+      <w:proofErr w:type="gramStart"/>
+      <w:r>
+        <w:rPr>
+          <w:lang w:val="en-US"/>
+        </w:rPr>
+        <w:t>2</w:t>
+      </w:r>
+      <w:proofErr w:type="gramEnd"/>
+    </w:p>
+    <w:p>
+      <w:pPr>
+        <w:rPr>
+          <w:lang w:val="en-US"/>
+        </w:rPr>
+      </w:pPr>
+      <w:r>
+        <w:rPr>
+          <w:lang w:val="en-US"/>
+        </w:rPr>
+        <w:t>@/playlists/{playlist-ID}/</w:t>
+      </w:r>
+      <w:r>
+        <w:rPr>
+          <w:lang w:val="en-US"/>
+        </w:rPr>
+        <w:t xml:space="preserve">songs/{song-ID} </w:t>
+      </w:r>
+      <w:r>
+        <w:rPr>
+          <w:lang w:val="en-US"/>
+        </w:rPr>
+        <w:t>(user from session)</w:t>
+      </w:r>
+    </w:p>
+    <w:p>
+      <w:pPr>
+        <w:rPr>
+          <w:lang w:val="en-US"/>
+        </w:rPr>
+      </w:pPr>
+      <w:r>
+        <w:rPr>
+          <w:lang w:val="en-US"/>
+        </w:rPr>
+        <w:t>@/playlists/{playlist-ID (user from session)</w:t>
+      </w:r>
+    </w:p>
+    <w:p>
+      <w:pPr>
+        <w:rPr>
+          <w:lang w:val="en-US"/>
+        </w:rPr>
+      </w:pPr>
+    </w:p>
+    <w:p>
+      <w:pPr>
+        <w:rPr>
+          <w:lang w:val="en-US"/>
+        </w:rPr>
+      </w:pPr>
+      <w:r>
+        <w:rPr>
+          <w:b/>
+          <w:bCs/>
+          <w:lang w:val="en-US"/>
+        </w:rPr>
+        <w:t xml:space="preserve">GET </w:t>
+      </w:r>
+      <w:r>
+        <w:rPr>
+          <w:b/>
+          <w:bCs/>
+          <w:lang w:val="en-US"/>
+        </w:rPr>
+        <w:t>–</w:t>
       </w:r>
       <w:r>
         <w:rPr>
@@ -2078,875 +2564,14 @@
         </w:rPr>
         <w:t xml:space="preserve"> </w:t>
       </w:r>
-      <w:r>
-        <w:rPr>
-          <w:lang w:val="en-US"/>
-        </w:rPr>
-        <w:t>(body –</w:t>
-      </w:r>
-      <w:r>
-        <w:rPr>
-          <w:lang w:val="en-US"/>
-        </w:rPr>
-        <w:t xml:space="preserve"> comment text</w:t>
-      </w:r>
-      <w:r>
-        <w:rPr>
-          <w:lang w:val="en-US"/>
-        </w:rPr>
-        <w:t xml:space="preserve">, </w:t>
-      </w:r>
-      <w:r>
-        <w:rPr>
-          <w:lang w:val="en-US"/>
-        </w:rPr>
-        <w:t>user from session</w:t>
-      </w:r>
-      <w:r>
-        <w:rPr>
-          <w:lang w:val="en-US"/>
-        </w:rPr>
-        <w:t>)</w:t>
-      </w:r>
-      <w:r>
-        <w:rPr>
-          <w:lang w:val="en-US"/>
-        </w:rPr>
-        <w:t xml:space="preserve"> </w:t>
-      </w:r>
-    </w:p>
-    <w:p>
-      <w:pPr>
-        <w:rPr>
-          <w:lang w:val="en-US"/>
-        </w:rPr>
-      </w:pPr>
-    </w:p>
-    <w:p>
-      <w:pPr>
-        <w:rPr>
-          <w:lang w:val="en-US"/>
-        </w:rPr>
-      </w:pPr>
-      <w:r>
-        <w:rPr>
-          <w:b/>
-          <w:bCs/>
-          <w:lang w:val="en-US"/>
-        </w:rPr>
-        <w:t>DELETE –</w:t>
-      </w:r>
-      <w:r>
-        <w:rPr>
-          <w:lang w:val="en-US"/>
-        </w:rPr>
-        <w:t xml:space="preserve"> </w:t>
-      </w:r>
-      <w:r>
-        <w:rPr>
-          <w:lang w:val="en-US"/>
-        </w:rPr>
-        <w:t>1</w:t>
-      </w:r>
-    </w:p>
-    <w:p>
-      <w:pPr>
-        <w:rPr>
-          <w:lang w:val="en-US"/>
-        </w:rPr>
-      </w:pPr>
-      <w:r>
-        <w:rPr>
-          <w:lang w:val="en-US"/>
-        </w:rPr>
-        <w:t>@/</w:t>
-      </w:r>
-      <w:r>
-        <w:rPr>
-          <w:lang w:val="en-US"/>
-        </w:rPr>
-        <w:t>comments/{comment-ID}/remove</w:t>
-      </w:r>
-      <w:r>
-        <w:rPr>
-          <w:lang w:val="en-US"/>
-        </w:rPr>
-        <w:t xml:space="preserve"> </w:t>
-      </w:r>
-      <w:r>
-        <w:rPr>
-          <w:lang w:val="en-US"/>
-        </w:rPr>
-        <w:t>(</w:t>
-      </w:r>
-      <w:r>
-        <w:rPr>
-          <w:lang w:val="en-US"/>
-        </w:rPr>
-        <w:t>user from session</w:t>
-      </w:r>
-      <w:r>
-        <w:rPr>
-          <w:lang w:val="en-US"/>
-        </w:rPr>
-        <w:t>)</w:t>
-      </w:r>
-    </w:p>
-    <w:p>
-      <w:pPr>
-        <w:rPr>
-          <w:lang w:val="en-US"/>
-        </w:rPr>
-      </w:pPr>
-    </w:p>
-    <w:p>
-      <w:pPr>
-        <w:rPr>
-          <w:lang w:val="en-US"/>
-        </w:rPr>
-      </w:pPr>
-      <w:r>
-        <w:rPr>
-          <w:b/>
-          <w:bCs/>
-          <w:lang w:val="en-US"/>
-        </w:rPr>
-        <w:t>GET –</w:t>
-      </w:r>
-      <w:r>
-        <w:rPr>
-          <w:lang w:val="en-US"/>
-        </w:rPr>
-        <w:t xml:space="preserve"> </w:t>
-      </w:r>
-      <w:r>
-        <w:rPr>
-          <w:highlight w:val="red"/>
-          <w:lang w:val="en-US"/>
-        </w:rPr>
-        <w:t>2</w:t>
-      </w:r>
-    </w:p>
-    <w:p>
-      <w:pPr>
-        <w:rPr>
-          <w:lang w:val="en-US"/>
-        </w:rPr>
-      </w:pPr>
-      <w:r>
-        <w:rPr>
-          <w:lang w:val="en-US"/>
-        </w:rPr>
-        <w:t>@/songs/{song-ID}/comments</w:t>
-      </w:r>
-    </w:p>
-    <w:p>
-      <w:pPr>
-        <w:rPr>
-          <w:lang w:val="en-US"/>
-        </w:rPr>
-      </w:pPr>
-      <w:r>
-        <w:rPr>
-          <w:lang w:val="en-US"/>
-        </w:rPr>
-        <w:t>@/comments/{comment-ID}</w:t>
-      </w:r>
-    </w:p>
-    <w:p>
-      <w:pPr>
-        <w:rPr>
-          <w:lang w:val="en-US"/>
-        </w:rPr>
-      </w:pPr>
-    </w:p>
-    <w:p>
-      <w:pPr>
-        <w:rPr>
-          <w:lang w:val="en-US"/>
-        </w:rPr>
-      </w:pPr>
-      <w:r>
-        <w:rPr>
-          <w:lang w:val="en-US"/>
-        </w:rPr>
-        <w:t>Not needed:</w:t>
-      </w:r>
-    </w:p>
-    <w:p>
-      <w:pPr>
-        <w:rPr>
-          <w:highlight w:val="red"/>
-          <w:lang w:val="en-US"/>
-        </w:rPr>
-      </w:pPr>
-      <w:r>
-        <w:rPr>
-          <w:highlight w:val="red"/>
-          <w:lang w:val="en-US"/>
-        </w:rPr>
-        <w:t>@</w:t>
-      </w:r>
-      <w:r>
-        <w:rPr>
-          <w:highlight w:val="red"/>
-          <w:lang w:val="en-US"/>
-        </w:rPr>
-        <w:t>comments/mostlikes</w:t>
-      </w:r>
-      <w:r>
-        <w:rPr>
-          <w:highlight w:val="red"/>
-          <w:lang w:val="en-US"/>
-        </w:rPr>
-        <w:t xml:space="preserve"> </w:t>
-      </w:r>
-    </w:p>
-    <w:p>
-      <w:pPr>
-        <w:rPr>
-          <w:lang w:val="en-US"/>
-        </w:rPr>
-      </w:pPr>
-      <w:r>
-        <w:rPr>
-          <w:highlight w:val="red"/>
-          <w:lang w:val="en-US"/>
-        </w:rPr>
-        <w:t>@</w:t>
-      </w:r>
-      <w:r>
-        <w:rPr>
-          <w:highlight w:val="red"/>
-          <w:lang w:val="en-US"/>
-        </w:rPr>
-        <w:t>comments/mostdislikes</w:t>
-      </w:r>
-    </w:p>
-    <w:p>
-      <w:pPr>
-        <w:rPr>
-          <w:lang w:val="en-US"/>
-        </w:rPr>
-      </w:pPr>
-    </w:p>
-    <w:p>
-      <w:pPr>
-        <w:rPr>
-          <w:b/>
-          <w:bCs/>
-          <w:lang w:val="en-US"/>
-        </w:rPr>
-      </w:pPr>
-      <w:r>
-        <w:rPr>
-          <w:b/>
-          <w:bCs/>
-          <w:lang w:val="en-US"/>
-        </w:rPr>
-        <w:t xml:space="preserve">PUT </w:t>
-      </w:r>
-      <w:r>
-        <w:rPr>
-          <w:b/>
-          <w:bCs/>
-          <w:lang w:val="en-US"/>
-        </w:rPr>
-        <w:t>–</w:t>
-      </w:r>
-      <w:r>
-        <w:rPr>
-          <w:b/>
-          <w:bCs/>
-          <w:lang w:val="en-US"/>
-        </w:rPr>
-        <w:t xml:space="preserve"> </w:t>
-      </w:r>
-      <w:r>
-        <w:rPr>
-          <w:b/>
-          <w:bCs/>
-          <w:lang w:val="en-US"/>
-        </w:rPr>
-        <w:t>1</w:t>
-      </w:r>
-    </w:p>
-    <w:p>
-      <w:pPr>
-        <w:rPr>
-          <w:lang w:val="en-US"/>
-        </w:rPr>
-      </w:pPr>
-      <w:r>
-        <w:rPr>
-          <w:lang w:val="en-US"/>
-        </w:rPr>
-        <w:t>@/</w:t>
-      </w:r>
-      <w:r>
-        <w:rPr>
-          <w:lang w:val="en-US"/>
-        </w:rPr>
-        <w:t>comments</w:t>
-      </w:r>
-      <w:r>
-        <w:rPr>
-          <w:lang w:val="en-US"/>
-        </w:rPr>
-        <w:t>/{</w:t>
-      </w:r>
-      <w:r>
-        <w:rPr>
-          <w:lang w:val="en-US"/>
-        </w:rPr>
-        <w:t xml:space="preserve">comment-ID </w:t>
-      </w:r>
-      <w:r>
-        <w:rPr>
-          <w:lang w:val="en-US"/>
-        </w:rPr>
-        <w:t>}/set-like-status?</w:t>
-      </w:r>
-      <w:r>
-        <w:rPr>
-          <w:b/>
-          <w:bCs/>
-          <w:lang w:val="en-US"/>
-        </w:rPr>
-        <w:t>value</w:t>
-      </w:r>
-      <w:r>
-        <w:rPr>
-          <w:lang w:val="en-US"/>
-        </w:rPr>
-        <w:t>=&lt;1 / 0 / -1&gt; (user from session)</w:t>
-      </w:r>
-    </w:p>
-    <w:p>
-      <w:pPr>
-        <w:pStyle w:val="ListParagraph"/>
-        <w:numPr>
-          <w:ilvl w:val="0"/>
-          <w:numId w:val="8"/>
-        </w:numPr>
-        <w:rPr>
-          <w:lang w:val="en-US"/>
-        </w:rPr>
-      </w:pPr>
-      <w:r>
-        <w:rPr>
-          <w:lang w:val="en-US"/>
-        </w:rPr>
-        <w:t xml:space="preserve">// Set the current user’s like status for </w:t>
-      </w:r>
-      <w:r>
-        <w:rPr>
-          <w:lang w:val="en-US"/>
-        </w:rPr>
-        <w:t>{comment-</w:t>
-      </w:r>
-      <w:r>
-        <w:rPr>
-          <w:lang w:val="en-US"/>
-        </w:rPr>
-        <w:t>ID} according to the request parameter</w:t>
-      </w:r>
-    </w:p>
-    <w:p>
-      <w:pPr>
-        <w:pStyle w:val="ListParagraph"/>
-        <w:numPr>
-          <w:ilvl w:val="0"/>
-          <w:numId w:val="8"/>
-        </w:numPr>
-        <w:rPr>
-          <w:lang w:val="en-US"/>
-        </w:rPr>
-      </w:pPr>
-      <w:r>
-        <w:rPr>
-          <w:lang w:val="en-US"/>
-        </w:rPr>
-        <w:t xml:space="preserve">@RequestParam int </w:t>
-      </w:r>
-      <w:r>
-        <w:rPr>
-          <w:b/>
-          <w:bCs/>
-          <w:lang w:val="en-US"/>
-        </w:rPr>
-        <w:t>value</w:t>
-      </w:r>
-    </w:p>
-    <w:p>
-      <w:pPr>
-        <w:pStyle w:val="ListParagraph"/>
-        <w:numPr>
-          <w:ilvl w:val="0"/>
-          <w:numId w:val="8"/>
-        </w:numPr>
-        <w:rPr>
-          <w:lang w:val="en-US"/>
-        </w:rPr>
-      </w:pPr>
-      <w:r>
-        <w:rPr>
-          <w:b/>
-          <w:bCs/>
-          <w:lang w:val="en-US"/>
-        </w:rPr>
-        <w:t>value</w:t>
-      </w:r>
-      <w:r>
-        <w:rPr>
-          <w:lang w:val="en-US"/>
-        </w:rPr>
-        <w:t xml:space="preserve">=1 -&gt; like </w:t>
-      </w:r>
-      <w:r>
-        <w:rPr>
-          <w:lang w:val="en-US"/>
-        </w:rPr>
-        <w:t>comment</w:t>
-      </w:r>
-    </w:p>
-    <w:p>
-      <w:pPr>
-        <w:pStyle w:val="ListParagraph"/>
-        <w:numPr>
-          <w:ilvl w:val="0"/>
-          <w:numId w:val="8"/>
-        </w:numPr>
-        <w:rPr>
-          <w:lang w:val="en-US"/>
-        </w:rPr>
-      </w:pPr>
-      <w:r>
-        <w:rPr>
-          <w:b/>
-          <w:bCs/>
-          <w:lang w:val="en-US"/>
-        </w:rPr>
-        <w:t>value</w:t>
-      </w:r>
-      <w:r>
-        <w:rPr>
-          <w:lang w:val="en-US"/>
-        </w:rPr>
-        <w:t xml:space="preserve">=0 -&gt; set </w:t>
-      </w:r>
-      <w:r>
-        <w:rPr>
-          <w:lang w:val="en-US"/>
-        </w:rPr>
-        <w:t>comment</w:t>
-      </w:r>
-      <w:r>
-        <w:rPr>
-          <w:lang w:val="en-US"/>
-        </w:rPr>
-        <w:t xml:space="preserve"> </w:t>
-      </w:r>
-      <w:r>
-        <w:rPr>
-          <w:lang w:val="en-US"/>
-        </w:rPr>
-        <w:t>to neutral</w:t>
-      </w:r>
-    </w:p>
-    <w:p>
-      <w:pPr>
-        <w:pStyle w:val="ListParagraph"/>
-        <w:numPr>
-          <w:ilvl w:val="0"/>
-          <w:numId w:val="8"/>
-        </w:numPr>
-        <w:rPr>
-          <w:lang w:val="en-US"/>
-        </w:rPr>
-      </w:pPr>
-      <w:r>
-        <w:rPr>
-          <w:b/>
-          <w:bCs/>
-          <w:lang w:val="en-US"/>
-        </w:rPr>
-        <w:t>value</w:t>
-      </w:r>
-      <w:r>
-        <w:rPr>
-          <w:lang w:val="en-US"/>
-        </w:rPr>
-        <w:t xml:space="preserve">=-1 -&gt; unlike </w:t>
-      </w:r>
-      <w:r>
-        <w:rPr>
-          <w:lang w:val="en-US"/>
-        </w:rPr>
-        <w:t>comment</w:t>
-      </w:r>
-    </w:p>
-    <w:p>
-      <w:pPr>
-        <w:rPr>
-          <w:lang w:val="en-US"/>
-        </w:rPr>
-      </w:pPr>
-    </w:p>
-    <w:p>
-      <w:pPr>
-        <w:rPr>
-          <w:lang w:val="en-US"/>
-        </w:rPr>
-      </w:pPr>
-    </w:p>
-    <w:p>
-      <w:pPr>
-        <w:rPr>
-          <w:lang w:val="en-US"/>
-        </w:rPr>
-      </w:pPr>
-    </w:p>
-    <w:p>
-      <w:pPr>
-        <w:rPr>
-          <w:lang w:val="en-US"/>
-        </w:rPr>
-      </w:pPr>
-    </w:p>
-    <w:p>
-      <w:pPr>
-        <w:rPr>
-          <w:lang w:val="en-US"/>
-        </w:rPr>
-      </w:pPr>
-    </w:p>
-    <w:p>
-      <w:pPr>
-        <w:rPr>
-          <w:lang w:val="en-US"/>
-        </w:rPr>
-      </w:pPr>
-    </w:p>
-    <w:p>
-      <w:pPr>
-        <w:rPr>
-          <w:lang w:val="en-US"/>
-        </w:rPr>
-      </w:pPr>
-    </w:p>
-    <w:p>
-      <w:pPr>
-        <w:rPr>
-          <w:lang w:val="en-US"/>
-        </w:rPr>
-      </w:pPr>
-    </w:p>
-    <w:p>
-      <w:pPr>
-        <w:rPr>
-          <w:lang w:val="en-US"/>
-        </w:rPr>
-      </w:pPr>
-    </w:p>
-    <w:p>
-      <w:pPr>
-        <w:rPr>
-          <w:lang w:val="en-US"/>
-        </w:rPr>
-      </w:pPr>
-    </w:p>
-    <w:p>
-      <w:pPr>
-        <w:rPr>
-          <w:b/>
-          <w:bCs/>
-          <w:sz w:val="36"/>
-          <w:szCs w:val="36"/>
-          <w:lang w:val="en-US"/>
-        </w:rPr>
-      </w:pPr>
-      <w:r>
-        <w:rPr>
-          <w:b/>
-          <w:bCs/>
-          <w:sz w:val="36"/>
-          <w:szCs w:val="36"/>
-          <w:lang w:val="en-US"/>
-        </w:rPr>
-        <w:lastRenderedPageBreak/>
-        <w:t>4.PlaylistController</w:t>
-      </w:r>
-      <w:r>
-        <w:rPr>
-          <w:b/>
-          <w:bCs/>
-          <w:sz w:val="36"/>
-          <w:szCs w:val="36"/>
-          <w:lang w:val="en-US"/>
-        </w:rPr>
-        <w:t xml:space="preserve"> - 7</w:t>
-      </w:r>
-    </w:p>
-    <w:p>
-      <w:pPr>
-        <w:rPr>
-          <w:lang w:val="en-US"/>
-        </w:rPr>
-      </w:pPr>
-      <w:r>
-        <w:rPr>
-          <w:b/>
-          <w:bCs/>
-          <w:lang w:val="en-US"/>
-        </w:rPr>
-        <w:t>POST –</w:t>
-      </w:r>
-      <w:r>
-        <w:rPr>
-          <w:lang w:val="en-US"/>
-        </w:rPr>
-        <w:t xml:space="preserve"> </w:t>
-      </w:r>
-      <w:r>
-        <w:rPr>
-          <w:lang w:val="en-US"/>
-        </w:rPr>
-        <w:t>2</w:t>
-      </w:r>
-    </w:p>
-    <w:p>
-      <w:pPr>
-        <w:rPr>
-          <w:lang w:val="en-US"/>
-        </w:rPr>
-      </w:pPr>
-      <w:r>
-        <w:rPr>
-          <w:lang w:val="en-US"/>
-        </w:rPr>
-        <w:t>@</w:t>
-      </w:r>
-      <w:r>
-        <w:rPr>
-          <w:lang w:val="en-US"/>
-        </w:rPr>
-        <w:t>/add</w:t>
-      </w:r>
-      <w:r>
-        <w:rPr>
-          <w:lang w:val="en-US"/>
-        </w:rPr>
-        <w:t>-</w:t>
-      </w:r>
-      <w:r>
-        <w:rPr>
-          <w:lang w:val="en-US"/>
-        </w:rPr>
-        <w:t>playlist</w:t>
-      </w:r>
-      <w:r>
-        <w:rPr>
-          <w:lang w:val="en-US"/>
-        </w:rPr>
-        <w:t xml:space="preserve"> </w:t>
-      </w:r>
-      <w:r>
-        <w:rPr>
-          <w:lang w:val="en-US"/>
-        </w:rPr>
-        <w:t xml:space="preserve">(body – name, </w:t>
-      </w:r>
-      <w:r>
-        <w:rPr>
-          <w:lang w:val="en-US"/>
-        </w:rPr>
-        <w:t>user from session</w:t>
-      </w:r>
-      <w:r>
-        <w:rPr>
-          <w:lang w:val="en-US"/>
-        </w:rPr>
-        <w:t>)</w:t>
-      </w:r>
-    </w:p>
-    <w:p>
-      <w:pPr>
-        <w:rPr>
-          <w:lang w:val="en-US"/>
-        </w:rPr>
-      </w:pPr>
-      <w:r>
-        <w:rPr>
-          <w:lang w:val="en-US"/>
-        </w:rPr>
-        <w:t>@</w:t>
-      </w:r>
-      <w:r>
-        <w:rPr>
-          <w:lang w:val="en-US"/>
-        </w:rPr>
-        <w:t>/playlists</w:t>
-      </w:r>
-      <w:r>
-        <w:rPr>
-          <w:lang w:val="en-US"/>
-        </w:rPr>
-        <w:t>/{playlist-ID}</w:t>
-      </w:r>
-      <w:r>
-        <w:rPr>
-          <w:lang w:val="en-US"/>
-        </w:rPr>
-        <w:t>/add</w:t>
-      </w:r>
-      <w:r>
-        <w:rPr>
-          <w:lang w:val="en-US"/>
-        </w:rPr>
-        <w:t>-</w:t>
-      </w:r>
-      <w:r>
-        <w:rPr>
-          <w:lang w:val="en-US"/>
-        </w:rPr>
-        <w:t>song</w:t>
-      </w:r>
-      <w:r>
-        <w:rPr>
-          <w:lang w:val="en-US"/>
-        </w:rPr>
-        <w:t xml:space="preserve"> </w:t>
-      </w:r>
-      <w:r>
-        <w:rPr>
-          <w:lang w:val="en-US"/>
-        </w:rPr>
-        <w:t>(body – song_id</w:t>
-      </w:r>
-      <w:r>
-        <w:rPr>
-          <w:lang w:val="en-US"/>
-        </w:rPr>
-        <w:t>, user from session</w:t>
-      </w:r>
-      <w:r>
-        <w:rPr>
-          <w:lang w:val="en-US"/>
-        </w:rPr>
-        <w:t>)</w:t>
-      </w:r>
-    </w:p>
-    <w:p>
-      <w:pPr>
-        <w:rPr>
-          <w:lang w:val="en-US"/>
-        </w:rPr>
-      </w:pPr>
-    </w:p>
-    <w:p>
-      <w:pPr>
-        <w:rPr>
-          <w:lang w:val="en-US"/>
-        </w:rPr>
-      </w:pPr>
-      <w:r>
-        <w:rPr>
-          <w:b/>
-          <w:bCs/>
-          <w:lang w:val="en-US"/>
-        </w:rPr>
-        <w:t xml:space="preserve">DELETE </w:t>
-      </w:r>
-      <w:r>
-        <w:rPr>
-          <w:b/>
-          <w:bCs/>
-          <w:lang w:val="en-US"/>
-        </w:rPr>
-        <w:t>–</w:t>
-      </w:r>
-      <w:r>
-        <w:rPr>
-          <w:lang w:val="en-US"/>
-        </w:rPr>
-        <w:t xml:space="preserve"> </w:t>
-      </w:r>
-      <w:r>
-        <w:rPr>
-          <w:lang w:val="en-US"/>
-        </w:rPr>
-        <w:t>2</w:t>
-      </w:r>
-    </w:p>
-    <w:p>
-      <w:pPr>
-        <w:rPr>
-          <w:lang w:val="en-US"/>
-        </w:rPr>
-      </w:pPr>
-      <w:r>
-        <w:rPr>
-          <w:lang w:val="en-US"/>
-        </w:rPr>
-        <w:t>@/playlists/{playlist-ID}/remove-song (body – song_id, user from session)</w:t>
-      </w:r>
-    </w:p>
-    <w:p>
-      <w:pPr>
-        <w:rPr>
-          <w:lang w:val="en-US"/>
-        </w:rPr>
-      </w:pPr>
-      <w:r>
-        <w:rPr>
-          <w:lang w:val="en-US"/>
-        </w:rPr>
-        <w:t>@/playlists/{playlist-ID}/delete-playlist (user from session)</w:t>
-      </w:r>
-    </w:p>
-    <w:p>
-      <w:pPr>
-        <w:rPr>
-          <w:lang w:val="en-US"/>
-        </w:rPr>
-      </w:pPr>
-    </w:p>
-    <w:p>
-      <w:pPr>
-        <w:rPr>
-          <w:lang w:val="en-US"/>
-        </w:rPr>
-      </w:pPr>
-      <w:r>
-        <w:rPr>
-          <w:b/>
-          <w:bCs/>
-          <w:lang w:val="en-US"/>
-        </w:rPr>
-        <w:t xml:space="preserve">GET </w:t>
-      </w:r>
-      <w:r>
-        <w:rPr>
-          <w:b/>
-          <w:bCs/>
-          <w:lang w:val="en-US"/>
-        </w:rPr>
-        <w:t>–</w:t>
-      </w:r>
-      <w:r>
-        <w:rPr>
-          <w:lang w:val="en-US"/>
-        </w:rPr>
-        <w:t xml:space="preserve"> </w:t>
-      </w:r>
-      <w:r>
-        <w:rPr>
-          <w:highlight w:val="red"/>
+      <w:proofErr w:type="gramStart"/>
+      <w:r>
+        <w:rPr>
           <w:lang w:val="en-US"/>
         </w:rPr>
         <w:t>3</w:t>
       </w:r>
+      <w:proofErr w:type="gramEnd"/>
     </w:p>
     <w:p>
       <w:pPr>
@@ -2976,8 +2601,16 @@
         <w:rPr>
           <w:lang w:val="en-US"/>
         </w:rPr>
-        <w:t>Return all playlists</w:t>
-      </w:r>
+        <w:t xml:space="preserve">Return all </w:t>
+      </w:r>
+      <w:proofErr w:type="gramStart"/>
+      <w:r>
+        <w:rPr>
+          <w:lang w:val="en-US"/>
+        </w:rPr>
+        <w:t>playlists</w:t>
+      </w:r>
+      <w:proofErr w:type="gramEnd"/>
     </w:p>
     <w:p>
       <w:pPr>
@@ -3068,55 +2701,154 @@
         <w:rPr>
           <w:lang w:val="en-US"/>
         </w:rPr>
-        <w:t>Return all playlists by user</w:t>
-      </w:r>
-    </w:p>
-    <w:p>
-      <w:pPr>
-        <w:rPr>
-          <w:lang w:val="en-US"/>
-        </w:rPr>
-      </w:pPr>
-    </w:p>
-    <w:p>
-      <w:pPr>
-        <w:rPr>
-          <w:lang w:val="en-US"/>
-        </w:rPr>
-      </w:pPr>
-      <w:r>
-        <w:rPr>
-          <w:lang w:val="en-US"/>
-        </w:rPr>
-        <w:t>Not needed:</w:t>
-      </w:r>
-      <w:r>
-        <w:rPr>
-          <w:lang w:val="en-US"/>
-        </w:rPr>
-        <w:t xml:space="preserve"> </w:t>
-      </w:r>
-    </w:p>
-    <w:p>
-      <w:pPr>
-        <w:rPr>
-          <w:lang w:val="en-US"/>
-        </w:rPr>
-      </w:pPr>
-      <w:r>
-        <w:rPr>
-          <w:highlight w:val="red"/>
-          <w:lang w:val="en-US"/>
-        </w:rPr>
-        <w:t>@</w:t>
-      </w:r>
-      <w:r>
-        <w:rPr>
-          <w:highlight w:val="red"/>
-          <w:lang w:val="en-US"/>
-        </w:rPr>
-        <w:t>/playlists/mostsongs</w:t>
-      </w:r>
+        <w:t xml:space="preserve">Return all playlists by </w:t>
+      </w:r>
+      <w:proofErr w:type="gramStart"/>
+      <w:r>
+        <w:rPr>
+          <w:lang w:val="en-US"/>
+        </w:rPr>
+        <w:t>user</w:t>
+      </w:r>
+      <w:proofErr w:type="gramEnd"/>
+    </w:p>
+    <w:p>
+      <w:pPr>
+        <w:rPr>
+          <w:b/>
+          <w:bCs/>
+          <w:lang w:val="en-US"/>
+        </w:rPr>
+      </w:pPr>
+      <w:r>
+        <w:rPr>
+          <w:b/>
+          <w:bCs/>
+          <w:lang w:val="en-US"/>
+        </w:rPr>
+        <w:t xml:space="preserve">PUT - </w:t>
+      </w:r>
+      <w:proofErr w:type="gramStart"/>
+      <w:r>
+        <w:rPr>
+          <w:b/>
+          <w:bCs/>
+          <w:lang w:val="en-US"/>
+        </w:rPr>
+        <w:t>1</w:t>
+      </w:r>
+      <w:proofErr w:type="gramEnd"/>
+    </w:p>
+    <w:p>
+      <w:pPr>
+        <w:rPr>
+          <w:lang w:val="en-US"/>
+        </w:rPr>
+      </w:pPr>
+      <w:r>
+        <w:rPr>
+          <w:lang w:val="en-US"/>
+        </w:rPr>
+        <w:t>@/playlists/{playlist-ID}/songs/{song-ID} (user from session)</w:t>
+      </w:r>
+    </w:p>
+    <w:p>
+      <w:pPr>
+        <w:rPr>
+          <w:lang w:val="en-US"/>
+        </w:rPr>
+      </w:pPr>
+    </w:p>
+    <w:p>
+      <w:pPr>
+        <w:rPr>
+          <w:lang w:val="en-US"/>
+        </w:rPr>
+      </w:pPr>
+    </w:p>
+    <w:p>
+      <w:pPr>
+        <w:rPr>
+          <w:lang w:val="en-US"/>
+        </w:rPr>
+      </w:pPr>
+    </w:p>
+    <w:p>
+      <w:pPr>
+        <w:rPr>
+          <w:lang w:val="en-US"/>
+        </w:rPr>
+      </w:pPr>
+    </w:p>
+    <w:p>
+      <w:pPr>
+        <w:rPr>
+          <w:lang w:val="en-US"/>
+        </w:rPr>
+      </w:pPr>
+    </w:p>
+    <w:p>
+      <w:pPr>
+        <w:rPr>
+          <w:lang w:val="en-US"/>
+        </w:rPr>
+      </w:pPr>
+    </w:p>
+    <w:p>
+      <w:pPr>
+        <w:rPr>
+          <w:lang w:val="en-US"/>
+        </w:rPr>
+      </w:pPr>
+    </w:p>
+    <w:p>
+      <w:pPr>
+        <w:rPr>
+          <w:lang w:val="en-US"/>
+        </w:rPr>
+      </w:pPr>
+    </w:p>
+    <w:p>
+      <w:pPr>
+        <w:rPr>
+          <w:lang w:val="en-US"/>
+        </w:rPr>
+      </w:pPr>
+    </w:p>
+    <w:p>
+      <w:pPr>
+        <w:rPr>
+          <w:lang w:val="en-US"/>
+        </w:rPr>
+      </w:pPr>
+    </w:p>
+    <w:p>
+      <w:pPr>
+        <w:rPr>
+          <w:lang w:val="en-US"/>
+        </w:rPr>
+      </w:pPr>
+    </w:p>
+    <w:p>
+      <w:pPr>
+        <w:rPr>
+          <w:lang w:val="en-US"/>
+        </w:rPr>
+      </w:pPr>
+    </w:p>
+    <w:p>
+      <w:pPr>
+        <w:rPr>
+          <w:lang w:val="en-US"/>
+        </w:rPr>
+      </w:pPr>
+    </w:p>
+    <w:p>
+      <w:pPr>
+        <w:rPr>
+          <w:lang w:val="en-US"/>
+        </w:rPr>
+      </w:pPr>
     </w:p>
     <w:p>
       <w:pPr>
@@ -3141,6 +2873,7 @@
           <w:szCs w:val="24"/>
           <w:lang w:val="en-US"/>
         </w:rPr>
+        <w:lastRenderedPageBreak/>
         <w:t>DAOs</w:t>
       </w:r>
     </w:p>
@@ -3155,12 +2888,14 @@
           <w:lang w:val="en-US"/>
         </w:rPr>
       </w:pPr>
+      <w:proofErr w:type="spellStart"/>
       <w:r>
         <w:rPr>
           <w:lang w:val="en-US"/>
         </w:rPr>
         <w:t>UserDAO</w:t>
       </w:r>
+      <w:proofErr w:type="spellEnd"/>
     </w:p>
     <w:p>
       <w:pPr>
@@ -3173,12 +2908,14 @@
           <w:lang w:val="en-US"/>
         </w:rPr>
       </w:pPr>
+      <w:proofErr w:type="spellStart"/>
       <w:r>
         <w:rPr>
           <w:lang w:val="en-US"/>
         </w:rPr>
         <w:t>SongDAO</w:t>
       </w:r>
+      <w:proofErr w:type="spellEnd"/>
     </w:p>
     <w:p>
       <w:pPr>
@@ -3191,12 +2928,14 @@
           <w:lang w:val="en-US"/>
         </w:rPr>
       </w:pPr>
+      <w:proofErr w:type="spellStart"/>
       <w:r>
         <w:rPr>
           <w:lang w:val="en-US"/>
         </w:rPr>
         <w:t>CommentDAO</w:t>
       </w:r>
+      <w:proofErr w:type="spellEnd"/>
     </w:p>
     <w:p>
       <w:pPr>
@@ -3209,12 +2948,14 @@
           <w:lang w:val="en-US"/>
         </w:rPr>
       </w:pPr>
+      <w:proofErr w:type="spellStart"/>
       <w:r>
         <w:rPr>
           <w:lang w:val="en-US"/>
         </w:rPr>
         <w:t>PlaylistDAO</w:t>
       </w:r>
+      <w:proofErr w:type="spellEnd"/>
     </w:p>
     <w:p>
       <w:pPr>
@@ -3339,12 +3080,14 @@
           <w:lang w:val="en-US"/>
         </w:rPr>
       </w:pPr>
+      <w:proofErr w:type="spellStart"/>
       <w:r>
         <w:rPr>
           <w:lang w:val="en-US"/>
         </w:rPr>
         <w:t>LoginDTO</w:t>
       </w:r>
+      <w:proofErr w:type="spellEnd"/>
       <w:r>
         <w:rPr>
           <w:lang w:val="en-US"/>
@@ -3363,23 +3106,19 @@
           <w:lang w:val="en-US"/>
         </w:rPr>
       </w:pPr>
-      <w:r>
-        <w:rPr>
-          <w:lang w:val="en-US"/>
-        </w:rPr>
-        <w:t>RegisterDTO  (</w:t>
-      </w:r>
-      <w:r>
-        <w:rPr>
-          <w:lang w:val="en-US"/>
-        </w:rPr>
-        <w:t>username, password, email, age</w:t>
-      </w:r>
-      <w:r>
-        <w:rPr>
-          <w:lang w:val="en-US"/>
-        </w:rPr>
-        <w:t>)</w:t>
+      <w:proofErr w:type="spellStart"/>
+      <w:r>
+        <w:rPr>
+          <w:lang w:val="en-US"/>
+        </w:rPr>
+        <w:t>RegisterDTO</w:t>
+      </w:r>
+      <w:proofErr w:type="spellEnd"/>
+      <w:r>
+        <w:rPr>
+          <w:lang w:val="en-US"/>
+        </w:rPr>
+        <w:t xml:space="preserve">  (username, password, email, age)</w:t>
       </w:r>
     </w:p>
     <w:p>
@@ -3393,11 +3132,75 @@
           <w:lang w:val="en-US"/>
         </w:rPr>
       </w:pPr>
-      <w:r>
-        <w:rPr>
-          <w:lang w:val="en-US"/>
-        </w:rPr>
-        <w:t xml:space="preserve">UpdateDTO (newPassword, newEmail, newAge, newCity) </w:t>
+      <w:proofErr w:type="spellStart"/>
+      <w:r>
+        <w:rPr>
+          <w:lang w:val="en-US"/>
+        </w:rPr>
+        <w:t>UpdateDTO</w:t>
+      </w:r>
+      <w:proofErr w:type="spellEnd"/>
+      <w:r>
+        <w:rPr>
+          <w:lang w:val="en-US"/>
+        </w:rPr>
+        <w:t xml:space="preserve"> (</w:t>
+      </w:r>
+      <w:proofErr w:type="spellStart"/>
+      <w:r>
+        <w:rPr>
+          <w:lang w:val="en-US"/>
+        </w:rPr>
+        <w:t>newPassword</w:t>
+      </w:r>
+      <w:proofErr w:type="spellEnd"/>
+      <w:r>
+        <w:rPr>
+          <w:lang w:val="en-US"/>
+        </w:rPr>
+        <w:t xml:space="preserve">, </w:t>
+      </w:r>
+      <w:proofErr w:type="spellStart"/>
+      <w:r>
+        <w:rPr>
+          <w:lang w:val="en-US"/>
+        </w:rPr>
+        <w:t>newEmail</w:t>
+      </w:r>
+      <w:proofErr w:type="spellEnd"/>
+      <w:r>
+        <w:rPr>
+          <w:lang w:val="en-US"/>
+        </w:rPr>
+        <w:t xml:space="preserve">, </w:t>
+      </w:r>
+      <w:proofErr w:type="spellStart"/>
+      <w:r>
+        <w:rPr>
+          <w:lang w:val="en-US"/>
+        </w:rPr>
+        <w:t>newAge</w:t>
+      </w:r>
+      <w:proofErr w:type="spellEnd"/>
+      <w:r>
+        <w:rPr>
+          <w:lang w:val="en-US"/>
+        </w:rPr>
+        <w:t xml:space="preserve">, </w:t>
+      </w:r>
+      <w:proofErr w:type="spellStart"/>
+      <w:r>
+        <w:rPr>
+          <w:lang w:val="en-US"/>
+        </w:rPr>
+        <w:t>newCity</w:t>
+      </w:r>
+      <w:proofErr w:type="spellEnd"/>
+      <w:r>
+        <w:rPr>
+          <w:lang w:val="en-US"/>
+        </w:rPr>
+        <w:t xml:space="preserve">) </w:t>
       </w:r>
     </w:p>
     <w:p>
@@ -3411,12 +3214,14 @@
           <w:lang w:val="en-US"/>
         </w:rPr>
       </w:pPr>
-      <w:r>
-        <w:rPr>
-          <w:lang w:val="en-US"/>
-        </w:rPr>
-        <w:t xml:space="preserve">SongDTO </w:t>
-      </w:r>
+      <w:proofErr w:type="spellStart"/>
+      <w:r>
+        <w:rPr>
+          <w:lang w:val="en-US"/>
+        </w:rPr>
+        <w:t>SongDTO</w:t>
+      </w:r>
+      <w:proofErr w:type="spellEnd"/>
       <w:r>
         <w:rPr>
           <w:lang w:val="en-US"/>
@@ -3427,8 +3232,108 @@
         <w:rPr>
           <w:lang w:val="en-US"/>
         </w:rPr>
+        <w:t xml:space="preserve"> </w:t>
+      </w:r>
+      <w:r>
+        <w:rPr>
+          <w:lang w:val="en-US"/>
+        </w:rPr>
         <w:t>(title, description, tags, binary song file)</w:t>
       </w:r>
+    </w:p>
+    <w:p>
+      <w:pPr>
+        <w:pStyle w:val="ListParagraph"/>
+        <w:numPr>
+          <w:ilvl w:val="0"/>
+          <w:numId w:val="3"/>
+        </w:numPr>
+        <w:rPr>
+          <w:lang w:val="en-US"/>
+        </w:rPr>
+      </w:pPr>
+      <w:proofErr w:type="spellStart"/>
+      <w:r>
+        <w:rPr>
+          <w:lang w:val="en-US"/>
+        </w:rPr>
+        <w:t>FilterUserDTO</w:t>
+      </w:r>
+      <w:proofErr w:type="spellEnd"/>
+      <w:r>
+        <w:rPr>
+          <w:lang w:val="en-US"/>
+        </w:rPr>
+        <w:t xml:space="preserve"> ( </w:t>
+      </w:r>
+      <w:proofErr w:type="spellStart"/>
+      <w:r>
+        <w:rPr>
+          <w:lang w:val="en-US"/>
+        </w:rPr>
+        <w:t>usernameQuery</w:t>
+      </w:r>
+      <w:proofErr w:type="spellEnd"/>
+      <w:r>
+        <w:rPr>
+          <w:lang w:val="en-US"/>
+        </w:rPr>
+        <w:t xml:space="preserve">, </w:t>
+      </w:r>
+      <w:proofErr w:type="spellStart"/>
+      <w:r>
+        <w:rPr>
+          <w:lang w:val="en-US"/>
+        </w:rPr>
+        <w:t>bySongs</w:t>
+      </w:r>
+      <w:proofErr w:type="spellEnd"/>
+      <w:r>
+        <w:rPr>
+          <w:lang w:val="en-US"/>
+        </w:rPr>
+        <w:t xml:space="preserve">, </w:t>
+      </w:r>
+      <w:proofErr w:type="spellStart"/>
+      <w:r>
+        <w:rPr>
+          <w:lang w:val="en-US"/>
+        </w:rPr>
+        <w:t>byComments</w:t>
+      </w:r>
+      <w:proofErr w:type="spellEnd"/>
+      <w:r>
+        <w:rPr>
+          <w:lang w:val="en-US"/>
+        </w:rPr>
+        <w:t xml:space="preserve">, </w:t>
+      </w:r>
+      <w:proofErr w:type="spellStart"/>
+      <w:r>
+        <w:rPr>
+          <w:lang w:val="en-US"/>
+        </w:rPr>
+        <w:t>byFollowers</w:t>
+      </w:r>
+      <w:proofErr w:type="spellEnd"/>
+      <w:r>
+        <w:rPr>
+          <w:lang w:val="en-US"/>
+        </w:rPr>
+        <w:t xml:space="preserve">) </w:t>
+      </w:r>
+    </w:p>
+    <w:p>
+      <w:pPr>
+        <w:pStyle w:val="ListParagraph"/>
+        <w:numPr>
+          <w:ilvl w:val="0"/>
+          <w:numId w:val="3"/>
+        </w:numPr>
+        <w:rPr>
+          <w:lang w:val="en-US"/>
+        </w:rPr>
+      </w:pPr>
     </w:p>
     <w:sectPr>
       <w:pgSz w:w="11906" w:h="16838"/>
@@ -3452,7 +3357,7 @@
       <w:lvlText w:val=""/>
       <w:lvlJc w:val="left"/>
       <w:pPr>
-        <w:ind w:left="720" w:hanging="360"/>
+        <w:ind w:left="450" w:hanging="360"/>
       </w:pPr>
       <w:rPr>
         <w:rFonts w:ascii="Symbol" w:hAnsi="Symbol" w:hint="default"/>
@@ -3464,7 +3369,7 @@
       <w:lvlText w:val="o"/>
       <w:lvlJc w:val="left"/>
       <w:pPr>
-        <w:ind w:left="1440" w:hanging="360"/>
+        <w:ind w:left="1170" w:hanging="360"/>
       </w:pPr>
       <w:rPr>
         <w:rFonts w:ascii="Courier New" w:hAnsi="Courier New" w:cs="Courier New" w:hint="default"/>
@@ -3476,7 +3381,7 @@
       <w:lvlText w:val=""/>
       <w:lvlJc w:val="left"/>
       <w:pPr>
-        <w:ind w:left="2160" w:hanging="360"/>
+        <w:ind w:left="1890" w:hanging="360"/>
       </w:pPr>
       <w:rPr>
         <w:rFonts w:ascii="Wingdings" w:hAnsi="Wingdings" w:hint="default"/>
@@ -3488,7 +3393,7 @@
       <w:lvlText w:val=""/>
       <w:lvlJc w:val="left"/>
       <w:pPr>
-        <w:ind w:left="2880" w:hanging="360"/>
+        <w:ind w:left="2610" w:hanging="360"/>
       </w:pPr>
       <w:rPr>
         <w:rFonts w:ascii="Symbol" w:hAnsi="Symbol" w:hint="default"/>
@@ -3500,7 +3405,7 @@
       <w:lvlText w:val="o"/>
       <w:lvlJc w:val="left"/>
       <w:pPr>
-        <w:ind w:left="3600" w:hanging="360"/>
+        <w:ind w:left="3330" w:hanging="360"/>
       </w:pPr>
       <w:rPr>
         <w:rFonts w:ascii="Courier New" w:hAnsi="Courier New" w:cs="Courier New" w:hint="default"/>
@@ -3512,7 +3417,7 @@
       <w:lvlText w:val=""/>
       <w:lvlJc w:val="left"/>
       <w:pPr>
-        <w:ind w:left="4320" w:hanging="360"/>
+        <w:ind w:left="4050" w:hanging="360"/>
       </w:pPr>
       <w:rPr>
         <w:rFonts w:ascii="Wingdings" w:hAnsi="Wingdings" w:hint="default"/>
@@ -3524,7 +3429,7 @@
       <w:lvlText w:val=""/>
       <w:lvlJc w:val="left"/>
       <w:pPr>
-        <w:ind w:left="5040" w:hanging="360"/>
+        <w:ind w:left="4770" w:hanging="360"/>
       </w:pPr>
       <w:rPr>
         <w:rFonts w:ascii="Symbol" w:hAnsi="Symbol" w:hint="default"/>
@@ -3536,7 +3441,7 @@
       <w:lvlText w:val="o"/>
       <w:lvlJc w:val="left"/>
       <w:pPr>
-        <w:ind w:left="5760" w:hanging="360"/>
+        <w:ind w:left="5490" w:hanging="360"/>
       </w:pPr>
       <w:rPr>
         <w:rFonts w:ascii="Courier New" w:hAnsi="Courier New" w:cs="Courier New" w:hint="default"/>
@@ -3548,7 +3453,7 @@
       <w:lvlText w:val=""/>
       <w:lvlJc w:val="left"/>
       <w:pPr>
-        <w:ind w:left="6480" w:hanging="360"/>
+        <w:ind w:left="6210" w:hanging="360"/>
       </w:pPr>
       <w:rPr>
         <w:rFonts w:ascii="Wingdings" w:hAnsi="Wingdings" w:hint="default"/>
@@ -3556,6 +3461,118 @@
     </w:lvl>
   </w:abstractNum>
   <w:abstractNum w:abstractNumId="1" w15:restartNumberingAfterBreak="0">
+    <w:nsid w:val="1BBE05A7"/>
+    <w:multiLevelType w:val="hybridMultilevel"/>
+    <w:tmpl w:val="C64CD782"/>
+    <w:lvl w:ilvl="0" w:tplc="3C46D5BA">
+      <w:numFmt w:val="bullet"/>
+      <w:lvlText w:val=""/>
+      <w:lvlJc w:val="left"/>
+      <w:pPr>
+        <w:ind w:left="720" w:hanging="360"/>
+      </w:pPr>
+      <w:rPr>
+        <w:rFonts w:ascii="Wingdings" w:eastAsiaTheme="minorHAnsi" w:hAnsi="Wingdings" w:cstheme="minorBidi" w:hint="default"/>
+      </w:rPr>
+    </w:lvl>
+    <w:lvl w:ilvl="1" w:tplc="04090003" w:tentative="1">
+      <w:start w:val="1"/>
+      <w:numFmt w:val="bullet"/>
+      <w:lvlText w:val="o"/>
+      <w:lvlJc w:val="left"/>
+      <w:pPr>
+        <w:ind w:left="1440" w:hanging="360"/>
+      </w:pPr>
+      <w:rPr>
+        <w:rFonts w:ascii="Courier New" w:hAnsi="Courier New" w:cs="Courier New" w:hint="default"/>
+      </w:rPr>
+    </w:lvl>
+    <w:lvl w:ilvl="2" w:tplc="04090005" w:tentative="1">
+      <w:start w:val="1"/>
+      <w:numFmt w:val="bullet"/>
+      <w:lvlText w:val=""/>
+      <w:lvlJc w:val="left"/>
+      <w:pPr>
+        <w:ind w:left="2160" w:hanging="360"/>
+      </w:pPr>
+      <w:rPr>
+        <w:rFonts w:ascii="Wingdings" w:hAnsi="Wingdings" w:hint="default"/>
+      </w:rPr>
+    </w:lvl>
+    <w:lvl w:ilvl="3" w:tplc="04090001" w:tentative="1">
+      <w:start w:val="1"/>
+      <w:numFmt w:val="bullet"/>
+      <w:lvlText w:val=""/>
+      <w:lvlJc w:val="left"/>
+      <w:pPr>
+        <w:ind w:left="2880" w:hanging="360"/>
+      </w:pPr>
+      <w:rPr>
+        <w:rFonts w:ascii="Symbol" w:hAnsi="Symbol" w:hint="default"/>
+      </w:rPr>
+    </w:lvl>
+    <w:lvl w:ilvl="4" w:tplc="04090003" w:tentative="1">
+      <w:start w:val="1"/>
+      <w:numFmt w:val="bullet"/>
+      <w:lvlText w:val="o"/>
+      <w:lvlJc w:val="left"/>
+      <w:pPr>
+        <w:ind w:left="3600" w:hanging="360"/>
+      </w:pPr>
+      <w:rPr>
+        <w:rFonts w:ascii="Courier New" w:hAnsi="Courier New" w:cs="Courier New" w:hint="default"/>
+      </w:rPr>
+    </w:lvl>
+    <w:lvl w:ilvl="5" w:tplc="04090005" w:tentative="1">
+      <w:start w:val="1"/>
+      <w:numFmt w:val="bullet"/>
+      <w:lvlText w:val=""/>
+      <w:lvlJc w:val="left"/>
+      <w:pPr>
+        <w:ind w:left="4320" w:hanging="360"/>
+      </w:pPr>
+      <w:rPr>
+        <w:rFonts w:ascii="Wingdings" w:hAnsi="Wingdings" w:hint="default"/>
+      </w:rPr>
+    </w:lvl>
+    <w:lvl w:ilvl="6" w:tplc="04090001" w:tentative="1">
+      <w:start w:val="1"/>
+      <w:numFmt w:val="bullet"/>
+      <w:lvlText w:val=""/>
+      <w:lvlJc w:val="left"/>
+      <w:pPr>
+        <w:ind w:left="5040" w:hanging="360"/>
+      </w:pPr>
+      <w:rPr>
+        <w:rFonts w:ascii="Symbol" w:hAnsi="Symbol" w:hint="default"/>
+      </w:rPr>
+    </w:lvl>
+    <w:lvl w:ilvl="7" w:tplc="04090003" w:tentative="1">
+      <w:start w:val="1"/>
+      <w:numFmt w:val="bullet"/>
+      <w:lvlText w:val="o"/>
+      <w:lvlJc w:val="left"/>
+      <w:pPr>
+        <w:ind w:left="5760" w:hanging="360"/>
+      </w:pPr>
+      <w:rPr>
+        <w:rFonts w:ascii="Courier New" w:hAnsi="Courier New" w:cs="Courier New" w:hint="default"/>
+      </w:rPr>
+    </w:lvl>
+    <w:lvl w:ilvl="8" w:tplc="04090005" w:tentative="1">
+      <w:start w:val="1"/>
+      <w:numFmt w:val="bullet"/>
+      <w:lvlText w:val=""/>
+      <w:lvlJc w:val="left"/>
+      <w:pPr>
+        <w:ind w:left="6480" w:hanging="360"/>
+      </w:pPr>
+      <w:rPr>
+        <w:rFonts w:ascii="Wingdings" w:hAnsi="Wingdings" w:hint="default"/>
+      </w:rPr>
+    </w:lvl>
+  </w:abstractNum>
+  <w:abstractNum w:abstractNumId="2" w15:restartNumberingAfterBreak="0">
     <w:nsid w:val="1E317D9A"/>
     <w:multiLevelType w:val="hybridMultilevel"/>
     <w:tmpl w:val="DFD81958"/>
@@ -3668,7 +3685,7 @@
       </w:rPr>
     </w:lvl>
   </w:abstractNum>
-  <w:abstractNum w:abstractNumId="2" w15:restartNumberingAfterBreak="0">
+  <w:abstractNum w:abstractNumId="3" w15:restartNumberingAfterBreak="0">
     <w:nsid w:val="3301709E"/>
     <w:multiLevelType w:val="hybridMultilevel"/>
     <w:tmpl w:val="62665D64"/>
@@ -3757,7 +3774,7 @@
       </w:pPr>
     </w:lvl>
   </w:abstractNum>
-  <w:abstractNum w:abstractNumId="3" w15:restartNumberingAfterBreak="0">
+  <w:abstractNum w:abstractNumId="4" w15:restartNumberingAfterBreak="0">
     <w:nsid w:val="39803022"/>
     <w:multiLevelType w:val="hybridMultilevel"/>
     <w:tmpl w:val="736EC00C"/>
@@ -3870,7 +3887,7 @@
       </w:rPr>
     </w:lvl>
   </w:abstractNum>
-  <w:abstractNum w:abstractNumId="4" w15:restartNumberingAfterBreak="0">
+  <w:abstractNum w:abstractNumId="5" w15:restartNumberingAfterBreak="0">
     <w:nsid w:val="3A76036B"/>
     <w:multiLevelType w:val="hybridMultilevel"/>
     <w:tmpl w:val="8EA0293E"/>
@@ -3983,7 +4000,7 @@
       </w:rPr>
     </w:lvl>
   </w:abstractNum>
-  <w:abstractNum w:abstractNumId="5" w15:restartNumberingAfterBreak="0">
+  <w:abstractNum w:abstractNumId="6" w15:restartNumberingAfterBreak="0">
     <w:nsid w:val="48842291"/>
     <w:multiLevelType w:val="hybridMultilevel"/>
     <w:tmpl w:val="91C48CDE"/>
@@ -4096,7 +4113,7 @@
       </w:rPr>
     </w:lvl>
   </w:abstractNum>
-  <w:abstractNum w:abstractNumId="6" w15:restartNumberingAfterBreak="0">
+  <w:abstractNum w:abstractNumId="7" w15:restartNumberingAfterBreak="0">
     <w:nsid w:val="4ABD7A1D"/>
     <w:multiLevelType w:val="hybridMultilevel"/>
     <w:tmpl w:val="1F72D92A"/>
@@ -4182,7 +4199,7 @@
       </w:pPr>
     </w:lvl>
   </w:abstractNum>
-  <w:abstractNum w:abstractNumId="7" w15:restartNumberingAfterBreak="0">
+  <w:abstractNum w:abstractNumId="8" w15:restartNumberingAfterBreak="0">
     <w:nsid w:val="6979091A"/>
     <w:multiLevelType w:val="hybridMultilevel"/>
     <w:tmpl w:val="DBCA802C"/>
@@ -4268,7 +4285,7 @@
       </w:pPr>
     </w:lvl>
   </w:abstractNum>
-  <w:abstractNum w:abstractNumId="8" w15:restartNumberingAfterBreak="0">
+  <w:abstractNum w:abstractNumId="9" w15:restartNumberingAfterBreak="0">
     <w:nsid w:val="6C95691D"/>
     <w:multiLevelType w:val="hybridMultilevel"/>
     <w:tmpl w:val="06F8B5C6"/>
@@ -4357,7 +4374,7 @@
       </w:pPr>
     </w:lvl>
   </w:abstractNum>
-  <w:abstractNum w:abstractNumId="9" w15:restartNumberingAfterBreak="0">
+  <w:abstractNum w:abstractNumId="10" w15:restartNumberingAfterBreak="0">
     <w:nsid w:val="7CD30197"/>
     <w:multiLevelType w:val="hybridMultilevel"/>
     <w:tmpl w:val="6368109E"/>
@@ -4444,34 +4461,37 @@
     </w:lvl>
   </w:abstractNum>
   <w:num w:numId="1">
-    <w:abstractNumId w:val="1"/>
+    <w:abstractNumId w:val="2"/>
   </w:num>
   <w:num w:numId="2">
+    <w:abstractNumId w:val="9"/>
+  </w:num>
+  <w:num w:numId="3">
     <w:abstractNumId w:val="8"/>
   </w:num>
-  <w:num w:numId="3">
+  <w:num w:numId="4">
     <w:abstractNumId w:val="7"/>
   </w:num>
-  <w:num w:numId="4">
-    <w:abstractNumId w:val="6"/>
-  </w:num>
   <w:num w:numId="5">
-    <w:abstractNumId w:val="9"/>
+    <w:abstractNumId w:val="10"/>
   </w:num>
   <w:num w:numId="6">
-    <w:abstractNumId w:val="3"/>
+    <w:abstractNumId w:val="4"/>
   </w:num>
   <w:num w:numId="7">
-    <w:abstractNumId w:val="4"/>
+    <w:abstractNumId w:val="5"/>
   </w:num>
   <w:num w:numId="8">
     <w:abstractNumId w:val="0"/>
   </w:num>
   <w:num w:numId="9">
-    <w:abstractNumId w:val="2"/>
+    <w:abstractNumId w:val="3"/>
   </w:num>
   <w:num w:numId="10">
-    <w:abstractNumId w:val="5"/>
+    <w:abstractNumId w:val="6"/>
+  </w:num>
+  <w:num w:numId="11">
+    <w:abstractNumId w:val="1"/>
   </w:num>
 </w:numbering>
 </file>
@@ -4599,6 +4619,7 @@
     <w:lsdException w:name="HTML Sample" w:semiHidden="1" w:unhideWhenUsed="1"/>
     <w:lsdException w:name="HTML Typewriter" w:semiHidden="1" w:unhideWhenUsed="1"/>
     <w:lsdException w:name="HTML Variable" w:semiHidden="1" w:unhideWhenUsed="1"/>
+    <w:lsdException w:name="Normal Table" w:semiHidden="1" w:unhideWhenUsed="1"/>
     <w:lsdException w:name="annotation subject" w:semiHidden="1" w:unhideWhenUsed="1"/>
     <w:lsdException w:name="No List" w:semiHidden="1" w:unhideWhenUsed="1"/>
     <w:lsdException w:name="Outline List 1" w:semiHidden="1" w:unhideWhenUsed="1"/>
@@ -4641,8 +4662,11 @@
     <w:lsdException w:name="Table Contemporary" w:semiHidden="1" w:unhideWhenUsed="1"/>
     <w:lsdException w:name="Table Elegant" w:semiHidden="1" w:unhideWhenUsed="1"/>
     <w:lsdException w:name="Table Professional" w:semiHidden="1" w:unhideWhenUsed="1"/>
+    <w:lsdException w:name="Table Subtle 1" w:semiHidden="1" w:unhideWhenUsed="1"/>
     <w:lsdException w:name="Table Subtle 2" w:semiHidden="1" w:unhideWhenUsed="1"/>
     <w:lsdException w:name="Table Web 1" w:semiHidden="1" w:unhideWhenUsed="1"/>
+    <w:lsdException w:name="Table Web 2" w:semiHidden="1" w:unhideWhenUsed="1"/>
+    <w:lsdException w:name="Table Web 3" w:semiHidden="1" w:unhideWhenUsed="1"/>
     <w:lsdException w:name="Balloon Text" w:semiHidden="1" w:unhideWhenUsed="1"/>
     <w:lsdException w:name="Table Grid" w:uiPriority="39"/>
     <w:lsdException w:name="Table Theme" w:semiHidden="1" w:unhideWhenUsed="1"/>

</xml_diff>

<commit_message>
update ER diagram, email regex validation and urls in userController
</commit_message>
<xml_diff>
--- a/action_map.docx
+++ b/action_map.docx
@@ -1,6 +1,6 @@
 
 <file path=word/document.xml><?xml version="1.0" encoding="utf-8"?>
-<w:document xmlns:wpc="http://schemas.microsoft.com/office/word/2010/wordprocessingCanvas" xmlns:cx="http://schemas.microsoft.com/office/drawing/2014/chartex" xmlns:cx1="http://schemas.microsoft.com/office/drawing/2015/9/8/chartex" xmlns:cx2="http://schemas.microsoft.com/office/drawing/2015/10/21/chartex" xmlns:cx3="http://schemas.microsoft.com/office/drawing/2016/5/9/chartex" xmlns:cx4="http://schemas.microsoft.com/office/drawing/2016/5/10/chartex" xmlns:cx5="http://schemas.microsoft.com/office/drawing/2016/5/11/chartex" xmlns:cx6="http://schemas.microsoft.com/office/drawing/2016/5/12/chartex" xmlns:cx7="http://schemas.microsoft.com/office/drawing/2016/5/13/chartex" xmlns:cx8="http://schemas.microsoft.com/office/drawing/2016/5/14/chartex" xmlns:mc="http://schemas.openxmlformats.org/markup-compatibility/2006" xmlns:aink="http://schemas.microsoft.com/office/drawing/2016/ink" xmlns:am3d="http://schemas.microsoft.com/office/drawing/2017/model3d" xmlns:o="urn:schemas-microsoft-com:office:office" xmlns:r="http://schemas.openxmlformats.org/officeDocument/2006/relationships" xmlns:m="http://schemas.openxmlformats.org/officeDocument/2006/math" xmlns:v="urn:schemas-microsoft-com:vml" xmlns:wp14="http://schemas.microsoft.com/office/word/2010/wordprocessingDrawing" xmlns:wp="http://schemas.openxmlformats.org/drawingml/2006/wordprocessingDrawing" xmlns:w10="urn:schemas-microsoft-com:office:word" xmlns:w="http://schemas.openxmlformats.org/wordprocessingml/2006/main" xmlns:w14="http://schemas.microsoft.com/office/word/2010/wordml" xmlns:w15="http://schemas.microsoft.com/office/word/2012/wordml" xmlns:w16cex="http://schemas.microsoft.com/office/word/2018/wordml/cex" xmlns:w16cid="http://schemas.microsoft.com/office/word/2016/wordml/cid" xmlns:w16="http://schemas.microsoft.com/office/word/2018/wordml" xmlns:w16se="http://schemas.microsoft.com/office/word/2015/wordml/symex" xmlns:wpg="http://schemas.microsoft.com/office/word/2010/wordprocessingGroup" xmlns:wpi="http://schemas.microsoft.com/office/word/2010/wordprocessingInk" xmlns:wne="http://schemas.microsoft.com/office/word/2006/wordml" xmlns:wps="http://schemas.microsoft.com/office/word/2010/wordprocessingShape" mc:Ignorable="w14 w15 w16se w16cid w16 w16cex wp14">
+<w:document xmlns:wpc="http://schemas.microsoft.com/office/word/2010/wordprocessingCanvas" xmlns:mc="http://schemas.openxmlformats.org/markup-compatibility/2006" xmlns:o="urn:schemas-microsoft-com:office:office" xmlns:r="http://schemas.openxmlformats.org/officeDocument/2006/relationships" xmlns:m="http://schemas.openxmlformats.org/officeDocument/2006/math" xmlns:v="urn:schemas-microsoft-com:vml" xmlns:wp14="http://schemas.microsoft.com/office/word/2010/wordprocessingDrawing" xmlns:wp="http://schemas.openxmlformats.org/drawingml/2006/wordprocessingDrawing" xmlns:w10="urn:schemas-microsoft-com:office:word" xmlns:w="http://schemas.openxmlformats.org/wordprocessingml/2006/main" xmlns:w14="http://schemas.microsoft.com/office/word/2010/wordml" xmlns:w15="http://schemas.microsoft.com/office/word/2012/wordml" xmlns:wpg="http://schemas.microsoft.com/office/word/2010/wordprocessingGroup" xmlns:wpi="http://schemas.microsoft.com/office/word/2010/wordprocessingInk" xmlns:wne="http://schemas.microsoft.com/office/word/2006/wordml" xmlns:wps="http://schemas.microsoft.com/office/word/2010/wordprocessingShape" mc:Ignorable="w14 w15 wp14">
   <w:body>
     <w:p>
       <w:pPr>
@@ -37,19 +37,8 @@
           <w:szCs w:val="32"/>
           <w:lang w:val="en-US"/>
         </w:rPr>
-        <w:t xml:space="preserve"> </w:t>
-      </w:r>
-      <w:proofErr w:type="spellStart"/>
-      <w:r>
-        <w:rPr>
-          <w:b/>
-          <w:sz w:val="32"/>
-          <w:szCs w:val="32"/>
-          <w:lang w:val="en-US"/>
-        </w:rPr>
-        <w:t>soundcloud</w:t>
-      </w:r>
-      <w:proofErr w:type="spellEnd"/>
+        <w:t xml:space="preserve"> soundcloud</w:t>
+      </w:r>
     </w:p>
     <w:p>
       <w:pPr>
@@ -273,7 +262,13 @@
         <w:rPr>
           <w:lang w:val="en-US"/>
         </w:rPr>
-        <w:t>/register</w:t>
+        <w:t>/</w:t>
+      </w:r>
+      <w:r>
+        <w:rPr>
+          <w:lang w:val="en-US"/>
+        </w:rPr>
+        <w:t>users</w:t>
       </w:r>
       <w:r>
         <w:rPr>
@@ -447,7 +442,6 @@
         </w:rPr>
         <w:t xml:space="preserve">DELETE – </w:t>
       </w:r>
-      <w:proofErr w:type="gramStart"/>
       <w:r>
         <w:rPr>
           <w:b/>
@@ -456,7 +450,6 @@
         </w:rPr>
         <w:t>2</w:t>
       </w:r>
-      <w:proofErr w:type="gramEnd"/>
     </w:p>
     <w:p>
       <w:pPr>
@@ -616,7 +609,6 @@
         </w:rPr>
         <w:t xml:space="preserve"> </w:t>
       </w:r>
-      <w:proofErr w:type="gramStart"/>
       <w:r>
         <w:rPr>
           <w:b/>
@@ -625,7 +617,6 @@
         </w:rPr>
         <w:t>3</w:t>
       </w:r>
-      <w:proofErr w:type="gramEnd"/>
     </w:p>
     <w:p>
       <w:pPr>
@@ -755,7 +746,6 @@
         </w:rPr>
         <w:t xml:space="preserve">PUT – </w:t>
       </w:r>
-      <w:proofErr w:type="gramStart"/>
       <w:r>
         <w:rPr>
           <w:b/>
@@ -764,25 +754,32 @@
         </w:rPr>
         <w:t>2</w:t>
       </w:r>
-      <w:proofErr w:type="gramEnd"/>
-    </w:p>
-    <w:p>
-      <w:pPr>
-        <w:rPr>
-          <w:lang w:val="en-US"/>
-        </w:rPr>
-      </w:pPr>
-      <w:r>
-        <w:rPr>
-          <w:lang w:val="en-US"/>
-        </w:rPr>
-        <w:t>@/users/{username}/picture</w:t>
-      </w:r>
-      <w:r>
-        <w:rPr>
-          <w:lang w:val="en-US"/>
-        </w:rPr>
-        <w:t xml:space="preserve"> (body – binary image)</w:t>
+    </w:p>
+    <w:p>
+      <w:pPr>
+        <w:rPr>
+          <w:lang w:val="en-US"/>
+        </w:rPr>
+      </w:pPr>
+      <w:r>
+        <w:rPr>
+          <w:lang w:val="en-US"/>
+        </w:rPr>
+        <w:t xml:space="preserve">@/users (body – </w:t>
+      </w:r>
+      <w:proofErr w:type="spellStart"/>
+      <w:r>
+        <w:rPr>
+          <w:lang w:val="en-US"/>
+        </w:rPr>
+        <w:t>UpdateDTO</w:t>
+      </w:r>
+      <w:proofErr w:type="spellEnd"/>
+      <w:r>
+        <w:rPr>
+          <w:lang w:val="en-US"/>
+        </w:rPr>
+        <w:t>)</w:t>
       </w:r>
     </w:p>
     <w:p>
@@ -800,34 +797,381 @@
         <w:rPr>
           <w:lang w:val="en-US"/>
         </w:rPr>
-        <w:t>Update user profile picture</w:t>
-      </w:r>
-    </w:p>
-    <w:p>
-      <w:pPr>
-        <w:rPr>
-          <w:lang w:val="en-US"/>
-        </w:rPr>
-      </w:pPr>
-      <w:r>
-        <w:rPr>
-          <w:lang w:val="en-US"/>
-        </w:rPr>
-        <w:t xml:space="preserve">@/users/{username}/update-profile (body – </w:t>
-      </w:r>
+        <w:t>Update user personal information</w:t>
+      </w:r>
+    </w:p>
+    <w:p>
+      <w:pPr>
+        <w:rPr>
+          <w:lang w:val="en-US"/>
+        </w:rPr>
+      </w:pPr>
+    </w:p>
+    <w:p>
+      <w:pPr>
+        <w:rPr>
+          <w:lang w:val="en-US"/>
+        </w:rPr>
+      </w:pPr>
+    </w:p>
+    <w:p>
+      <w:pPr>
+        <w:rPr>
+          <w:lang w:val="en-US"/>
+        </w:rPr>
+      </w:pPr>
+    </w:p>
+    <w:p>
+      <w:pPr>
+        <w:rPr>
+          <w:lang w:val="en-US"/>
+        </w:rPr>
+      </w:pPr>
+    </w:p>
+    <w:p>
+      <w:pPr>
+        <w:pStyle w:val="ListParagraph"/>
+        <w:numPr>
+          <w:ilvl w:val="0"/>
+          <w:numId w:val="9"/>
+        </w:numPr>
+        <w:rPr>
+          <w:b/>
+          <w:bCs/>
+          <w:sz w:val="36"/>
+          <w:szCs w:val="36"/>
+          <w:highlight w:val="green"/>
+          <w:lang w:val="en-US"/>
+        </w:rPr>
+      </w:pPr>
       <w:proofErr w:type="spellStart"/>
       <w:r>
         <w:rPr>
-          <w:lang w:val="en-US"/>
-        </w:rPr>
-        <w:t>UpdateDTO</w:t>
+          <w:b/>
+          <w:bCs/>
+          <w:sz w:val="36"/>
+          <w:szCs w:val="36"/>
+          <w:highlight w:val="green"/>
+          <w:lang w:val="en-US"/>
+        </w:rPr>
+        <w:lastRenderedPageBreak/>
+        <w:t>SongController</w:t>
       </w:r>
       <w:proofErr w:type="spellEnd"/>
       <w:r>
         <w:rPr>
+          <w:b/>
+          <w:bCs/>
+          <w:sz w:val="36"/>
+          <w:szCs w:val="36"/>
+          <w:highlight w:val="green"/>
+          <w:lang w:val="en-US"/>
+        </w:rPr>
+        <w:t xml:space="preserve"> - </w:t>
+      </w:r>
+      <w:r>
+        <w:rPr>
+          <w:b/>
+          <w:bCs/>
+          <w:sz w:val="36"/>
+          <w:szCs w:val="36"/>
+          <w:highlight w:val="green"/>
+          <w:lang w:val="en-US"/>
+        </w:rPr>
+        <w:t>8</w:t>
+      </w:r>
+    </w:p>
+    <w:p>
+      <w:pPr>
+        <w:rPr>
+          <w:b/>
+          <w:bCs/>
+          <w:lang w:val="en-US"/>
+        </w:rPr>
+      </w:pPr>
+      <w:r>
+        <w:rPr>
+          <w:b/>
+          <w:bCs/>
+          <w:lang w:val="en-US"/>
+        </w:rPr>
+        <w:t xml:space="preserve">POST – </w:t>
+      </w:r>
+      <w:r>
+        <w:rPr>
+          <w:b/>
+          <w:bCs/>
+          <w:lang w:val="en-US"/>
+        </w:rPr>
+        <w:t>1</w:t>
+      </w:r>
+    </w:p>
+    <w:p>
+      <w:pPr>
+        <w:rPr>
+          <w:lang w:val="en-US"/>
+        </w:rPr>
+      </w:pPr>
+      <w:r>
+        <w:rPr>
+          <w:lang w:val="en-US"/>
+        </w:rPr>
+        <w:t>@</w:t>
+      </w:r>
+      <w:r>
+        <w:rPr>
+          <w:lang w:val="en-US"/>
+        </w:rPr>
+        <w:t>/</w:t>
+      </w:r>
+      <w:r>
+        <w:rPr>
+          <w:lang w:val="en-US"/>
+        </w:rPr>
+        <w:t>add</w:t>
+      </w:r>
+      <w:r>
+        <w:rPr>
+          <w:lang w:val="en-US"/>
+        </w:rPr>
+        <w:t>-</w:t>
+      </w:r>
+      <w:r>
+        <w:rPr>
+          <w:lang w:val="en-US"/>
+        </w:rPr>
+        <w:t>song</w:t>
+      </w:r>
+      <w:r>
+        <w:rPr>
+          <w:lang w:val="en-US"/>
+        </w:rPr>
+        <w:t xml:space="preserve"> (</w:t>
+      </w:r>
+      <w:r>
+        <w:rPr>
+          <w:lang w:val="en-US"/>
+        </w:rPr>
+        <w:t>body –</w:t>
+      </w:r>
+      <w:r>
+        <w:rPr>
+          <w:lang w:val="en-US"/>
+        </w:rPr>
+        <w:t xml:space="preserve"> </w:t>
+      </w:r>
+      <w:proofErr w:type="spellStart"/>
+      <w:r>
+        <w:rPr>
+          <w:lang w:val="en-US"/>
+        </w:rPr>
+        <w:t>SongDTO</w:t>
+      </w:r>
+      <w:proofErr w:type="spellEnd"/>
+      <w:r>
+        <w:rPr>
+          <w:lang w:val="en-US"/>
+        </w:rPr>
+        <w:t xml:space="preserve">, </w:t>
+      </w:r>
+      <w:r>
+        <w:rPr>
+          <w:lang w:val="en-US"/>
+        </w:rPr>
+        <w:t>user from session</w:t>
+      </w:r>
+      <w:r>
+        <w:rPr>
           <w:lang w:val="en-US"/>
         </w:rPr>
         <w:t>)</w:t>
+      </w:r>
+      <w:r>
+        <w:rPr>
+          <w:lang w:val="en-US"/>
+        </w:rPr>
+        <w:t xml:space="preserve"> </w:t>
+      </w:r>
+    </w:p>
+    <w:p>
+      <w:pPr>
+        <w:rPr>
+          <w:highlight w:val="red"/>
+          <w:lang w:val="en-US"/>
+        </w:rPr>
+      </w:pPr>
+      <w:r>
+        <w:rPr>
+          <w:lang w:val="en-US"/>
+        </w:rPr>
+        <w:t>@/filter-songs</w:t>
+      </w:r>
+      <w:r>
+        <w:rPr>
+          <w:lang w:val="en-US"/>
+        </w:rPr>
+        <w:t xml:space="preserve"> (body – </w:t>
+      </w:r>
+      <w:proofErr w:type="spellStart"/>
+      <w:r>
+        <w:rPr>
+          <w:lang w:val="en-US"/>
+        </w:rPr>
+        <w:t>FilterSongRequestDTO</w:t>
+      </w:r>
+      <w:proofErr w:type="spellEnd"/>
+      <w:r>
+        <w:rPr>
+          <w:lang w:val="en-US"/>
+        </w:rPr>
+        <w:t>)</w:t>
+      </w:r>
+      <w:r>
+        <w:rPr>
+          <w:lang w:val="en-US"/>
+        </w:rPr>
+        <w:t xml:space="preserve"> -&gt; List&lt;</w:t>
+      </w:r>
+      <w:proofErr w:type="spellStart"/>
+      <w:r>
+        <w:rPr>
+          <w:lang w:val="en-US"/>
+        </w:rPr>
+        <w:t>SongResponseDTO</w:t>
+      </w:r>
+      <w:proofErr w:type="spellEnd"/>
+      <w:r>
+        <w:rPr>
+          <w:lang w:val="en-US"/>
+        </w:rPr>
+        <w:t>&gt; results</w:t>
+      </w:r>
+    </w:p>
+    <w:p>
+      <w:pPr>
+        <w:rPr>
+          <w:lang w:val="en-US"/>
+        </w:rPr>
+      </w:pPr>
+    </w:p>
+    <w:p>
+      <w:pPr>
+        <w:rPr>
+          <w:lang w:val="en-US"/>
+        </w:rPr>
+      </w:pPr>
+      <w:r>
+        <w:rPr>
+          <w:b/>
+          <w:bCs/>
+          <w:lang w:val="en-US"/>
+        </w:rPr>
+        <w:t>DELETE</w:t>
+      </w:r>
+      <w:r>
+        <w:rPr>
+          <w:b/>
+          <w:bCs/>
+          <w:lang w:val="en-US"/>
+        </w:rPr>
+        <w:t xml:space="preserve"> </w:t>
+      </w:r>
+      <w:r>
+        <w:rPr>
+          <w:lang w:val="en-US"/>
+        </w:rPr>
+        <w:t>–</w:t>
+      </w:r>
+      <w:r>
+        <w:rPr>
+          <w:lang w:val="en-US"/>
+        </w:rPr>
+        <w:t xml:space="preserve"> </w:t>
+      </w:r>
+      <w:r>
+        <w:rPr>
+          <w:lang w:val="en-US"/>
+        </w:rPr>
+        <w:t>1</w:t>
+      </w:r>
+    </w:p>
+    <w:p>
+      <w:pPr>
+        <w:tabs>
+          <w:tab w:val="left" w:pos="3615"/>
+        </w:tabs>
+        <w:rPr>
+          <w:lang w:val="en-US"/>
+        </w:rPr>
+      </w:pPr>
+      <w:r>
+        <w:rPr>
+          <w:lang w:val="en-US"/>
+        </w:rPr>
+        <w:t>@</w:t>
+      </w:r>
+      <w:r>
+        <w:rPr>
+          <w:lang w:val="en-US"/>
+        </w:rPr>
+        <w:t>/</w:t>
+      </w:r>
+      <w:r>
+        <w:rPr>
+          <w:lang w:val="en-US"/>
+        </w:rPr>
+        <w:t>songs/{ID}</w:t>
+      </w:r>
+      <w:r>
+        <w:rPr>
+          <w:lang w:val="en-US"/>
+        </w:rPr>
+        <w:t xml:space="preserve"> (user from session)</w:t>
+      </w:r>
+    </w:p>
+    <w:p>
+      <w:pPr>
+        <w:rPr>
+          <w:lang w:val="en-US"/>
+        </w:rPr>
+      </w:pPr>
+    </w:p>
+    <w:p>
+      <w:pPr>
+        <w:rPr>
+          <w:b/>
+          <w:bCs/>
+          <w:lang w:val="en-US"/>
+        </w:rPr>
+      </w:pPr>
+      <w:r>
+        <w:rPr>
+          <w:b/>
+          <w:bCs/>
+          <w:lang w:val="en-US"/>
+        </w:rPr>
+        <w:t xml:space="preserve">GET – </w:t>
+      </w:r>
+      <w:r>
+        <w:rPr>
+          <w:b/>
+          <w:bCs/>
+          <w:lang w:val="en-US"/>
+        </w:rPr>
+        <w:t>5</w:t>
+      </w:r>
+    </w:p>
+    <w:p>
+      <w:pPr>
+        <w:rPr>
+          <w:lang w:val="en-US"/>
+        </w:rPr>
+      </w:pPr>
+      <w:r>
+        <w:rPr>
+          <w:lang w:val="en-US"/>
+        </w:rPr>
+        <w:t>@/songs/{song-ID}</w:t>
       </w:r>
     </w:p>
     <w:p>
@@ -845,99 +1189,7 @@
         <w:rPr>
           <w:lang w:val="en-US"/>
         </w:rPr>
-        <w:t>Update user personal information</w:t>
-      </w:r>
-    </w:p>
-    <w:p>
-      <w:pPr>
-        <w:rPr>
-          <w:lang w:val="en-US"/>
-        </w:rPr>
-      </w:pPr>
-    </w:p>
-    <w:p>
-      <w:pPr>
-        <w:rPr>
-          <w:lang w:val="en-US"/>
-        </w:rPr>
-      </w:pPr>
-    </w:p>
-    <w:p>
-      <w:pPr>
-        <w:pStyle w:val="ListParagraph"/>
-        <w:numPr>
-          <w:ilvl w:val="0"/>
-          <w:numId w:val="9"/>
-        </w:numPr>
-        <w:rPr>
-          <w:b/>
-          <w:bCs/>
-          <w:sz w:val="36"/>
-          <w:szCs w:val="36"/>
-          <w:highlight w:val="green"/>
-          <w:lang w:val="en-US"/>
-        </w:rPr>
-      </w:pPr>
-      <w:proofErr w:type="spellStart"/>
-      <w:r>
-        <w:rPr>
-          <w:b/>
-          <w:bCs/>
-          <w:sz w:val="36"/>
-          <w:szCs w:val="36"/>
-          <w:highlight w:val="green"/>
-          <w:lang w:val="en-US"/>
-        </w:rPr>
-        <w:lastRenderedPageBreak/>
-        <w:t>SongController</w:t>
-      </w:r>
-      <w:proofErr w:type="spellEnd"/>
-      <w:r>
-        <w:rPr>
-          <w:b/>
-          <w:bCs/>
-          <w:sz w:val="36"/>
-          <w:szCs w:val="36"/>
-          <w:highlight w:val="green"/>
-          <w:lang w:val="en-US"/>
-        </w:rPr>
-        <w:t xml:space="preserve"> - </w:t>
-      </w:r>
-      <w:r>
-        <w:rPr>
-          <w:b/>
-          <w:bCs/>
-          <w:sz w:val="36"/>
-          <w:szCs w:val="36"/>
-          <w:highlight w:val="green"/>
-          <w:lang w:val="en-US"/>
-        </w:rPr>
-        <w:t>8</w:t>
-      </w:r>
-    </w:p>
-    <w:p>
-      <w:pPr>
-        <w:rPr>
-          <w:b/>
-          <w:bCs/>
-          <w:lang w:val="en-US"/>
-        </w:rPr>
-      </w:pPr>
-      <w:r>
-        <w:rPr>
-          <w:b/>
-          <w:bCs/>
-          <w:lang w:val="en-US"/>
-        </w:rPr>
-        <w:t xml:space="preserve">POST – </w:t>
-      </w:r>
-      <w:r>
-        <w:rPr>
-          <w:b/>
-          <w:bCs/>
-          <w:lang w:val="en-US"/>
-        </w:rPr>
-        <w:t>1</w:t>
+        <w:t xml:space="preserve">//Retrieve the mp3 file for the song </w:t>
       </w:r>
     </w:p>
     <w:p>
@@ -956,260 +1208,37 @@
         <w:rPr>
           <w:lang w:val="en-US"/>
         </w:rPr>
-        <w:t>/</w:t>
-      </w:r>
-      <w:r>
-        <w:rPr>
-          <w:lang w:val="en-US"/>
-        </w:rPr>
-        <w:t>add</w:t>
-      </w:r>
-      <w:r>
-        <w:rPr>
-          <w:lang w:val="en-US"/>
-        </w:rPr>
-        <w:t>-</w:t>
-      </w:r>
-      <w:r>
-        <w:rPr>
-          <w:lang w:val="en-US"/>
-        </w:rPr>
-        <w:t>song</w:t>
-      </w:r>
-      <w:r>
-        <w:rPr>
-          <w:lang w:val="en-US"/>
-        </w:rPr>
-        <w:t xml:space="preserve"> (</w:t>
-      </w:r>
-      <w:r>
-        <w:rPr>
-          <w:lang w:val="en-US"/>
-        </w:rPr>
-        <w:t>body –</w:t>
-      </w:r>
-      <w:r>
-        <w:rPr>
-          <w:lang w:val="en-US"/>
-        </w:rPr>
-        <w:t xml:space="preserve"> </w:t>
-      </w:r>
-      <w:proofErr w:type="spellStart"/>
-      <w:r>
-        <w:rPr>
-          <w:lang w:val="en-US"/>
-        </w:rPr>
-        <w:t>SongDTO</w:t>
-      </w:r>
-      <w:proofErr w:type="spellEnd"/>
-      <w:r>
-        <w:rPr>
-          <w:lang w:val="en-US"/>
-        </w:rPr>
-        <w:t xml:space="preserve">, </w:t>
-      </w:r>
-      <w:r>
-        <w:rPr>
-          <w:lang w:val="en-US"/>
-        </w:rPr>
-        <w:t>user from session</w:t>
-      </w:r>
-      <w:r>
-        <w:rPr>
-          <w:lang w:val="en-US"/>
-        </w:rPr>
-        <w:t>)</w:t>
-      </w:r>
-      <w:r>
-        <w:rPr>
-          <w:lang w:val="en-US"/>
-        </w:rPr>
-        <w:t xml:space="preserve"> </w:t>
-      </w:r>
-    </w:p>
-    <w:p>
-      <w:pPr>
-        <w:rPr>
-          <w:highlight w:val="red"/>
-          <w:lang w:val="en-US"/>
-        </w:rPr>
-      </w:pPr>
-      <w:r>
-        <w:rPr>
-          <w:lang w:val="en-US"/>
-        </w:rPr>
-        <w:t>@/filter-songs</w:t>
-      </w:r>
-      <w:r>
-        <w:rPr>
-          <w:lang w:val="en-US"/>
-        </w:rPr>
-        <w:t xml:space="preserve"> (body – </w:t>
-      </w:r>
-      <w:proofErr w:type="spellStart"/>
-      <w:r>
-        <w:rPr>
-          <w:lang w:val="en-US"/>
-        </w:rPr>
-        <w:t>FilterSongRequestDTO</w:t>
-      </w:r>
-      <w:proofErr w:type="spellEnd"/>
-      <w:r>
-        <w:rPr>
-          <w:lang w:val="en-US"/>
-        </w:rPr>
-        <w:t>)</w:t>
-      </w:r>
-      <w:r>
-        <w:rPr>
-          <w:lang w:val="en-US"/>
-        </w:rPr>
-        <w:t xml:space="preserve"> -&gt; List&lt;</w:t>
-      </w:r>
-      <w:proofErr w:type="spellStart"/>
-      <w:r>
-        <w:rPr>
-          <w:lang w:val="en-US"/>
-        </w:rPr>
-        <w:t>SongResponseDTO</w:t>
-      </w:r>
-      <w:proofErr w:type="spellEnd"/>
-      <w:r>
-        <w:rPr>
-          <w:lang w:val="en-US"/>
-        </w:rPr>
-        <w:t>&gt; results</w:t>
-      </w:r>
-    </w:p>
-    <w:p>
-      <w:pPr>
-        <w:rPr>
-          <w:lang w:val="en-US"/>
-        </w:rPr>
-      </w:pPr>
-    </w:p>
-    <w:p>
-      <w:pPr>
-        <w:rPr>
-          <w:lang w:val="en-US"/>
-        </w:rPr>
-      </w:pPr>
-      <w:r>
-        <w:rPr>
-          <w:b/>
-          <w:bCs/>
-          <w:lang w:val="en-US"/>
-        </w:rPr>
-        <w:t>DELETE</w:t>
-      </w:r>
-      <w:r>
-        <w:rPr>
-          <w:b/>
-          <w:bCs/>
-          <w:lang w:val="en-US"/>
-        </w:rPr>
-        <w:t xml:space="preserve"> </w:t>
-      </w:r>
-      <w:r>
-        <w:rPr>
-          <w:lang w:val="en-US"/>
-        </w:rPr>
-        <w:t>–</w:t>
-      </w:r>
-      <w:r>
-        <w:rPr>
-          <w:lang w:val="en-US"/>
-        </w:rPr>
-        <w:t xml:space="preserve"> </w:t>
-      </w:r>
-      <w:proofErr w:type="gramStart"/>
-      <w:r>
-        <w:rPr>
-          <w:lang w:val="en-US"/>
-        </w:rPr>
-        <w:t>1</w:t>
-      </w:r>
-      <w:proofErr w:type="gramEnd"/>
-    </w:p>
-    <w:p>
-      <w:pPr>
-        <w:tabs>
-          <w:tab w:val="left" w:pos="3615"/>
-        </w:tabs>
-        <w:rPr>
-          <w:lang w:val="en-US"/>
-        </w:rPr>
-      </w:pPr>
-      <w:r>
-        <w:rPr>
-          <w:lang w:val="en-US"/>
-        </w:rPr>
-        <w:t>@</w:t>
-      </w:r>
-      <w:r>
-        <w:rPr>
-          <w:lang w:val="en-US"/>
-        </w:rPr>
-        <w:t>/</w:t>
-      </w:r>
-      <w:r>
-        <w:rPr>
-          <w:lang w:val="en-US"/>
-        </w:rPr>
-        <w:t>songs/{ID}</w:t>
-      </w:r>
-      <w:r>
-        <w:rPr>
-          <w:lang w:val="en-US"/>
-        </w:rPr>
-        <w:t xml:space="preserve"> (user from session)</w:t>
-      </w:r>
-    </w:p>
-    <w:p>
-      <w:pPr>
-        <w:rPr>
-          <w:lang w:val="en-US"/>
-        </w:rPr>
-      </w:pPr>
-    </w:p>
-    <w:p>
-      <w:pPr>
-        <w:rPr>
-          <w:b/>
-          <w:bCs/>
-          <w:lang w:val="en-US"/>
-        </w:rPr>
-      </w:pPr>
-      <w:r>
-        <w:rPr>
-          <w:b/>
-          <w:bCs/>
-          <w:lang w:val="en-US"/>
-        </w:rPr>
-        <w:t xml:space="preserve">GET – </w:t>
-      </w:r>
-      <w:proofErr w:type="gramStart"/>
-      <w:r>
-        <w:rPr>
-          <w:b/>
-          <w:bCs/>
-          <w:lang w:val="en-US"/>
-        </w:rPr>
-        <w:t>5</w:t>
-      </w:r>
-      <w:proofErr w:type="gramEnd"/>
-    </w:p>
-    <w:p>
-      <w:pPr>
-        <w:rPr>
-          <w:lang w:val="en-US"/>
-        </w:rPr>
-      </w:pPr>
-      <w:r>
-        <w:rPr>
-          <w:lang w:val="en-US"/>
-        </w:rPr>
-        <w:t>@/songs/{song-ID}</w:t>
+        <w:t>/song</w:t>
+      </w:r>
+      <w:r>
+        <w:rPr>
+          <w:lang w:val="en-US"/>
+        </w:rPr>
+        <w:t>s</w:t>
+      </w:r>
+      <w:r>
+        <w:rPr>
+          <w:lang w:val="en-US"/>
+        </w:rPr>
+        <w:t>/{</w:t>
+      </w:r>
+      <w:r>
+        <w:rPr>
+          <w:lang w:val="en-US"/>
+        </w:rPr>
+        <w:t>song-ID</w:t>
+      </w:r>
+      <w:r>
+        <w:rPr>
+          <w:lang w:val="en-US"/>
+        </w:rPr>
+        <w:t>}</w:t>
+      </w:r>
+      <w:r>
+        <w:rPr>
+          <w:lang w:val="en-US"/>
+        </w:rPr>
+        <w:t>/info</w:t>
       </w:r>
     </w:p>
     <w:p>
@@ -1227,56 +1256,26 @@
         <w:rPr>
           <w:lang w:val="en-US"/>
         </w:rPr>
-        <w:t xml:space="preserve">//Retrieve the mp3 file for the song </w:t>
-      </w:r>
-    </w:p>
-    <w:p>
-      <w:pPr>
-        <w:rPr>
-          <w:lang w:val="en-US"/>
-        </w:rPr>
-      </w:pPr>
-      <w:r>
-        <w:rPr>
-          <w:lang w:val="en-US"/>
-        </w:rPr>
-        <w:t>@</w:t>
-      </w:r>
-      <w:r>
-        <w:rPr>
-          <w:lang w:val="en-US"/>
-        </w:rPr>
-        <w:t>/song</w:t>
-      </w:r>
-      <w:r>
-        <w:rPr>
-          <w:lang w:val="en-US"/>
-        </w:rPr>
-        <w:t>s</w:t>
-      </w:r>
-      <w:r>
-        <w:rPr>
-          <w:lang w:val="en-US"/>
-        </w:rPr>
-        <w:t>/{</w:t>
-      </w:r>
-      <w:r>
-        <w:rPr>
-          <w:lang w:val="en-US"/>
-        </w:rPr>
-        <w:t>song-ID</w:t>
-      </w:r>
-      <w:r>
-        <w:rPr>
-          <w:lang w:val="en-US"/>
-        </w:rPr>
-        <w:t>}</w:t>
-      </w:r>
-      <w:r>
-        <w:rPr>
-          <w:lang w:val="en-US"/>
-        </w:rPr>
-        <w:t>/info</w:t>
+        <w:t xml:space="preserve">//Return information for {song-ID} </w:t>
+      </w:r>
+    </w:p>
+    <w:p>
+      <w:pPr>
+        <w:rPr>
+          <w:lang w:val="en-US"/>
+        </w:rPr>
+      </w:pPr>
+      <w:r>
+        <w:rPr>
+          <w:lang w:val="en-US"/>
+        </w:rPr>
+        <w:t>@/songs/liked</w:t>
+      </w:r>
+      <w:r>
+        <w:rPr>
+          <w:lang w:val="en-US"/>
+        </w:rPr>
+        <w:t xml:space="preserve"> (user from session)</w:t>
       </w:r>
     </w:p>
     <w:p>
@@ -1294,26 +1293,44 @@
         <w:rPr>
           <w:lang w:val="en-US"/>
         </w:rPr>
-        <w:t xml:space="preserve">//Return information for {song-ID} </w:t>
-      </w:r>
-    </w:p>
-    <w:p>
-      <w:pPr>
-        <w:rPr>
-          <w:lang w:val="en-US"/>
-        </w:rPr>
-      </w:pPr>
-      <w:r>
-        <w:rPr>
-          <w:lang w:val="en-US"/>
-        </w:rPr>
-        <w:t>@/songs/liked</w:t>
-      </w:r>
-      <w:r>
-        <w:rPr>
-          <w:lang w:val="en-US"/>
-        </w:rPr>
-        <w:t xml:space="preserve"> (user from session)</w:t>
+        <w:t>//Return all liked songs for current user</w:t>
+      </w:r>
+    </w:p>
+    <w:p>
+      <w:pPr>
+        <w:rPr>
+          <w:lang w:val="en-US"/>
+        </w:rPr>
+      </w:pPr>
+      <w:r>
+        <w:rPr>
+          <w:lang w:val="en-US"/>
+        </w:rPr>
+        <w:t>@</w:t>
+      </w:r>
+      <w:r>
+        <w:rPr>
+          <w:lang w:val="en-US"/>
+        </w:rPr>
+        <w:t>/songs</w:t>
+      </w:r>
+      <w:r>
+        <w:rPr>
+          <w:lang w:val="en-US"/>
+        </w:rPr>
+        <w:t>/{user</w:t>
+      </w:r>
+      <w:r>
+        <w:rPr>
+          <w:lang w:val="en-US"/>
+        </w:rPr>
+        <w:t>name</w:t>
+      </w:r>
+      <w:r>
+        <w:rPr>
+          <w:lang w:val="en-US"/>
+        </w:rPr>
+        <w:t>}</w:t>
       </w:r>
     </w:p>
     <w:p>
@@ -1331,44 +1348,7 @@
         <w:rPr>
           <w:lang w:val="en-US"/>
         </w:rPr>
-        <w:t>//Return all liked songs for current user</w:t>
-      </w:r>
-    </w:p>
-    <w:p>
-      <w:pPr>
-        <w:rPr>
-          <w:lang w:val="en-US"/>
-        </w:rPr>
-      </w:pPr>
-      <w:r>
-        <w:rPr>
-          <w:lang w:val="en-US"/>
-        </w:rPr>
-        <w:t>@</w:t>
-      </w:r>
-      <w:r>
-        <w:rPr>
-          <w:lang w:val="en-US"/>
-        </w:rPr>
-        <w:t>/songs</w:t>
-      </w:r>
-      <w:r>
-        <w:rPr>
-          <w:lang w:val="en-US"/>
-        </w:rPr>
-        <w:t>/{user</w:t>
-      </w:r>
-      <w:r>
-        <w:rPr>
-          <w:lang w:val="en-US"/>
-        </w:rPr>
-        <w:t>name</w:t>
-      </w:r>
-      <w:r>
-        <w:rPr>
-          <w:lang w:val="en-US"/>
-        </w:rPr>
-        <w:t>}</w:t>
+        <w:t>//Return all songs for {username}</w:t>
       </w:r>
     </w:p>
     <w:p>
@@ -1382,11 +1362,97 @@
           <w:lang w:val="en-US"/>
         </w:rPr>
       </w:pPr>
-      <w:r>
-        <w:rPr>
-          <w:lang w:val="en-US"/>
-        </w:rPr>
-        <w:t>//Return all songs for {username}</w:t>
+    </w:p>
+    <w:p>
+      <w:pPr>
+        <w:rPr>
+          <w:b/>
+          <w:bCs/>
+          <w:lang w:val="en-US"/>
+        </w:rPr>
+      </w:pPr>
+      <w:r>
+        <w:rPr>
+          <w:b/>
+          <w:bCs/>
+          <w:lang w:val="en-US"/>
+        </w:rPr>
+        <w:t xml:space="preserve">PUT </w:t>
+      </w:r>
+      <w:r>
+        <w:rPr>
+          <w:b/>
+          <w:bCs/>
+          <w:lang w:val="en-US"/>
+        </w:rPr>
+        <w:t>–</w:t>
+      </w:r>
+      <w:r>
+        <w:rPr>
+          <w:b/>
+          <w:bCs/>
+          <w:lang w:val="en-US"/>
+        </w:rPr>
+        <w:t xml:space="preserve"> </w:t>
+      </w:r>
+      <w:r>
+        <w:rPr>
+          <w:b/>
+          <w:bCs/>
+          <w:lang w:val="en-US"/>
+        </w:rPr>
+        <w:t>1</w:t>
+      </w:r>
+    </w:p>
+    <w:p>
+      <w:pPr>
+        <w:rPr>
+          <w:lang w:val="en-US"/>
+        </w:rPr>
+      </w:pPr>
+      <w:r>
+        <w:rPr>
+          <w:lang w:val="en-US"/>
+        </w:rPr>
+        <w:t>@/songs/{</w:t>
+      </w:r>
+      <w:r>
+        <w:rPr>
+          <w:lang w:val="en-US"/>
+        </w:rPr>
+        <w:t>song-</w:t>
+      </w:r>
+      <w:r>
+        <w:rPr>
+          <w:lang w:val="en-US"/>
+        </w:rPr>
+        <w:t>ID}/set-like-status?</w:t>
+      </w:r>
+      <w:r>
+        <w:rPr>
+          <w:b/>
+          <w:bCs/>
+          <w:lang w:val="en-US"/>
+        </w:rPr>
+        <w:t>value</w:t>
+      </w:r>
+      <w:r>
+        <w:rPr>
+          <w:lang w:val="en-US"/>
+        </w:rPr>
+        <w:t>=</w:t>
+      </w:r>
+      <w:r>
+        <w:rPr>
+          <w:lang w:val="en-US"/>
+        </w:rPr>
+        <w:t>&lt;1 / 0 / -1&gt;</w:t>
+      </w:r>
+      <w:r>
+        <w:rPr>
+          <w:lang w:val="en-US"/>
+        </w:rPr>
+        <w:t xml:space="preserve"> (user from session)</w:t>
       </w:r>
     </w:p>
     <w:p>
@@ -1400,99 +1466,29 @@
           <w:lang w:val="en-US"/>
         </w:rPr>
       </w:pPr>
-    </w:p>
-    <w:p>
-      <w:pPr>
-        <w:rPr>
-          <w:b/>
-          <w:bCs/>
-          <w:lang w:val="en-US"/>
-        </w:rPr>
-      </w:pPr>
-      <w:r>
-        <w:rPr>
-          <w:b/>
-          <w:bCs/>
-          <w:lang w:val="en-US"/>
-        </w:rPr>
-        <w:t xml:space="preserve">PUT </w:t>
-      </w:r>
-      <w:r>
-        <w:rPr>
-          <w:b/>
-          <w:bCs/>
-          <w:lang w:val="en-US"/>
-        </w:rPr>
-        <w:t>–</w:t>
-      </w:r>
-      <w:r>
-        <w:rPr>
-          <w:b/>
-          <w:bCs/>
+      <w:r>
+        <w:rPr>
+          <w:lang w:val="en-US"/>
+        </w:rPr>
+        <w:t>// Set the current user’s like status</w:t>
+      </w:r>
+      <w:r>
+        <w:rPr>
+          <w:lang w:val="en-US"/>
+        </w:rPr>
+        <w:t xml:space="preserve"> for song {ID}</w:t>
+      </w:r>
+      <w:r>
+        <w:rPr>
           <w:lang w:val="en-US"/>
         </w:rPr>
         <w:t xml:space="preserve"> </w:t>
       </w:r>
-      <w:proofErr w:type="gramStart"/>
-      <w:r>
-        <w:rPr>
-          <w:b/>
-          <w:bCs/>
-          <w:lang w:val="en-US"/>
-        </w:rPr>
-        <w:t>1</w:t>
-      </w:r>
-      <w:proofErr w:type="gramEnd"/>
-    </w:p>
-    <w:p>
-      <w:pPr>
-        <w:rPr>
-          <w:lang w:val="en-US"/>
-        </w:rPr>
-      </w:pPr>
-      <w:r>
-        <w:rPr>
-          <w:lang w:val="en-US"/>
-        </w:rPr>
-        <w:t>@/songs/{</w:t>
-      </w:r>
-      <w:r>
-        <w:rPr>
-          <w:lang w:val="en-US"/>
-        </w:rPr>
-        <w:t>song-</w:t>
-      </w:r>
-      <w:r>
-        <w:rPr>
-          <w:lang w:val="en-US"/>
-        </w:rPr>
-        <w:t>ID}/set-like-status?</w:t>
-      </w:r>
-      <w:r>
-        <w:rPr>
-          <w:b/>
-          <w:bCs/>
-          <w:lang w:val="en-US"/>
-        </w:rPr>
-        <w:t>value</w:t>
-      </w:r>
-      <w:r>
-        <w:rPr>
-          <w:lang w:val="en-US"/>
-        </w:rPr>
-        <w:t>=</w:t>
-      </w:r>
-      <w:r>
-        <w:rPr>
-          <w:lang w:val="en-US"/>
-        </w:rPr>
-        <w:t>&lt;1 / 0 / -1&gt;</w:t>
-      </w:r>
-      <w:r>
-        <w:rPr>
-          <w:lang w:val="en-US"/>
-        </w:rPr>
-        <w:t xml:space="preserve"> (user from session)</w:t>
+      <w:r>
+        <w:rPr>
+          <w:lang w:val="en-US"/>
+        </w:rPr>
+        <w:t>according to the request parameter</w:t>
       </w:r>
     </w:p>
     <w:p>
@@ -1510,39 +1506,15 @@
         <w:rPr>
           <w:lang w:val="en-US"/>
         </w:rPr>
-        <w:t xml:space="preserve">// Set the current </w:t>
-      </w:r>
-      <w:proofErr w:type="gramStart"/>
-      <w:r>
-        <w:rPr>
-          <w:lang w:val="en-US"/>
-        </w:rPr>
-        <w:t>user’s</w:t>
-      </w:r>
-      <w:proofErr w:type="gramEnd"/>
-      <w:r>
-        <w:rPr>
-          <w:lang w:val="en-US"/>
-        </w:rPr>
-        <w:t xml:space="preserve"> like status</w:t>
-      </w:r>
-      <w:r>
-        <w:rPr>
-          <w:lang w:val="en-US"/>
-        </w:rPr>
-        <w:t xml:space="preserve"> for song {ID}</w:t>
-      </w:r>
-      <w:r>
-        <w:rPr>
-          <w:lang w:val="en-US"/>
-        </w:rPr>
-        <w:t xml:space="preserve"> </w:t>
-      </w:r>
-      <w:r>
-        <w:rPr>
-          <w:lang w:val="en-US"/>
-        </w:rPr>
-        <w:t>according to the request parameter</w:t>
+        <w:t xml:space="preserve">@RequestParam int </w:t>
+      </w:r>
+      <w:r>
+        <w:rPr>
+          <w:b/>
+          <w:bCs/>
+          <w:lang w:val="en-US"/>
+        </w:rPr>
+        <w:t>value</w:t>
       </w:r>
     </w:p>
     <w:p>
@@ -1558,17 +1530,17 @@
       </w:pPr>
       <w:r>
         <w:rPr>
-          <w:lang w:val="en-US"/>
-        </w:rPr>
-        <w:t xml:space="preserve">@RequestParam int </w:t>
-      </w:r>
-      <w:r>
-        <w:rPr>
           <w:b/>
           <w:bCs/>
           <w:lang w:val="en-US"/>
         </w:rPr>
         <w:t>value</w:t>
+      </w:r>
+      <w:r>
+        <w:rPr>
+          <w:lang w:val="en-US"/>
+        </w:rPr>
+        <w:t>=1 -&gt; like song</w:t>
       </w:r>
     </w:p>
     <w:p>
@@ -1594,7 +1566,7 @@
         <w:rPr>
           <w:lang w:val="en-US"/>
         </w:rPr>
-        <w:t>=1 -&gt; like song</w:t>
+        <w:t>=0 -&gt; set song to neutral</w:t>
       </w:r>
     </w:p>
     <w:p>
@@ -1620,7 +1592,445 @@
         <w:rPr>
           <w:lang w:val="en-US"/>
         </w:rPr>
-        <w:t>=0 -&gt; set song to neutral</w:t>
+        <w:t>=-1 -&gt; unlike song</w:t>
+      </w:r>
+    </w:p>
+    <w:p>
+      <w:pPr>
+        <w:rPr>
+          <w:b/>
+          <w:bCs/>
+          <w:lang w:val="en-US"/>
+        </w:rPr>
+      </w:pPr>
+    </w:p>
+    <w:p>
+      <w:pPr>
+        <w:rPr>
+          <w:b/>
+          <w:bCs/>
+          <w:lang w:val="en-US"/>
+        </w:rPr>
+      </w:pPr>
+    </w:p>
+    <w:p>
+      <w:pPr>
+        <w:rPr>
+          <w:b/>
+          <w:bCs/>
+          <w:lang w:val="en-US"/>
+        </w:rPr>
+      </w:pPr>
+    </w:p>
+    <w:p>
+      <w:pPr>
+        <w:rPr>
+          <w:b/>
+          <w:bCs/>
+          <w:lang w:val="en-US"/>
+        </w:rPr>
+      </w:pPr>
+    </w:p>
+    <w:p>
+      <w:pPr>
+        <w:rPr>
+          <w:b/>
+          <w:bCs/>
+          <w:lang w:val="en-US"/>
+        </w:rPr>
+      </w:pPr>
+    </w:p>
+    <w:p>
+      <w:pPr>
+        <w:rPr>
+          <w:b/>
+          <w:bCs/>
+          <w:lang w:val="en-US"/>
+        </w:rPr>
+      </w:pPr>
+    </w:p>
+    <w:p>
+      <w:pPr>
+        <w:rPr>
+          <w:lang w:val="en-US"/>
+        </w:rPr>
+      </w:pPr>
+    </w:p>
+    <w:p>
+      <w:pPr>
+        <w:rPr>
+          <w:b/>
+          <w:bCs/>
+          <w:sz w:val="36"/>
+          <w:szCs w:val="36"/>
+          <w:lang w:val="en-US"/>
+        </w:rPr>
+      </w:pPr>
+      <w:r>
+        <w:rPr>
+          <w:b/>
+          <w:bCs/>
+          <w:sz w:val="36"/>
+          <w:szCs w:val="36"/>
+          <w:highlight w:val="green"/>
+          <w:lang w:val="en-US"/>
+        </w:rPr>
+        <w:lastRenderedPageBreak/>
+        <w:t>3.Comme</w:t>
+      </w:r>
+      <w:r>
+        <w:rPr>
+          <w:b/>
+          <w:bCs/>
+          <w:sz w:val="36"/>
+          <w:szCs w:val="36"/>
+          <w:highlight w:val="green"/>
+          <w:lang w:val="en-US"/>
+        </w:rPr>
+        <w:t>n</w:t>
+      </w:r>
+      <w:r>
+        <w:rPr>
+          <w:b/>
+          <w:bCs/>
+          <w:sz w:val="36"/>
+          <w:szCs w:val="36"/>
+          <w:highlight w:val="green"/>
+          <w:lang w:val="en-US"/>
+        </w:rPr>
+        <w:t>tController</w:t>
+      </w:r>
+      <w:r>
+        <w:rPr>
+          <w:b/>
+          <w:bCs/>
+          <w:sz w:val="36"/>
+          <w:szCs w:val="36"/>
+          <w:highlight w:val="green"/>
+          <w:lang w:val="en-US"/>
+        </w:rPr>
+        <w:t xml:space="preserve"> -</w:t>
+      </w:r>
+      <w:r>
+        <w:rPr>
+          <w:b/>
+          <w:bCs/>
+          <w:sz w:val="36"/>
+          <w:szCs w:val="36"/>
+          <w:highlight w:val="green"/>
+          <w:lang w:val="en-US"/>
+        </w:rPr>
+        <w:t xml:space="preserve"> 5</w:t>
+      </w:r>
+    </w:p>
+    <w:p>
+      <w:pPr>
+        <w:rPr>
+          <w:lang w:val="en-US"/>
+        </w:rPr>
+      </w:pPr>
+      <w:r>
+        <w:rPr>
+          <w:b/>
+          <w:bCs/>
+          <w:lang w:val="en-US"/>
+        </w:rPr>
+        <w:t xml:space="preserve">POST </w:t>
+      </w:r>
+      <w:r>
+        <w:rPr>
+          <w:b/>
+          <w:bCs/>
+          <w:lang w:val="en-US"/>
+        </w:rPr>
+        <w:t>–</w:t>
+      </w:r>
+      <w:r>
+        <w:rPr>
+          <w:lang w:val="en-US"/>
+        </w:rPr>
+        <w:t xml:space="preserve"> </w:t>
+      </w:r>
+      <w:r>
+        <w:rPr>
+          <w:lang w:val="en-US"/>
+        </w:rPr>
+        <w:t>1</w:t>
+      </w:r>
+    </w:p>
+    <w:p>
+      <w:pPr>
+        <w:rPr>
+          <w:lang w:val="en-US"/>
+        </w:rPr>
+      </w:pPr>
+      <w:r>
+        <w:rPr>
+          <w:lang w:val="en-US"/>
+        </w:rPr>
+        <w:t>@/comments</w:t>
+      </w:r>
+    </w:p>
+    <w:p>
+      <w:pPr>
+        <w:pStyle w:val="ListParagraph"/>
+        <w:numPr>
+          <w:ilvl w:val="0"/>
+          <w:numId w:val="11"/>
+        </w:numPr>
+        <w:rPr>
+          <w:lang w:val="en-US"/>
+        </w:rPr>
+      </w:pPr>
+      <w:r>
+        <w:rPr>
+          <w:lang w:val="en-US"/>
+        </w:rPr>
+        <w:t>song-ID</w:t>
+      </w:r>
+    </w:p>
+    <w:p>
+      <w:pPr>
+        <w:pStyle w:val="ListParagraph"/>
+        <w:numPr>
+          <w:ilvl w:val="0"/>
+          <w:numId w:val="11"/>
+        </w:numPr>
+        <w:rPr>
+          <w:lang w:val="en-US"/>
+        </w:rPr>
+      </w:pPr>
+      <w:r>
+        <w:rPr>
+          <w:lang w:val="en-US"/>
+        </w:rPr>
+        <w:t>comment body</w:t>
+      </w:r>
+    </w:p>
+    <w:p>
+      <w:pPr>
+        <w:rPr>
+          <w:lang w:val="en-US"/>
+        </w:rPr>
+      </w:pPr>
+      <w:r>
+        <w:rPr>
+          <w:b/>
+          <w:bCs/>
+          <w:lang w:val="en-US"/>
+        </w:rPr>
+        <w:t>DELETE –</w:t>
+      </w:r>
+      <w:r>
+        <w:rPr>
+          <w:lang w:val="en-US"/>
+        </w:rPr>
+        <w:t xml:space="preserve"> </w:t>
+      </w:r>
+      <w:r>
+        <w:rPr>
+          <w:lang w:val="en-US"/>
+        </w:rPr>
+        <w:t>1</w:t>
+      </w:r>
+    </w:p>
+    <w:p>
+      <w:pPr>
+        <w:rPr>
+          <w:lang w:val="en-US"/>
+        </w:rPr>
+      </w:pPr>
+      <w:r>
+        <w:rPr>
+          <w:lang w:val="en-US"/>
+        </w:rPr>
+        <w:t>@/</w:t>
+      </w:r>
+      <w:r>
+        <w:rPr>
+          <w:lang w:val="en-US"/>
+        </w:rPr>
+        <w:t>comments/{comment-ID</w:t>
+      </w:r>
+      <w:r>
+        <w:rPr>
+          <w:lang w:val="en-US"/>
+        </w:rPr>
+        <w:t>}</w:t>
+      </w:r>
+      <w:r>
+        <w:rPr>
+          <w:lang w:val="en-US"/>
+        </w:rPr>
+        <w:t xml:space="preserve"> </w:t>
+      </w:r>
+      <w:r>
+        <w:rPr>
+          <w:lang w:val="en-US"/>
+        </w:rPr>
+        <w:t>(</w:t>
+      </w:r>
+      <w:r>
+        <w:rPr>
+          <w:lang w:val="en-US"/>
+        </w:rPr>
+        <w:t>user from session</w:t>
+      </w:r>
+      <w:r>
+        <w:rPr>
+          <w:lang w:val="en-US"/>
+        </w:rPr>
+        <w:t>)</w:t>
+      </w:r>
+    </w:p>
+    <w:p>
+      <w:pPr>
+        <w:rPr>
+          <w:lang w:val="en-US"/>
+        </w:rPr>
+      </w:pPr>
+    </w:p>
+    <w:p>
+      <w:pPr>
+        <w:rPr>
+          <w:lang w:val="en-US"/>
+        </w:rPr>
+      </w:pPr>
+      <w:r>
+        <w:rPr>
+          <w:b/>
+          <w:bCs/>
+          <w:lang w:val="en-US"/>
+        </w:rPr>
+        <w:t>GET –</w:t>
+      </w:r>
+      <w:r>
+        <w:rPr>
+          <w:lang w:val="en-US"/>
+        </w:rPr>
+        <w:t xml:space="preserve"> </w:t>
+      </w:r>
+      <w:r>
+        <w:rPr>
+          <w:lang w:val="en-US"/>
+        </w:rPr>
+        <w:t>2</w:t>
+      </w:r>
+    </w:p>
+    <w:p>
+      <w:pPr>
+        <w:rPr>
+          <w:lang w:val="en-US"/>
+        </w:rPr>
+      </w:pPr>
+      <w:r>
+        <w:rPr>
+          <w:lang w:val="en-US"/>
+        </w:rPr>
+        <w:t>@/songs/{song-ID}/comments</w:t>
+      </w:r>
+    </w:p>
+    <w:p>
+      <w:pPr>
+        <w:rPr>
+          <w:lang w:val="en-US"/>
+        </w:rPr>
+      </w:pPr>
+      <w:r>
+        <w:rPr>
+          <w:lang w:val="en-US"/>
+        </w:rPr>
+        <w:t>@/comments/{comment-ID}</w:t>
+      </w:r>
+    </w:p>
+    <w:p>
+      <w:pPr>
+        <w:rPr>
+          <w:lang w:val="en-US"/>
+        </w:rPr>
+      </w:pPr>
+    </w:p>
+    <w:p>
+      <w:pPr>
+        <w:rPr>
+          <w:lang w:val="en-US"/>
+        </w:rPr>
+      </w:pPr>
+    </w:p>
+    <w:p>
+      <w:pPr>
+        <w:rPr>
+          <w:b/>
+          <w:bCs/>
+          <w:lang w:val="en-US"/>
+        </w:rPr>
+      </w:pPr>
+      <w:r>
+        <w:rPr>
+          <w:b/>
+          <w:bCs/>
+          <w:lang w:val="en-US"/>
+        </w:rPr>
+        <w:t xml:space="preserve">PUT </w:t>
+      </w:r>
+      <w:r>
+        <w:rPr>
+          <w:b/>
+          <w:bCs/>
+          <w:lang w:val="en-US"/>
+        </w:rPr>
+        <w:t>–</w:t>
+      </w:r>
+      <w:r>
+        <w:rPr>
+          <w:b/>
+          <w:bCs/>
+          <w:lang w:val="en-US"/>
+        </w:rPr>
+        <w:t xml:space="preserve"> </w:t>
+      </w:r>
+      <w:r>
+        <w:rPr>
+          <w:b/>
+          <w:bCs/>
+          <w:lang w:val="en-US"/>
+        </w:rPr>
+        <w:t>1</w:t>
+      </w:r>
+    </w:p>
+    <w:p>
+      <w:pPr>
+        <w:rPr>
+          <w:lang w:val="en-US"/>
+        </w:rPr>
+      </w:pPr>
+      <w:r>
+        <w:rPr>
+          <w:lang w:val="en-US"/>
+        </w:rPr>
+        <w:t>@/comments/{comment-ID }/</w:t>
+      </w:r>
+      <w:proofErr w:type="spellStart"/>
+      <w:r>
+        <w:rPr>
+          <w:lang w:val="en-US"/>
+        </w:rPr>
+        <w:t>set-like-status?</w:t>
+      </w:r>
+      <w:r>
+        <w:rPr>
+          <w:b/>
+          <w:bCs/>
+          <w:lang w:val="en-US"/>
+        </w:rPr>
+        <w:t>value</w:t>
+      </w:r>
+      <w:proofErr w:type="spellEnd"/>
+      <w:r>
+        <w:rPr>
+          <w:lang w:val="en-US"/>
+        </w:rPr>
+        <w:t>=&lt;1 / 0 / -1&gt; (user from session)</w:t>
       </w:r>
     </w:p>
     <w:p>
@@ -1636,461 +2046,9 @@
       </w:pPr>
       <w:r>
         <w:rPr>
-          <w:b/>
-          <w:bCs/>
-          <w:lang w:val="en-US"/>
-        </w:rPr>
-        <w:t>value</w:t>
-      </w:r>
-      <w:r>
-        <w:rPr>
-          <w:lang w:val="en-US"/>
-        </w:rPr>
-        <w:t>=-1 -&gt; unlike song</w:t>
-      </w:r>
-    </w:p>
-    <w:p>
-      <w:pPr>
-        <w:rPr>
-          <w:b/>
-          <w:bCs/>
-          <w:lang w:val="en-US"/>
-        </w:rPr>
-      </w:pPr>
-    </w:p>
-    <w:p>
-      <w:pPr>
-        <w:rPr>
-          <w:b/>
-          <w:bCs/>
-          <w:lang w:val="en-US"/>
-        </w:rPr>
-      </w:pPr>
-    </w:p>
-    <w:p>
-      <w:pPr>
-        <w:rPr>
-          <w:b/>
-          <w:bCs/>
-          <w:lang w:val="en-US"/>
-        </w:rPr>
-      </w:pPr>
-    </w:p>
-    <w:p>
-      <w:pPr>
-        <w:rPr>
-          <w:b/>
-          <w:bCs/>
-          <w:lang w:val="en-US"/>
-        </w:rPr>
-      </w:pPr>
-    </w:p>
-    <w:p>
-      <w:pPr>
-        <w:rPr>
-          <w:b/>
-          <w:bCs/>
-          <w:lang w:val="en-US"/>
-        </w:rPr>
-      </w:pPr>
-    </w:p>
-    <w:p>
-      <w:pPr>
-        <w:rPr>
-          <w:b/>
-          <w:bCs/>
-          <w:lang w:val="en-US"/>
-        </w:rPr>
-      </w:pPr>
-    </w:p>
-    <w:p>
-      <w:pPr>
-        <w:rPr>
-          <w:lang w:val="en-US"/>
-        </w:rPr>
-      </w:pPr>
-    </w:p>
-    <w:p>
-      <w:pPr>
-        <w:rPr>
-          <w:b/>
-          <w:bCs/>
-          <w:sz w:val="36"/>
-          <w:szCs w:val="36"/>
-          <w:lang w:val="en-US"/>
-        </w:rPr>
-      </w:pPr>
-      <w:r>
-        <w:rPr>
-          <w:b/>
-          <w:bCs/>
-          <w:sz w:val="36"/>
-          <w:szCs w:val="36"/>
-          <w:highlight w:val="green"/>
-          <w:lang w:val="en-US"/>
-        </w:rPr>
-        <w:lastRenderedPageBreak/>
-        <w:t>3.Comme</w:t>
-      </w:r>
-      <w:r>
-        <w:rPr>
-          <w:b/>
-          <w:bCs/>
-          <w:sz w:val="36"/>
-          <w:szCs w:val="36"/>
-          <w:highlight w:val="green"/>
-          <w:lang w:val="en-US"/>
-        </w:rPr>
-        <w:t>n</w:t>
-      </w:r>
-      <w:r>
-        <w:rPr>
-          <w:b/>
-          <w:bCs/>
-          <w:sz w:val="36"/>
-          <w:szCs w:val="36"/>
-          <w:highlight w:val="green"/>
-          <w:lang w:val="en-US"/>
-        </w:rPr>
-        <w:t>tController</w:t>
-      </w:r>
-      <w:r>
-        <w:rPr>
-          <w:b/>
-          <w:bCs/>
-          <w:sz w:val="36"/>
-          <w:szCs w:val="36"/>
-          <w:highlight w:val="green"/>
-          <w:lang w:val="en-US"/>
-        </w:rPr>
-        <w:t xml:space="preserve"> -</w:t>
-      </w:r>
-      <w:r>
-        <w:rPr>
-          <w:b/>
-          <w:bCs/>
-          <w:sz w:val="36"/>
-          <w:szCs w:val="36"/>
-          <w:highlight w:val="green"/>
-          <w:lang w:val="en-US"/>
-        </w:rPr>
-        <w:t xml:space="preserve"> 5</w:t>
-      </w:r>
-    </w:p>
-    <w:p>
-      <w:pPr>
-        <w:rPr>
-          <w:lang w:val="en-US"/>
-        </w:rPr>
-      </w:pPr>
-      <w:r>
-        <w:rPr>
-          <w:b/>
-          <w:bCs/>
-          <w:lang w:val="en-US"/>
-        </w:rPr>
-        <w:t xml:space="preserve">POST </w:t>
-      </w:r>
-      <w:r>
-        <w:rPr>
-          <w:b/>
-          <w:bCs/>
-          <w:lang w:val="en-US"/>
-        </w:rPr>
-        <w:t>–</w:t>
-      </w:r>
-      <w:r>
-        <w:rPr>
-          <w:lang w:val="en-US"/>
-        </w:rPr>
-        <w:t xml:space="preserve"> </w:t>
-      </w:r>
-      <w:r>
-        <w:rPr>
-          <w:lang w:val="en-US"/>
-        </w:rPr>
-        <w:t>1</w:t>
-      </w:r>
-    </w:p>
-    <w:p>
-      <w:pPr>
-        <w:rPr>
-          <w:lang w:val="en-US"/>
-        </w:rPr>
-      </w:pPr>
-      <w:r>
-        <w:rPr>
-          <w:lang w:val="en-US"/>
-        </w:rPr>
-        <w:t>@/comments</w:t>
-      </w:r>
-    </w:p>
-    <w:p>
-      <w:pPr>
-        <w:pStyle w:val="ListParagraph"/>
-        <w:numPr>
-          <w:ilvl w:val="0"/>
-          <w:numId w:val="11"/>
-        </w:numPr>
-        <w:rPr>
-          <w:lang w:val="en-US"/>
-        </w:rPr>
-      </w:pPr>
-      <w:r>
-        <w:rPr>
-          <w:lang w:val="en-US"/>
-        </w:rPr>
-        <w:t>song-ID</w:t>
-      </w:r>
-    </w:p>
-    <w:p>
-      <w:pPr>
-        <w:pStyle w:val="ListParagraph"/>
-        <w:numPr>
-          <w:ilvl w:val="0"/>
-          <w:numId w:val="11"/>
-        </w:numPr>
-        <w:rPr>
-          <w:lang w:val="en-US"/>
-        </w:rPr>
-      </w:pPr>
-      <w:r>
-        <w:rPr>
-          <w:lang w:val="en-US"/>
-        </w:rPr>
-        <w:t>comment body</w:t>
-      </w:r>
-    </w:p>
-    <w:p>
-      <w:pPr>
-        <w:rPr>
-          <w:lang w:val="en-US"/>
-        </w:rPr>
-      </w:pPr>
-      <w:r>
-        <w:rPr>
-          <w:b/>
-          <w:bCs/>
-          <w:lang w:val="en-US"/>
-        </w:rPr>
-        <w:t>DELETE –</w:t>
-      </w:r>
-      <w:r>
-        <w:rPr>
-          <w:lang w:val="en-US"/>
-        </w:rPr>
-        <w:t xml:space="preserve"> </w:t>
-      </w:r>
-      <w:proofErr w:type="gramStart"/>
-      <w:r>
-        <w:rPr>
-          <w:lang w:val="en-US"/>
-        </w:rPr>
-        <w:t>1</w:t>
-      </w:r>
-      <w:proofErr w:type="gramEnd"/>
-    </w:p>
-    <w:p>
-      <w:pPr>
-        <w:rPr>
-          <w:lang w:val="en-US"/>
-        </w:rPr>
-      </w:pPr>
-      <w:r>
-        <w:rPr>
-          <w:lang w:val="en-US"/>
-        </w:rPr>
-        <w:t>@/</w:t>
-      </w:r>
-      <w:r>
-        <w:rPr>
-          <w:lang w:val="en-US"/>
-        </w:rPr>
-        <w:t>comments/{comment-ID</w:t>
-      </w:r>
-      <w:r>
-        <w:rPr>
-          <w:lang w:val="en-US"/>
-        </w:rPr>
-        <w:t>}</w:t>
-      </w:r>
-      <w:r>
-        <w:rPr>
-          <w:lang w:val="en-US"/>
-        </w:rPr>
-        <w:t xml:space="preserve"> </w:t>
-      </w:r>
-      <w:r>
-        <w:rPr>
-          <w:lang w:val="en-US"/>
-        </w:rPr>
-        <w:t>(</w:t>
-      </w:r>
-      <w:r>
-        <w:rPr>
-          <w:lang w:val="en-US"/>
-        </w:rPr>
-        <w:t>user from session</w:t>
-      </w:r>
-      <w:r>
-        <w:rPr>
-          <w:lang w:val="en-US"/>
-        </w:rPr>
-        <w:t>)</w:t>
-      </w:r>
-    </w:p>
-    <w:p>
-      <w:pPr>
-        <w:rPr>
-          <w:lang w:val="en-US"/>
-        </w:rPr>
-      </w:pPr>
-    </w:p>
-    <w:p>
-      <w:pPr>
-        <w:rPr>
-          <w:lang w:val="en-US"/>
-        </w:rPr>
-      </w:pPr>
-      <w:r>
-        <w:rPr>
-          <w:b/>
-          <w:bCs/>
-          <w:lang w:val="en-US"/>
-        </w:rPr>
-        <w:t>GET –</w:t>
-      </w:r>
-      <w:r>
-        <w:rPr>
-          <w:lang w:val="en-US"/>
-        </w:rPr>
-        <w:t xml:space="preserve"> </w:t>
-      </w:r>
-      <w:proofErr w:type="gramStart"/>
-      <w:r>
-        <w:rPr>
-          <w:lang w:val="en-US"/>
-        </w:rPr>
-        <w:t>2</w:t>
-      </w:r>
-      <w:proofErr w:type="gramEnd"/>
-    </w:p>
-    <w:p>
-      <w:pPr>
-        <w:rPr>
-          <w:lang w:val="en-US"/>
-        </w:rPr>
-      </w:pPr>
-      <w:r>
-        <w:rPr>
-          <w:lang w:val="en-US"/>
-        </w:rPr>
-        <w:t>@/songs/{song-ID}/comments</w:t>
-      </w:r>
-    </w:p>
-    <w:p>
-      <w:pPr>
-        <w:rPr>
-          <w:lang w:val="en-US"/>
-        </w:rPr>
-      </w:pPr>
-      <w:r>
-        <w:rPr>
-          <w:lang w:val="en-US"/>
-        </w:rPr>
-        <w:t>@/comments/{comment-ID}</w:t>
-      </w:r>
-    </w:p>
-    <w:p>
-      <w:pPr>
-        <w:rPr>
-          <w:lang w:val="en-US"/>
-        </w:rPr>
-      </w:pPr>
-    </w:p>
-    <w:p>
-      <w:pPr>
-        <w:rPr>
-          <w:lang w:val="en-US"/>
-        </w:rPr>
-      </w:pPr>
-    </w:p>
-    <w:p>
-      <w:pPr>
-        <w:rPr>
-          <w:b/>
-          <w:bCs/>
-          <w:lang w:val="en-US"/>
-        </w:rPr>
-      </w:pPr>
-      <w:r>
-        <w:rPr>
-          <w:b/>
-          <w:bCs/>
-          <w:lang w:val="en-US"/>
-        </w:rPr>
-        <w:t xml:space="preserve">PUT </w:t>
-      </w:r>
-      <w:r>
-        <w:rPr>
-          <w:b/>
-          <w:bCs/>
-          <w:lang w:val="en-US"/>
-        </w:rPr>
-        <w:t>–</w:t>
-      </w:r>
-      <w:r>
-        <w:rPr>
-          <w:b/>
-          <w:bCs/>
-          <w:lang w:val="en-US"/>
-        </w:rPr>
-        <w:t xml:space="preserve"> </w:t>
-      </w:r>
-      <w:proofErr w:type="gramStart"/>
-      <w:r>
-        <w:rPr>
-          <w:b/>
-          <w:bCs/>
-          <w:lang w:val="en-US"/>
-        </w:rPr>
-        <w:t>1</w:t>
-      </w:r>
-      <w:proofErr w:type="gramEnd"/>
-    </w:p>
-    <w:p>
-      <w:pPr>
-        <w:rPr>
-          <w:lang w:val="en-US"/>
-        </w:rPr>
-      </w:pPr>
-      <w:r>
-        <w:rPr>
-          <w:lang w:val="en-US"/>
-        </w:rPr>
-        <w:t>@/comments/{comment-ID }/</w:t>
-      </w:r>
-      <w:proofErr w:type="spellStart"/>
-      <w:r>
-        <w:rPr>
-          <w:lang w:val="en-US"/>
-        </w:rPr>
-        <w:t>set-like-status?</w:t>
-      </w:r>
-      <w:r>
-        <w:rPr>
-          <w:b/>
-          <w:bCs/>
-          <w:lang w:val="en-US"/>
-        </w:rPr>
-        <w:t>value</w:t>
-      </w:r>
-      <w:proofErr w:type="spellEnd"/>
-      <w:r>
-        <w:rPr>
-          <w:lang w:val="en-US"/>
-        </w:rPr>
-        <w:t>=&lt;1 / 0 / -1&gt; (user from session)</w:t>
+          <w:lang w:val="en-US"/>
+        </w:rPr>
+        <w:t>// Set the current user’s like status for {comment-ID} according to the request parameter</w:t>
       </w:r>
     </w:p>
     <w:p>
@@ -2108,21 +2066,15 @@
         <w:rPr>
           <w:lang w:val="en-US"/>
         </w:rPr>
-        <w:t xml:space="preserve">// Set the current </w:t>
-      </w:r>
-      <w:proofErr w:type="gramStart"/>
-      <w:r>
-        <w:rPr>
-          <w:lang w:val="en-US"/>
-        </w:rPr>
-        <w:t>user’s</w:t>
-      </w:r>
-      <w:proofErr w:type="gramEnd"/>
-      <w:r>
-        <w:rPr>
-          <w:lang w:val="en-US"/>
-        </w:rPr>
-        <w:t xml:space="preserve"> like status for {comment-ID} according to the request parameter</w:t>
+        <w:t xml:space="preserve">@RequestParam int </w:t>
+      </w:r>
+      <w:r>
+        <w:rPr>
+          <w:b/>
+          <w:bCs/>
+          <w:lang w:val="en-US"/>
+        </w:rPr>
+        <w:t>value</w:t>
       </w:r>
     </w:p>
     <w:p>
@@ -2138,17 +2090,23 @@
       </w:pPr>
       <w:r>
         <w:rPr>
-          <w:lang w:val="en-US"/>
-        </w:rPr>
-        <w:t xml:space="preserve">@RequestParam int </w:t>
-      </w:r>
-      <w:r>
-        <w:rPr>
           <w:b/>
           <w:bCs/>
           <w:lang w:val="en-US"/>
         </w:rPr>
         <w:t>value</w:t>
+      </w:r>
+      <w:r>
+        <w:rPr>
+          <w:lang w:val="en-US"/>
+        </w:rPr>
+        <w:t xml:space="preserve">=1 -&gt; like </w:t>
+      </w:r>
+      <w:r>
+        <w:rPr>
+          <w:lang w:val="en-US"/>
+        </w:rPr>
+        <w:t>comment</w:t>
       </w:r>
     </w:p>
     <w:p>
@@ -2174,13 +2132,19 @@
         <w:rPr>
           <w:lang w:val="en-US"/>
         </w:rPr>
-        <w:t xml:space="preserve">=1 -&gt; like </w:t>
+        <w:t xml:space="preserve">=0 -&gt; set </w:t>
       </w:r>
       <w:r>
         <w:rPr>
           <w:lang w:val="en-US"/>
         </w:rPr>
         <w:t>comment</w:t>
+      </w:r>
+      <w:r>
+        <w:rPr>
+          <w:lang w:val="en-US"/>
+        </w:rPr>
+        <w:t xml:space="preserve"> to neutral</w:t>
       </w:r>
     </w:p>
     <w:p>
@@ -2206,44 +2170,6 @@
         <w:rPr>
           <w:lang w:val="en-US"/>
         </w:rPr>
-        <w:t xml:space="preserve">=0 -&gt; set </w:t>
-      </w:r>
-      <w:r>
-        <w:rPr>
-          <w:lang w:val="en-US"/>
-        </w:rPr>
-        <w:t>comment</w:t>
-      </w:r>
-      <w:r>
-        <w:rPr>
-          <w:lang w:val="en-US"/>
-        </w:rPr>
-        <w:t xml:space="preserve"> to neutral</w:t>
-      </w:r>
-    </w:p>
-    <w:p>
-      <w:pPr>
-        <w:pStyle w:val="ListParagraph"/>
-        <w:numPr>
-          <w:ilvl w:val="0"/>
-          <w:numId w:val="8"/>
-        </w:numPr>
-        <w:rPr>
-          <w:lang w:val="en-US"/>
-        </w:rPr>
-      </w:pPr>
-      <w:r>
-        <w:rPr>
-          <w:b/>
-          <w:bCs/>
-          <w:lang w:val="en-US"/>
-        </w:rPr>
-        <w:t>value</w:t>
-      </w:r>
-      <w:r>
-        <w:rPr>
-          <w:lang w:val="en-US"/>
-        </w:rPr>
         <w:t xml:space="preserve">=-1 -&gt; unlike </w:t>
       </w:r>
       <w:r>
@@ -2482,51 +2408,75 @@
         </w:rPr>
         <w:t xml:space="preserve"> </w:t>
       </w:r>
+      <w:r>
+        <w:rPr>
+          <w:lang w:val="en-US"/>
+        </w:rPr>
+        <w:t>2</w:t>
+      </w:r>
+    </w:p>
+    <w:p>
+      <w:pPr>
+        <w:rPr>
+          <w:lang w:val="en-US"/>
+        </w:rPr>
+      </w:pPr>
+      <w:r>
+        <w:rPr>
+          <w:lang w:val="en-US"/>
+        </w:rPr>
+        <w:t>@/playlists/songs</w:t>
+      </w:r>
+      <w:r>
+        <w:rPr>
+          <w:lang w:val="en-US"/>
+        </w:rPr>
+        <w:t xml:space="preserve"> </w:t>
+      </w:r>
+      <w:r>
+        <w:rPr>
+          <w:lang w:val="en-US"/>
+        </w:rPr>
+        <w:t>(user from session)</w:t>
+      </w:r>
+    </w:p>
+    <w:p>
+      <w:pPr>
+        <w:rPr>
+          <w:lang w:val="en-US"/>
+        </w:rPr>
+      </w:pPr>
+      <w:r>
+        <w:rPr>
+          <w:lang w:val="en-US"/>
+        </w:rPr>
+        <w:t>@/playlists</w:t>
+      </w:r>
       <w:proofErr w:type="gramStart"/>
       <w:r>
         <w:rPr>
           <w:lang w:val="en-US"/>
         </w:rPr>
-        <w:t>2</w:t>
+        <w:t>/{</w:t>
       </w:r>
       <w:proofErr w:type="gramEnd"/>
-    </w:p>
-    <w:p>
-      <w:pPr>
-        <w:rPr>
-          <w:lang w:val="en-US"/>
-        </w:rPr>
-      </w:pPr>
-      <w:r>
-        <w:rPr>
-          <w:lang w:val="en-US"/>
-        </w:rPr>
-        <w:t>@/playlists/{playlist-ID}/</w:t>
-      </w:r>
-      <w:r>
-        <w:rPr>
-          <w:lang w:val="en-US"/>
-        </w:rPr>
-        <w:t xml:space="preserve">songs/{song-ID} </w:t>
-      </w:r>
-      <w:r>
-        <w:rPr>
-          <w:lang w:val="en-US"/>
-        </w:rPr>
-        <w:t>(user from session)</w:t>
-      </w:r>
-    </w:p>
-    <w:p>
-      <w:pPr>
-        <w:rPr>
-          <w:lang w:val="en-US"/>
-        </w:rPr>
-      </w:pPr>
-      <w:r>
-        <w:rPr>
-          <w:lang w:val="en-US"/>
-        </w:rPr>
-        <w:t>@/playlists/{playlist-ID (user from session)</w:t>
+      <w:r>
+        <w:rPr>
+          <w:lang w:val="en-US"/>
+        </w:rPr>
+        <w:t>playlist-ID</w:t>
+      </w:r>
+      <w:r>
+        <w:rPr>
+          <w:lang w:val="en-US"/>
+        </w:rPr>
+        <w:t>}</w:t>
+      </w:r>
+      <w:r>
+        <w:rPr>
+          <w:lang w:val="en-US"/>
+        </w:rPr>
+        <w:t xml:space="preserve"> (user from session)</w:t>
       </w:r>
     </w:p>
     <w:p>
@@ -2564,26 +2514,87 @@
         </w:rPr>
         <w:t xml:space="preserve"> </w:t>
       </w:r>
+      <w:r>
+        <w:rPr>
+          <w:lang w:val="en-US"/>
+        </w:rPr>
+        <w:t>3</w:t>
+      </w:r>
+    </w:p>
+    <w:p>
+      <w:pPr>
+        <w:rPr>
+          <w:lang w:val="en-US"/>
+        </w:rPr>
+      </w:pPr>
+      <w:r>
+        <w:rPr>
+          <w:lang w:val="en-US"/>
+        </w:rPr>
+        <w:t>@</w:t>
+      </w:r>
+      <w:r>
+        <w:rPr>
+          <w:lang w:val="en-US"/>
+        </w:rPr>
+        <w:t>/playlist</w:t>
+      </w:r>
+      <w:r>
+        <w:rPr>
+          <w:lang w:val="en-US"/>
+        </w:rPr>
+        <w:t>s</w:t>
+      </w:r>
       <w:proofErr w:type="gramStart"/>
       <w:r>
         <w:rPr>
           <w:lang w:val="en-US"/>
         </w:rPr>
-        <w:t>3</w:t>
+        <w:t>/{</w:t>
       </w:r>
       <w:proofErr w:type="gramEnd"/>
-    </w:p>
-    <w:p>
-      <w:pPr>
-        <w:rPr>
-          <w:lang w:val="en-US"/>
-        </w:rPr>
-      </w:pPr>
-      <w:r>
-        <w:rPr>
-          <w:lang w:val="en-US"/>
-        </w:rPr>
-        <w:t>@/playlists</w:t>
+      <w:r>
+        <w:rPr>
+          <w:lang w:val="en-US"/>
+        </w:rPr>
+        <w:t xml:space="preserve">playlist-ID </w:t>
+      </w:r>
+      <w:r>
+        <w:rPr>
+          <w:lang w:val="en-US"/>
+        </w:rPr>
+        <w:t>}</w:t>
+      </w:r>
+      <w:r>
+        <w:rPr>
+          <w:lang w:val="en-US"/>
+        </w:rPr>
+        <w:t xml:space="preserve"> </w:t>
+      </w:r>
+    </w:p>
+    <w:p>
+      <w:pPr>
+        <w:rPr>
+          <w:lang w:val="en-US"/>
+        </w:rPr>
+      </w:pPr>
+      <w:r>
+        <w:rPr>
+          <w:lang w:val="en-US"/>
+        </w:rPr>
+        <w:t>@</w:t>
+      </w:r>
+      <w:r>
+        <w:rPr>
+          <w:lang w:val="en-US"/>
+        </w:rPr>
+        <w:t>/</w:t>
+      </w:r>
+      <w:r>
+        <w:rPr>
+          <w:lang w:val="en-US"/>
+        </w:rPr>
+        <w:t>users/{username}/playlists</w:t>
       </w:r>
     </w:p>
     <w:p>
@@ -2601,156 +2612,71 @@
         <w:rPr>
           <w:lang w:val="en-US"/>
         </w:rPr>
-        <w:t xml:space="preserve">Return all </w:t>
-      </w:r>
-      <w:proofErr w:type="gramStart"/>
-      <w:r>
-        <w:rPr>
-          <w:lang w:val="en-US"/>
-        </w:rPr>
-        <w:t>playlists</w:t>
-      </w:r>
-      <w:proofErr w:type="gramEnd"/>
-    </w:p>
-    <w:p>
-      <w:pPr>
-        <w:rPr>
-          <w:lang w:val="en-US"/>
-        </w:rPr>
-      </w:pPr>
-      <w:r>
-        <w:rPr>
-          <w:lang w:val="en-US"/>
-        </w:rPr>
-        <w:t>@</w:t>
-      </w:r>
-      <w:r>
-        <w:rPr>
-          <w:lang w:val="en-US"/>
-        </w:rPr>
-        <w:t>/playlist</w:t>
-      </w:r>
-      <w:r>
-        <w:rPr>
-          <w:lang w:val="en-US"/>
-        </w:rPr>
-        <w:t>s</w:t>
-      </w:r>
-      <w:r>
-        <w:rPr>
-          <w:lang w:val="en-US"/>
-        </w:rPr>
-        <w:t>/{</w:t>
-      </w:r>
-      <w:r>
-        <w:rPr>
-          <w:lang w:val="en-US"/>
-        </w:rPr>
-        <w:t xml:space="preserve">playlist-ID </w:t>
-      </w:r>
-      <w:r>
-        <w:rPr>
-          <w:lang w:val="en-US"/>
-        </w:rPr>
-        <w:t>}</w:t>
-      </w:r>
-      <w:r>
-        <w:rPr>
-          <w:lang w:val="en-US"/>
-        </w:rPr>
-        <w:t xml:space="preserve"> </w:t>
-      </w:r>
-    </w:p>
-    <w:p>
-      <w:pPr>
-        <w:rPr>
-          <w:lang w:val="en-US"/>
-        </w:rPr>
-      </w:pPr>
-      <w:r>
-        <w:rPr>
-          <w:lang w:val="en-US"/>
-        </w:rPr>
-        <w:t>@</w:t>
-      </w:r>
-      <w:r>
-        <w:rPr>
-          <w:lang w:val="en-US"/>
-        </w:rPr>
-        <w:t>/</w:t>
-      </w:r>
-      <w:r>
-        <w:rPr>
-          <w:lang w:val="en-US"/>
-        </w:rPr>
-        <w:t>users/{username}/playlists</w:t>
-      </w:r>
-    </w:p>
-    <w:p>
-      <w:pPr>
-        <w:pStyle w:val="ListParagraph"/>
-        <w:numPr>
-          <w:ilvl w:val="0"/>
-          <w:numId w:val="10"/>
-        </w:numPr>
-        <w:rPr>
-          <w:lang w:val="en-US"/>
-        </w:rPr>
-      </w:pPr>
-      <w:r>
-        <w:rPr>
-          <w:lang w:val="en-US"/>
-        </w:rPr>
-        <w:t xml:space="preserve">Return all playlists by </w:t>
-      </w:r>
-      <w:proofErr w:type="gramStart"/>
-      <w:r>
-        <w:rPr>
-          <w:lang w:val="en-US"/>
-        </w:rPr>
-        <w:t>user</w:t>
-      </w:r>
-      <w:proofErr w:type="gramEnd"/>
-    </w:p>
-    <w:p>
-      <w:pPr>
-        <w:rPr>
-          <w:b/>
-          <w:bCs/>
-          <w:lang w:val="en-US"/>
-        </w:rPr>
-      </w:pPr>
-      <w:r>
-        <w:rPr>
-          <w:b/>
-          <w:bCs/>
-          <w:lang w:val="en-US"/>
-        </w:rPr>
-        <w:t xml:space="preserve">PUT - </w:t>
-      </w:r>
-      <w:proofErr w:type="gramStart"/>
-      <w:r>
-        <w:rPr>
-          <w:b/>
-          <w:bCs/>
-          <w:lang w:val="en-US"/>
-        </w:rPr>
-        <w:t>1</w:t>
-      </w:r>
-      <w:proofErr w:type="gramEnd"/>
-    </w:p>
-    <w:p>
-      <w:pPr>
-        <w:rPr>
-          <w:lang w:val="en-US"/>
-        </w:rPr>
-      </w:pPr>
-      <w:r>
-        <w:rPr>
-          <w:lang w:val="en-US"/>
-        </w:rPr>
-        <w:t>@/playlists/{playlist-ID}/songs/{song-ID} (user from session)</w:t>
-      </w:r>
+        <w:t>Return all playlists by user</w:t>
+      </w:r>
+    </w:p>
+    <w:p>
+      <w:pPr>
+        <w:rPr>
+          <w:b/>
+          <w:bCs/>
+          <w:lang w:val="en-US"/>
+        </w:rPr>
+      </w:pPr>
+      <w:r>
+        <w:rPr>
+          <w:b/>
+          <w:bCs/>
+          <w:lang w:val="en-US"/>
+        </w:rPr>
+        <w:t>PUT - 1</w:t>
+      </w:r>
+    </w:p>
+    <w:p>
+      <w:pPr>
+        <w:rPr>
+          <w:lang w:val="en-US"/>
+        </w:rPr>
+      </w:pPr>
+      <w:r>
+        <w:rPr>
+          <w:lang w:val="en-US"/>
+        </w:rPr>
+        <w:t>@/playlists</w:t>
+      </w:r>
+      <w:r>
+        <w:rPr>
+          <w:lang w:val="en-US"/>
+        </w:rPr>
+        <w:t>/songs/</w:t>
+      </w:r>
+      <w:r>
+        <w:rPr>
+          <w:lang w:val="en-US"/>
+        </w:rPr>
+        <w:t xml:space="preserve"> (user from session)</w:t>
+      </w:r>
+    </w:p>
+    <w:p>
+      <w:pPr>
+        <w:rPr>
+          <w:lang w:val="en-US"/>
+        </w:rPr>
+      </w:pPr>
+      <w:r>
+        <w:rPr>
+          <w:lang w:val="en-US"/>
+        </w:rPr>
+        <w:t>@/playlists</w:t>
+      </w:r>
+      <w:r>
+        <w:rPr>
+          <w:lang w:val="en-US"/>
+        </w:rPr>
+        <w:t xml:space="preserve"> (user from session)</w:t>
+      </w:r>
+      <w:bookmarkStart w:id="0" w:name="_GoBack"/>
+      <w:bookmarkEnd w:id="0"/>
     </w:p>
     <w:p>
       <w:pPr>
@@ -2873,7 +2799,6 @@
           <w:szCs w:val="24"/>
           <w:lang w:val="en-US"/>
         </w:rPr>
-        <w:lastRenderedPageBreak/>
         <w:t>DAOs</w:t>
       </w:r>
     </w:p>
@@ -2893,6 +2818,7 @@
         <w:rPr>
           <w:lang w:val="en-US"/>
         </w:rPr>
+        <w:lastRenderedPageBreak/>
         <w:t>UserDAO</w:t>
       </w:r>
       <w:proofErr w:type="spellEnd"/>
@@ -2919,46 +2845,6 @@
     </w:p>
     <w:p>
       <w:pPr>
-        <w:pStyle w:val="ListParagraph"/>
-        <w:numPr>
-          <w:ilvl w:val="0"/>
-          <w:numId w:val="5"/>
-        </w:numPr>
-        <w:rPr>
-          <w:lang w:val="en-US"/>
-        </w:rPr>
-      </w:pPr>
-      <w:proofErr w:type="spellStart"/>
-      <w:r>
-        <w:rPr>
-          <w:lang w:val="en-US"/>
-        </w:rPr>
-        <w:t>CommentDAO</w:t>
-      </w:r>
-      <w:proofErr w:type="spellEnd"/>
-    </w:p>
-    <w:p>
-      <w:pPr>
-        <w:pStyle w:val="ListParagraph"/>
-        <w:numPr>
-          <w:ilvl w:val="0"/>
-          <w:numId w:val="5"/>
-        </w:numPr>
-        <w:rPr>
-          <w:lang w:val="en-US"/>
-        </w:rPr>
-      </w:pPr>
-      <w:proofErr w:type="spellStart"/>
-      <w:r>
-        <w:rPr>
-          <w:lang w:val="en-US"/>
-        </w:rPr>
-        <w:t>PlaylistDAO</w:t>
-      </w:r>
-      <w:proofErr w:type="spellEnd"/>
-    </w:p>
-    <w:p>
-      <w:pPr>
         <w:rPr>
           <w:b/>
           <w:sz w:val="24"/>
@@ -3264,14 +3150,20 @@
         <w:rPr>
           <w:lang w:val="en-US"/>
         </w:rPr>
-        <w:t xml:space="preserve"> ( </w:t>
+        <w:t xml:space="preserve"> (</w:t>
       </w:r>
       <w:proofErr w:type="spellStart"/>
       <w:r>
         <w:rPr>
           <w:lang w:val="en-US"/>
         </w:rPr>
-        <w:t>usernameQuery</w:t>
+        <w:t>by</w:t>
+      </w:r>
+      <w:r>
+        <w:rPr>
+          <w:lang w:val="en-US"/>
+        </w:rPr>
+        <w:t>Songs</w:t>
       </w:r>
       <w:proofErr w:type="spellEnd"/>
       <w:r>
@@ -3285,7 +3177,7 @@
         <w:rPr>
           <w:lang w:val="en-US"/>
         </w:rPr>
-        <w:t>bySongs</w:t>
+        <w:t>byComments</w:t>
       </w:r>
       <w:proofErr w:type="spellEnd"/>
       <w:r>
@@ -3299,41 +3191,15 @@
         <w:rPr>
           <w:lang w:val="en-US"/>
         </w:rPr>
-        <w:t>byComments</w:t>
+        <w:t>byFollowers</w:t>
       </w:r>
       <w:proofErr w:type="spellEnd"/>
       <w:r>
         <w:rPr>
           <w:lang w:val="en-US"/>
         </w:rPr>
-        <w:t xml:space="preserve">, </w:t>
-      </w:r>
-      <w:proofErr w:type="spellStart"/>
-      <w:r>
-        <w:rPr>
-          <w:lang w:val="en-US"/>
-        </w:rPr>
-        <w:t>byFollowers</w:t>
-      </w:r>
-      <w:proofErr w:type="spellEnd"/>
-      <w:r>
-        <w:rPr>
-          <w:lang w:val="en-US"/>
-        </w:rPr>
-        <w:t xml:space="preserve">) </w:t>
-      </w:r>
-    </w:p>
-    <w:p>
-      <w:pPr>
-        <w:pStyle w:val="ListParagraph"/>
-        <w:numPr>
-          <w:ilvl w:val="0"/>
-          <w:numId w:val="3"/>
-        </w:numPr>
-        <w:rPr>
-          <w:lang w:val="en-US"/>
-        </w:rPr>
-      </w:pPr>
+        <w:t>)</w:t>
+      </w:r>
     </w:p>
     <w:sectPr>
       <w:pgSz w:w="11906" w:h="16838"/>
@@ -3346,7 +3212,7 @@
 </file>
 
 <file path=word/numbering.xml><?xml version="1.0" encoding="utf-8"?>
-<w:numbering xmlns:wpc="http://schemas.microsoft.com/office/word/2010/wordprocessingCanvas" xmlns:cx="http://schemas.microsoft.com/office/drawing/2014/chartex" xmlns:cx1="http://schemas.microsoft.com/office/drawing/2015/9/8/chartex" xmlns:cx2="http://schemas.microsoft.com/office/drawing/2015/10/21/chartex" xmlns:cx3="http://schemas.microsoft.com/office/drawing/2016/5/9/chartex" xmlns:cx4="http://schemas.microsoft.com/office/drawing/2016/5/10/chartex" xmlns:cx5="http://schemas.microsoft.com/office/drawing/2016/5/11/chartex" xmlns:cx6="http://schemas.microsoft.com/office/drawing/2016/5/12/chartex" xmlns:cx7="http://schemas.microsoft.com/office/drawing/2016/5/13/chartex" xmlns:cx8="http://schemas.microsoft.com/office/drawing/2016/5/14/chartex" xmlns:mc="http://schemas.openxmlformats.org/markup-compatibility/2006" xmlns:aink="http://schemas.microsoft.com/office/drawing/2016/ink" xmlns:am3d="http://schemas.microsoft.com/office/drawing/2017/model3d" xmlns:o="urn:schemas-microsoft-com:office:office" xmlns:r="http://schemas.openxmlformats.org/officeDocument/2006/relationships" xmlns:m="http://schemas.openxmlformats.org/officeDocument/2006/math" xmlns:v="urn:schemas-microsoft-com:vml" xmlns:wp14="http://schemas.microsoft.com/office/word/2010/wordprocessingDrawing" xmlns:wp="http://schemas.openxmlformats.org/drawingml/2006/wordprocessingDrawing" xmlns:w10="urn:schemas-microsoft-com:office:word" xmlns:w="http://schemas.openxmlformats.org/wordprocessingml/2006/main" xmlns:w14="http://schemas.microsoft.com/office/word/2010/wordml" xmlns:w15="http://schemas.microsoft.com/office/word/2012/wordml" xmlns:w16cex="http://schemas.microsoft.com/office/word/2018/wordml/cex" xmlns:w16cid="http://schemas.microsoft.com/office/word/2016/wordml/cid" xmlns:w16="http://schemas.microsoft.com/office/word/2018/wordml" xmlns:w16se="http://schemas.microsoft.com/office/word/2015/wordml/symex" xmlns:wpg="http://schemas.microsoft.com/office/word/2010/wordprocessingGroup" xmlns:wpi="http://schemas.microsoft.com/office/word/2010/wordprocessingInk" xmlns:wne="http://schemas.microsoft.com/office/word/2006/wordml" xmlns:wps="http://schemas.microsoft.com/office/word/2010/wordprocessingShape" mc:Ignorable="w14 w15 w16se w16cid w16 w16cex wp14">
+<w:numbering xmlns:wpc="http://schemas.microsoft.com/office/word/2010/wordprocessingCanvas" xmlns:mc="http://schemas.openxmlformats.org/markup-compatibility/2006" xmlns:o="urn:schemas-microsoft-com:office:office" xmlns:r="http://schemas.openxmlformats.org/officeDocument/2006/relationships" xmlns:m="http://schemas.openxmlformats.org/officeDocument/2006/math" xmlns:v="urn:schemas-microsoft-com:vml" xmlns:wp14="http://schemas.microsoft.com/office/word/2010/wordprocessingDrawing" xmlns:wp="http://schemas.openxmlformats.org/drawingml/2006/wordprocessingDrawing" xmlns:w10="urn:schemas-microsoft-com:office:word" xmlns:w="http://schemas.openxmlformats.org/wordprocessingml/2006/main" xmlns:w14="http://schemas.microsoft.com/office/word/2010/wordml" xmlns:w15="http://schemas.microsoft.com/office/word/2012/wordml" xmlns:wpg="http://schemas.microsoft.com/office/word/2010/wordprocessingGroup" xmlns:wpi="http://schemas.microsoft.com/office/word/2010/wordprocessingInk" xmlns:wne="http://schemas.microsoft.com/office/word/2006/wordml" xmlns:wps="http://schemas.microsoft.com/office/word/2010/wordprocessingShape" mc:Ignorable="w14 w15 wp14">
   <w:abstractNum w:abstractNumId="0" w15:restartNumberingAfterBreak="0">
     <w:nsid w:val="178B52F5"/>
     <w:multiLevelType w:val="hybridMultilevel"/>
@@ -4497,7 +4363,7 @@
 </file>
 
 <file path=word/styles.xml><?xml version="1.0" encoding="utf-8"?>
-<w:styles xmlns:mc="http://schemas.openxmlformats.org/markup-compatibility/2006" xmlns:r="http://schemas.openxmlformats.org/officeDocument/2006/relationships" xmlns:w="http://schemas.openxmlformats.org/wordprocessingml/2006/main" xmlns:w14="http://schemas.microsoft.com/office/word/2010/wordml" xmlns:w15="http://schemas.microsoft.com/office/word/2012/wordml" xmlns:w16cex="http://schemas.microsoft.com/office/word/2018/wordml/cex" xmlns:w16cid="http://schemas.microsoft.com/office/word/2016/wordml/cid" xmlns:w16="http://schemas.microsoft.com/office/word/2018/wordml" xmlns:w16se="http://schemas.microsoft.com/office/word/2015/wordml/symex" mc:Ignorable="w14 w15 w16se w16cid w16 w16cex">
+<w:styles xmlns:mc="http://schemas.openxmlformats.org/markup-compatibility/2006" xmlns:r="http://schemas.openxmlformats.org/officeDocument/2006/relationships" xmlns:w="http://schemas.openxmlformats.org/wordprocessingml/2006/main" xmlns:w14="http://schemas.microsoft.com/office/word/2010/wordml" xmlns:w15="http://schemas.microsoft.com/office/word/2012/wordml" mc:Ignorable="w14 w15">
   <w:docDefaults>
     <w:rPrDefault>
       <w:rPr>
@@ -4513,7 +4379,7 @@
       </w:pPr>
     </w:pPrDefault>
   </w:docDefaults>
-  <w:latentStyles w:defLockedState="0" w:defUIPriority="99" w:defSemiHidden="0" w:defUnhideWhenUsed="0" w:defQFormat="0" w:count="376">
+  <w:latentStyles w:defLockedState="0" w:defUIPriority="99" w:defSemiHidden="0" w:defUnhideWhenUsed="0" w:defQFormat="0" w:count="371">
     <w:lsdException w:name="Normal" w:uiPriority="0" w:qFormat="1"/>
     <w:lsdException w:name="heading 1" w:uiPriority="9" w:qFormat="1"/>
     <w:lsdException w:name="heading 2" w:semiHidden="1" w:uiPriority="9" w:unhideWhenUsed="1" w:qFormat="1"/>
@@ -4885,11 +4751,6 @@
     <w:lsdException w:name="List Table 5 Dark Accent 6" w:uiPriority="50"/>
     <w:lsdException w:name="List Table 6 Colorful Accent 6" w:uiPriority="51"/>
     <w:lsdException w:name="List Table 7 Colorful Accent 6" w:uiPriority="52"/>
-    <w:lsdException w:name="Mention" w:semiHidden="1" w:unhideWhenUsed="1"/>
-    <w:lsdException w:name="Smart Hyperlink" w:semiHidden="1" w:unhideWhenUsed="1"/>
-    <w:lsdException w:name="Hashtag" w:semiHidden="1" w:unhideWhenUsed="1"/>
-    <w:lsdException w:name="Unresolved Mention" w:semiHidden="1" w:unhideWhenUsed="1"/>
-    <w:lsdException w:name="Smart Link" w:semiHidden="1" w:unhideWhenUsed="1"/>
   </w:latentStyles>
   <w:style w:type="paragraph" w:default="1" w:styleId="Normal">
     <w:name w:val="Normal"/>

</xml_diff>